<commit_message>
Consideraçoes Finais Parcialmente Feita
</commit_message>
<xml_diff>
--- a/Documentos/Artigo/Artigo_Estagio_Tech.docx
+++ b/Documentos/Artigo/Artigo_Estagio_Tech.docx
@@ -36,8 +36,6 @@
           <w:szCs w:val="24"/>
         </w:rPr>
       </w:pPr>
-      <w:bookmarkStart w:id="0" w:name="_GoBack"/>
-      <w:bookmarkEnd w:id="0"/>
     </w:p>
     <w:p>
       <w:pPr>
@@ -3238,6 +3236,7 @@
         <w:lastRenderedPageBreak/>
         <w:t xml:space="preserve">Para a representação da análise de requisitos, utilizou-se a Linguagem Unificada de Modelagem (UML - </w:t>
       </w:r>
+      <w:proofErr w:type="spellStart"/>
       <w:r>
         <w:rPr>
           <w:rFonts w:ascii="Times New Roman" w:hAnsi="Times New Roman" w:cs="Times New Roman"/>
@@ -3247,9 +3246,9 @@
           <w:szCs w:val="24"/>
           <w:lang w:eastAsia="pt-BR"/>
         </w:rPr>
-        <w:t xml:space="preserve">Unified </w:t>
-      </w:r>
-      <w:proofErr w:type="spellStart"/>
+        <w:t>Unified</w:t>
+      </w:r>
+      <w:proofErr w:type="spellEnd"/>
       <w:r>
         <w:rPr>
           <w:rFonts w:ascii="Times New Roman" w:hAnsi="Times New Roman" w:cs="Times New Roman"/>
@@ -3259,9 +3258,9 @@
           <w:szCs w:val="24"/>
           <w:lang w:eastAsia="pt-BR"/>
         </w:rPr>
-        <w:t>Modelling</w:t>
-      </w:r>
-      <w:proofErr w:type="spellEnd"/>
+        <w:t xml:space="preserve"> </w:t>
+      </w:r>
+      <w:proofErr w:type="spellStart"/>
       <w:r>
         <w:rPr>
           <w:rFonts w:ascii="Times New Roman" w:hAnsi="Times New Roman" w:cs="Times New Roman"/>
@@ -3271,8 +3270,33 @@
           <w:szCs w:val="24"/>
           <w:lang w:eastAsia="pt-BR"/>
         </w:rPr>
-        <w:t xml:space="preserve"> Language</w:t>
-      </w:r>
+        <w:t>Modelling</w:t>
+      </w:r>
+      <w:proofErr w:type="spellEnd"/>
+      <w:r>
+        <w:rPr>
+          <w:rFonts w:ascii="Times New Roman" w:hAnsi="Times New Roman" w:cs="Times New Roman"/>
+          <w:i/>
+          <w:iCs/>
+          <w:sz w:val="24"/>
+          <w:szCs w:val="24"/>
+          <w:lang w:eastAsia="pt-BR"/>
+        </w:rPr>
+        <w:t xml:space="preserve"> </w:t>
+      </w:r>
+      <w:proofErr w:type="spellStart"/>
+      <w:r>
+        <w:rPr>
+          <w:rFonts w:ascii="Times New Roman" w:hAnsi="Times New Roman" w:cs="Times New Roman"/>
+          <w:i/>
+          <w:iCs/>
+          <w:sz w:val="24"/>
+          <w:szCs w:val="24"/>
+          <w:lang w:eastAsia="pt-BR"/>
+        </w:rPr>
+        <w:t>Language</w:t>
+      </w:r>
+      <w:proofErr w:type="spellEnd"/>
       <w:r>
         <w:rPr>
           <w:rFonts w:ascii="Times New Roman" w:hAnsi="Times New Roman" w:cs="Times New Roman"/>
@@ -3907,6 +3931,7 @@
         </w:rPr>
         <w:t>A comunicação entre o cliente e o servidor é feita no formato JSON (</w:t>
       </w:r>
+      <w:proofErr w:type="spellStart"/>
       <w:r>
         <w:rPr>
           <w:rFonts w:ascii="Times New Roman" w:hAnsi="Times New Roman" w:cs="Times New Roman"/>
@@ -3916,7 +3941,19 @@
           <w:szCs w:val="24"/>
           <w:lang w:eastAsia="pt-BR"/>
         </w:rPr>
-        <w:t xml:space="preserve">JavaScript </w:t>
+        <w:t>JavaScript</w:t>
+      </w:r>
+      <w:proofErr w:type="spellEnd"/>
+      <w:r>
+        <w:rPr>
+          <w:rFonts w:ascii="Times New Roman" w:hAnsi="Times New Roman" w:cs="Times New Roman"/>
+          <w:i/>
+          <w:iCs/>
+          <w:sz w:val="24"/>
+          <w:szCs w:val="24"/>
+          <w:lang w:eastAsia="pt-BR"/>
+        </w:rPr>
+        <w:t xml:space="preserve"> </w:t>
       </w:r>
       <w:proofErr w:type="spellStart"/>
       <w:r>
@@ -10550,6 +10587,182 @@
           <w:szCs w:val="24"/>
         </w:rPr>
       </w:pPr>
+      <w:r>
+        <w:rPr>
+          <w:rStyle w:val="Forte"/>
+          <w:rFonts w:ascii="Times New Roman" w:hAnsi="Times New Roman" w:cs="Times New Roman"/>
+          <w:b w:val="0"/>
+          <w:sz w:val="24"/>
+          <w:szCs w:val="24"/>
+        </w:rPr>
+        <w:t xml:space="preserve">Aqui </w:t>
+      </w:r>
+      <w:proofErr w:type="spellStart"/>
+      <w:r>
+        <w:rPr>
+          <w:rStyle w:val="Forte"/>
+          <w:rFonts w:ascii="Times New Roman" w:hAnsi="Times New Roman" w:cs="Times New Roman"/>
+          <w:b w:val="0"/>
+          <w:sz w:val="24"/>
+          <w:szCs w:val="24"/>
+        </w:rPr>
+        <w:t>esta</w:t>
+      </w:r>
+      <w:proofErr w:type="spellEnd"/>
+      <w:r>
+        <w:rPr>
+          <w:rStyle w:val="Forte"/>
+          <w:rFonts w:ascii="Times New Roman" w:hAnsi="Times New Roman" w:cs="Times New Roman"/>
+          <w:b w:val="0"/>
+          <w:sz w:val="24"/>
+          <w:szCs w:val="24"/>
+        </w:rPr>
+        <w:t xml:space="preserve"> as considerações</w:t>
+      </w:r>
+    </w:p>
+    <w:p>
+      <w:pPr>
+        <w:spacing w:after="0" w:line="240" w:lineRule="auto"/>
+        <w:ind w:firstLine="567"/>
+        <w:jc w:val="both"/>
+        <w:rPr>
+          <w:rStyle w:val="Forte"/>
+          <w:rFonts w:ascii="Times New Roman" w:hAnsi="Times New Roman" w:cs="Times New Roman"/>
+          <w:b w:val="0"/>
+          <w:sz w:val="24"/>
+          <w:szCs w:val="24"/>
+        </w:rPr>
+      </w:pPr>
+    </w:p>
+    <w:p>
+      <w:pPr>
+        <w:spacing w:before="100" w:beforeAutospacing="1" w:after="100" w:afterAutospacing="1" w:line="360" w:lineRule="auto"/>
+        <w:jc w:val="both"/>
+        <w:rPr>
+          <w:rFonts w:ascii="Times New Roman" w:eastAsia="Times New Roman" w:hAnsi="Times New Roman" w:cs="Times New Roman"/>
+          <w:sz w:val="24"/>
+          <w:szCs w:val="24"/>
+          <w:lang w:eastAsia="pt-BR"/>
+        </w:rPr>
+      </w:pPr>
+      <w:r>
+        <w:rPr>
+          <w:rFonts w:ascii="Times New Roman" w:eastAsia="Times New Roman" w:hAnsi="Times New Roman" w:cs="Times New Roman"/>
+          <w:sz w:val="24"/>
+          <w:szCs w:val="24"/>
+          <w:lang w:eastAsia="pt-BR"/>
+        </w:rPr>
+        <w:t>Os objetivos iniciais foram em grande parte atingidos, mas é necessário aguardar a implantação total para validar todas as expectativas, especialmente no que diz respeito à redução da burocracia e à otimização completa dos processos.</w:t>
+      </w:r>
+      <w:bookmarkStart w:id="0" w:name="_GoBack"/>
+      <w:bookmarkEnd w:id="0"/>
+    </w:p>
+    <w:p>
+      <w:pPr>
+        <w:pStyle w:val="NormalWeb"/>
+        <w:spacing w:line="360" w:lineRule="auto"/>
+        <w:jc w:val="both"/>
+      </w:pPr>
+      <w:r>
+        <w:t>A implementação parcial do sistema de contratação e gestão de estagiários para os alunos da Fatec Jales mostrou-se um avanço relevante para os recursos internos da instituição. Os resultados indicam que o sistema trará benefícios operacionais, como a otimização do tempo nos processos de recrutamento, seleção e acompanhamento de estagiários, com a redução substancial da burocracia anteriormente envolvida. A automatização permitiu à administração concentrar-se em atividades mais estratégicas, além de proporcionar maior transparência e eficiência tanto para alunos quanto para empresas parceiras.</w:t>
+      </w:r>
+    </w:p>
+    <w:p>
+      <w:pPr>
+        <w:pStyle w:val="NormalWeb"/>
+        <w:spacing w:line="360" w:lineRule="auto"/>
+        <w:jc w:val="both"/>
+      </w:pPr>
+      <w:r>
+        <w:t>Embora o sistema ainda não tenha sido completamente implantado, os resultados preliminares sugerem uma melhora significativa na comunicação entre a instituição e as empresas, facilitando o preenchimento de vagas de estágio. Espera-se que, com a integração do sistema à base de dados acadêmica, haja um acompanhamento mais detalhado do desempenho dos estagiários, resultando na redução de 30% do tempo médio de colocação no mercado e no aumento da satisfação dos usuários.</w:t>
+      </w:r>
+    </w:p>
+    <w:p>
+      <w:pPr>
+        <w:pStyle w:val="NormalWeb"/>
+        <w:spacing w:line="360" w:lineRule="auto"/>
+        <w:jc w:val="both"/>
+      </w:pPr>
+      <w:r>
+        <w:lastRenderedPageBreak/>
+        <w:t>Os objetivos iniciais foram em grande parte atingidos, mas é necessário aguardar a implantação total para validar todas as expectativas, especialmente no que diz respeito à redução da burocracia e à otimização completa dos processos.</w:t>
+      </w:r>
+    </w:p>
+    <w:p>
+      <w:pPr>
+        <w:spacing w:before="100" w:beforeAutospacing="1" w:after="100" w:afterAutospacing="1" w:line="240" w:lineRule="auto"/>
+        <w:rPr>
+          <w:rFonts w:ascii="Times New Roman" w:eastAsia="Times New Roman" w:hAnsi="Times New Roman" w:cs="Times New Roman"/>
+          <w:sz w:val="24"/>
+          <w:szCs w:val="24"/>
+          <w:lang w:eastAsia="pt-BR"/>
+        </w:rPr>
+      </w:pPr>
+    </w:p>
+    <w:p>
+      <w:pPr>
+        <w:spacing w:after="0" w:line="240" w:lineRule="auto"/>
+        <w:ind w:firstLine="567"/>
+        <w:jc w:val="both"/>
+        <w:rPr>
+          <w:rStyle w:val="Forte"/>
+          <w:rFonts w:ascii="Times New Roman" w:hAnsi="Times New Roman" w:cs="Times New Roman"/>
+          <w:b w:val="0"/>
+          <w:sz w:val="24"/>
+          <w:szCs w:val="24"/>
+        </w:rPr>
+      </w:pPr>
+    </w:p>
+    <w:p>
+      <w:pPr>
+        <w:spacing w:after="0" w:line="240" w:lineRule="auto"/>
+        <w:jc w:val="both"/>
+        <w:rPr>
+          <w:rStyle w:val="Forte"/>
+          <w:rFonts w:ascii="Times New Roman" w:hAnsi="Times New Roman" w:cs="Times New Roman"/>
+          <w:b w:val="0"/>
+          <w:sz w:val="24"/>
+          <w:szCs w:val="24"/>
+        </w:rPr>
+      </w:pPr>
+      <w:r>
+        <w:rPr>
+          <w:rStyle w:val="Forte"/>
+          <w:rFonts w:ascii="Times New Roman" w:hAnsi="Times New Roman" w:cs="Times New Roman"/>
+          <w:b w:val="0"/>
+          <w:sz w:val="24"/>
+          <w:szCs w:val="24"/>
+        </w:rPr>
+        <w:t xml:space="preserve">    </w:t>
+      </w:r>
+    </w:p>
+    <w:p>
+      <w:pPr>
+        <w:spacing w:after="0" w:line="240" w:lineRule="auto"/>
+        <w:ind w:firstLine="567"/>
+        <w:jc w:val="both"/>
+        <w:rPr>
+          <w:rStyle w:val="Forte"/>
+          <w:rFonts w:ascii="Times New Roman" w:hAnsi="Times New Roman" w:cs="Times New Roman"/>
+          <w:b w:val="0"/>
+          <w:sz w:val="24"/>
+          <w:szCs w:val="24"/>
+        </w:rPr>
+      </w:pPr>
+    </w:p>
+    <w:p>
+      <w:pPr>
+        <w:spacing w:after="0" w:line="240" w:lineRule="auto"/>
+        <w:ind w:firstLine="567"/>
+        <w:jc w:val="both"/>
+        <w:rPr>
+          <w:rStyle w:val="Forte"/>
+          <w:rFonts w:ascii="Times New Roman" w:hAnsi="Times New Roman" w:cs="Times New Roman"/>
+          <w:b w:val="0"/>
+          <w:sz w:val="24"/>
+          <w:szCs w:val="24"/>
+        </w:rPr>
+      </w:pPr>
     </w:p>
     <w:p>
       <w:pPr>
@@ -11021,7 +11234,6 @@
           <w:sz w:val="24"/>
           <w:szCs w:val="24"/>
         </w:rPr>
-        <w:lastRenderedPageBreak/>
         <w:t xml:space="preserve">SPRING. </w:t>
       </w:r>
       <w:r>
@@ -12621,6 +12833,23 @@
     <w:rsid w:val="00524254"/>
     <w:rPr>
       <w:vertAlign w:val="superscript"/>
+    </w:rPr>
+  </w:style>
+  <w:style w:type="paragraph" w:styleId="NormalWeb">
+    <w:name w:val="Normal (Web)"/>
+    <w:basedOn w:val="Normal"/>
+    <w:uiPriority w:val="99"/>
+    <w:semiHidden/>
+    <w:unhideWhenUsed/>
+    <w:rsid w:val="00BD67A6"/>
+    <w:pPr>
+      <w:spacing w:before="100" w:beforeAutospacing="1" w:after="100" w:afterAutospacing="1" w:line="240" w:lineRule="auto"/>
+    </w:pPr>
+    <w:rPr>
+      <w:rFonts w:ascii="Times New Roman" w:eastAsia="Times New Roman" w:hAnsi="Times New Roman" w:cs="Times New Roman"/>
+      <w:sz w:val="24"/>
+      <w:szCs w:val="24"/>
+      <w:lang w:eastAsia="pt-BR"/>
     </w:rPr>
   </w:style>
 </w:styles>
@@ -21932,6 +22161,15 @@
 </file>
 
 <file path=customXml/item1.xml><?xml version="1.0" encoding="utf-8"?>
+<?mso-contentType ?>
+<FormTemplates xmlns="http://schemas.microsoft.com/sharepoint/v3/contenttype/forms">
+  <Display>DocumentLibraryForm</Display>
+  <Edit>DocumentLibraryForm</Edit>
+  <New>DocumentLibraryForm</New>
+</FormTemplates>
+</file>
+
+<file path=customXml/item2.xml><?xml version="1.0" encoding="utf-8"?>
 <ct:contentTypeSchema xmlns:ct="http://schemas.microsoft.com/office/2006/metadata/contentType" xmlns:ma="http://schemas.microsoft.com/office/2006/metadata/properties/metaAttributes" ct:_="" ma:_="" ma:contentTypeName="Documento" ma:contentTypeID="0x010100329BC59A687F2946BA6EC5EE12A580FE" ma:contentTypeVersion="6" ma:contentTypeDescription="Crie um novo documento." ma:contentTypeScope="" ma:versionID="66d2a6735f53dce24fbda713163a15d9">
   <xsd:schema xmlns:xsd="http://www.w3.org/2001/XMLSchema" xmlns:xs="http://www.w3.org/2001/XMLSchema" xmlns:p="http://schemas.microsoft.com/office/2006/metadata/properties" xmlns:ns2="a3dbc14d-f407-4232-ba0d-f27aa88ea346" xmlns:ns3="7b207923-2602-4a45-a8a5-2b7637eff3eb" targetNamespace="http://schemas.microsoft.com/office/2006/metadata/properties" ma:root="true" ma:fieldsID="0ff1b87503b9a477739d25cd431cb5f7" ns2:_="" ns3:_="">
     <xsd:import namespace="a3dbc14d-f407-4232-ba0d-f27aa88ea346"/>
@@ -22108,20 +22346,19 @@
 </ct:contentTypeSchema>
 </file>
 
-<file path=customXml/item2.xml><?xml version="1.0" encoding="utf-8"?>
-<?mso-contentType ?>
-<FormTemplates xmlns="http://schemas.microsoft.com/sharepoint/v3/contenttype/forms">
-  <Display>DocumentLibraryForm</Display>
-  <Edit>DocumentLibraryForm</Edit>
-  <New>DocumentLibraryForm</New>
-</FormTemplates>
-</file>
-
 <file path=customXml/item3.xml><?xml version="1.0" encoding="utf-8"?>
 <b:Sources xmlns:b="http://schemas.openxmlformats.org/officeDocument/2006/bibliography" xmlns="http://schemas.openxmlformats.org/officeDocument/2006/bibliography" SelectedStyle="\APASixthEditionOfficeOnline.xsl" StyleName="APA" Version="6"/>
 </file>
 
 <file path=customXml/itemProps1.xml><?xml version="1.0" encoding="utf-8"?>
+<ds:datastoreItem xmlns:ds="http://schemas.openxmlformats.org/officeDocument/2006/customXml" ds:itemID="{BB559905-4157-458D-9103-DD60BBB0E5D0}">
+  <ds:schemaRefs>
+    <ds:schemaRef ds:uri="http://schemas.microsoft.com/sharepoint/v3/contenttype/forms"/>
+  </ds:schemaRefs>
+</ds:datastoreItem>
+</file>
+
+<file path=customXml/itemProps2.xml><?xml version="1.0" encoding="utf-8"?>
 <ds:datastoreItem xmlns:ds="http://schemas.openxmlformats.org/officeDocument/2006/customXml" ds:itemID="{7801B339-54CB-459B-AEB2-AEFEBC908B2E}">
   <ds:schemaRefs>
     <ds:schemaRef ds:uri="http://schemas.microsoft.com/office/2006/metadata/contentType"/>
@@ -22140,16 +22377,8 @@
 </ds:datastoreItem>
 </file>
 
-<file path=customXml/itemProps2.xml><?xml version="1.0" encoding="utf-8"?>
-<ds:datastoreItem xmlns:ds="http://schemas.openxmlformats.org/officeDocument/2006/customXml" ds:itemID="{BB559905-4157-458D-9103-DD60BBB0E5D0}">
-  <ds:schemaRefs>
-    <ds:schemaRef ds:uri="http://schemas.microsoft.com/sharepoint/v3/contenttype/forms"/>
-  </ds:schemaRefs>
-</ds:datastoreItem>
-</file>
-
 <file path=customXml/itemProps3.xml><?xml version="1.0" encoding="utf-8"?>
-<ds:datastoreItem xmlns:ds="http://schemas.openxmlformats.org/officeDocument/2006/customXml" ds:itemID="{BD2E23AC-4B9D-4325-BA3E-EE691064C121}">
+<ds:datastoreItem xmlns:ds="http://schemas.openxmlformats.org/officeDocument/2006/customXml" ds:itemID="{6E49968C-E850-4BBC-A300-19A52807940B}">
   <ds:schemaRefs>
     <ds:schemaRef ds:uri="http://schemas.openxmlformats.org/officeDocument/2006/bibliography"/>
   </ds:schemaRefs>

</xml_diff>

<commit_message>
Desenvolvendo parte do Referencial Teórico do Artigo
</commit_message>
<xml_diff>
--- a/Documentos/Artigo/Artigo_Estagio_Tech.docx
+++ b/Documentos/Artigo/Artigo_Estagio_Tech.docx
@@ -1,6 +1,6 @@
 
 <file path=word/document.xml><?xml version="1.0" encoding="utf-8"?>
-<w:document xmlns:wpc="http://schemas.microsoft.com/office/word/2010/wordprocessingCanvas" xmlns:cx="http://schemas.microsoft.com/office/drawing/2014/chartex" xmlns:cx1="http://schemas.microsoft.com/office/drawing/2015/9/8/chartex" xmlns:cx2="http://schemas.microsoft.com/office/drawing/2015/10/21/chartex" xmlns:cx3="http://schemas.microsoft.com/office/drawing/2016/5/9/chartex" xmlns:cx4="http://schemas.microsoft.com/office/drawing/2016/5/10/chartex" xmlns:cx5="http://schemas.microsoft.com/office/drawing/2016/5/11/chartex" xmlns:cx6="http://schemas.microsoft.com/office/drawing/2016/5/12/chartex" xmlns:cx7="http://schemas.microsoft.com/office/drawing/2016/5/13/chartex" xmlns:cx8="http://schemas.microsoft.com/office/drawing/2016/5/14/chartex" xmlns:mc="http://schemas.openxmlformats.org/markup-compatibility/2006" xmlns:aink="http://schemas.microsoft.com/office/drawing/2016/ink" xmlns:am3d="http://schemas.microsoft.com/office/drawing/2017/model3d" xmlns:o="urn:schemas-microsoft-com:office:office" xmlns:r="http://schemas.openxmlformats.org/officeDocument/2006/relationships" xmlns:m="http://schemas.openxmlformats.org/officeDocument/2006/math" xmlns:v="urn:schemas-microsoft-com:vml" xmlns:wp14="http://schemas.microsoft.com/office/word/2010/wordprocessingDrawing" xmlns:wp="http://schemas.openxmlformats.org/drawingml/2006/wordprocessingDrawing" xmlns:w10="urn:schemas-microsoft-com:office:word" xmlns:w="http://schemas.openxmlformats.org/wordprocessingml/2006/main" xmlns:w14="http://schemas.microsoft.com/office/word/2010/wordml" xmlns:w15="http://schemas.microsoft.com/office/word/2012/wordml" xmlns:w16cid="http://schemas.microsoft.com/office/word/2016/wordml/cid" xmlns:w16se="http://schemas.microsoft.com/office/word/2015/wordml/symex" xmlns:wpg="http://schemas.microsoft.com/office/word/2010/wordprocessingGroup" xmlns:wpi="http://schemas.microsoft.com/office/word/2010/wordprocessingInk" xmlns:wne="http://schemas.microsoft.com/office/word/2006/wordml" xmlns:wps="http://schemas.microsoft.com/office/word/2010/wordprocessingShape" mc:Ignorable="w14 w15 w16se w16cid wp14">
+<w:document xmlns:wpc="http://schemas.microsoft.com/office/word/2010/wordprocessingCanvas" xmlns:cx="http://schemas.microsoft.com/office/drawing/2014/chartex" xmlns:cx1="http://schemas.microsoft.com/office/drawing/2015/9/8/chartex" xmlns:cx2="http://schemas.microsoft.com/office/drawing/2015/10/21/chartex" xmlns:cx3="http://schemas.microsoft.com/office/drawing/2016/5/9/chartex" xmlns:cx4="http://schemas.microsoft.com/office/drawing/2016/5/10/chartex" xmlns:cx5="http://schemas.microsoft.com/office/drawing/2016/5/11/chartex" xmlns:cx6="http://schemas.microsoft.com/office/drawing/2016/5/12/chartex" xmlns:cx7="http://schemas.microsoft.com/office/drawing/2016/5/13/chartex" xmlns:cx8="http://schemas.microsoft.com/office/drawing/2016/5/14/chartex" xmlns:mc="http://schemas.openxmlformats.org/markup-compatibility/2006" xmlns:aink="http://schemas.microsoft.com/office/drawing/2016/ink" xmlns:am3d="http://schemas.microsoft.com/office/drawing/2017/model3d" xmlns:o="urn:schemas-microsoft-com:office:office" xmlns:oel="http://schemas.microsoft.com/office/2019/extlst" xmlns:r="http://schemas.openxmlformats.org/officeDocument/2006/relationships" xmlns:m="http://schemas.openxmlformats.org/officeDocument/2006/math" xmlns:v="urn:schemas-microsoft-com:vml" xmlns:wp14="http://schemas.microsoft.com/office/word/2010/wordprocessingDrawing" xmlns:wp="http://schemas.openxmlformats.org/drawingml/2006/wordprocessingDrawing" xmlns:w10="urn:schemas-microsoft-com:office:word" xmlns:w="http://schemas.openxmlformats.org/wordprocessingml/2006/main" xmlns:w14="http://schemas.microsoft.com/office/word/2010/wordml" xmlns:w15="http://schemas.microsoft.com/office/word/2012/wordml" xmlns:w16cex="http://schemas.microsoft.com/office/word/2018/wordml/cex" xmlns:w16cid="http://schemas.microsoft.com/office/word/2016/wordml/cid" xmlns:w16="http://schemas.microsoft.com/office/word/2018/wordml" xmlns:w16sdtdh="http://schemas.microsoft.com/office/word/2020/wordml/sdtdatahash" xmlns:w16se="http://schemas.microsoft.com/office/word/2015/wordml/symex" xmlns:wpg="http://schemas.microsoft.com/office/word/2010/wordprocessingGroup" xmlns:wpi="http://schemas.microsoft.com/office/word/2010/wordprocessingInk" xmlns:wne="http://schemas.microsoft.com/office/word/2006/wordml" xmlns:wps="http://schemas.microsoft.com/office/word/2010/wordprocessingShape" mc:Ignorable="w14 w15 w16se w16cid w16 w16cex w16sdtdh wp14">
   <w:body>
     <w:p>
       <w:pPr>
@@ -1011,17 +1011,7 @@
         <w:t>REFERENCIAL TEÓRICO</w:t>
       </w:r>
     </w:p>
-    <w:p>
-      <w:pPr>
-        <w:spacing w:after="0" w:line="240" w:lineRule="auto"/>
-        <w:rPr>
-          <w:rFonts w:ascii="Times New Roman" w:hAnsi="Times New Roman" w:cs="Times New Roman"/>
-          <w:b/>
-          <w:sz w:val="24"/>
-          <w:szCs w:val="24"/>
-        </w:rPr>
-      </w:pPr>
-    </w:p>
+    <w:p/>
     <w:p>
       <w:pPr>
         <w:pStyle w:val="SemEspaamento"/>
@@ -1041,103 +1031,47 @@
           <w:szCs w:val="24"/>
           <w:lang w:eastAsia="pt-BR"/>
         </w:rPr>
-        <w:t>A gestão eficiente dos processos e recursos dentro de uma organização é fundamental para seu desempenho e competitividade no mercado (</w:t>
-      </w:r>
-      <w:r>
-        <w:rPr>
-          <w:rFonts w:ascii="Times New Roman" w:hAnsi="Times New Roman" w:cs="Times New Roman"/>
-          <w:sz w:val="24"/>
-          <w:szCs w:val="24"/>
-          <w:highlight w:val="yellow"/>
-          <w:lang w:eastAsia="pt-BR"/>
-        </w:rPr>
-        <w:t>S</w:t>
-      </w:r>
-      <w:r>
-        <w:rPr>
-          <w:rFonts w:ascii="Times New Roman" w:hAnsi="Times New Roman" w:cs="Times New Roman"/>
-          <w:sz w:val="24"/>
-          <w:szCs w:val="24"/>
-          <w:highlight w:val="yellow"/>
-          <w:lang w:eastAsia="pt-BR"/>
-        </w:rPr>
-        <w:t>ilva,</w:t>
-      </w:r>
-      <w:r>
-        <w:rPr>
-          <w:rFonts w:ascii="Times New Roman" w:hAnsi="Times New Roman" w:cs="Times New Roman"/>
-          <w:sz w:val="24"/>
-          <w:szCs w:val="24"/>
-          <w:highlight w:val="yellow"/>
-          <w:lang w:eastAsia="pt-BR"/>
-        </w:rPr>
-        <w:t xml:space="preserve"> 2021</w:t>
-      </w:r>
-      <w:r>
-        <w:rPr>
-          <w:rFonts w:ascii="Times New Roman" w:hAnsi="Times New Roman" w:cs="Times New Roman"/>
-          <w:sz w:val="24"/>
-          <w:szCs w:val="24"/>
-          <w:lang w:eastAsia="pt-BR"/>
-        </w:rPr>
-        <w:t xml:space="preserve">). Nesse contexto, a implementação de sistemas integrados que </w:t>
-      </w:r>
-      <w:r>
-        <w:rPr>
-          <w:rFonts w:ascii="Times New Roman" w:hAnsi="Times New Roman" w:cs="Times New Roman"/>
-          <w:sz w:val="24"/>
-          <w:szCs w:val="24"/>
-          <w:lang w:eastAsia="pt-BR"/>
-        </w:rPr>
-        <w:t>possibilitem</w:t>
-      </w:r>
-      <w:r>
-        <w:rPr>
-          <w:rFonts w:ascii="Times New Roman" w:hAnsi="Times New Roman" w:cs="Times New Roman"/>
-          <w:sz w:val="24"/>
-          <w:szCs w:val="24"/>
-          <w:lang w:eastAsia="pt-BR"/>
-        </w:rPr>
-        <w:t xml:space="preserve"> o monitoramento, controle e otimização de atividades-chave torna-se cada vez mais relevante (</w:t>
-      </w:r>
-      <w:r>
-        <w:rPr>
-          <w:rFonts w:ascii="Times New Roman" w:hAnsi="Times New Roman" w:cs="Times New Roman"/>
-          <w:sz w:val="24"/>
-          <w:szCs w:val="24"/>
-          <w:highlight w:val="yellow"/>
-          <w:lang w:eastAsia="pt-BR"/>
-        </w:rPr>
-        <w:t>O</w:t>
-      </w:r>
-      <w:r>
-        <w:rPr>
-          <w:rFonts w:ascii="Times New Roman" w:hAnsi="Times New Roman" w:cs="Times New Roman"/>
-          <w:sz w:val="24"/>
-          <w:szCs w:val="24"/>
-          <w:highlight w:val="yellow"/>
-          <w:lang w:eastAsia="pt-BR"/>
-        </w:rPr>
-        <w:t>liveira</w:t>
-      </w:r>
-      <w:r>
-        <w:rPr>
-          <w:rFonts w:ascii="Times New Roman" w:hAnsi="Times New Roman" w:cs="Times New Roman"/>
-          <w:sz w:val="24"/>
-          <w:szCs w:val="24"/>
-          <w:highlight w:val="yellow"/>
-          <w:lang w:eastAsia="pt-BR"/>
-        </w:rPr>
-        <w:t>, 2022</w:t>
-      </w:r>
-      <w:r>
-        <w:rPr>
-          <w:rFonts w:ascii="Times New Roman" w:hAnsi="Times New Roman" w:cs="Times New Roman"/>
-          <w:sz w:val="24"/>
-          <w:szCs w:val="24"/>
-          <w:lang w:eastAsia="pt-BR"/>
-        </w:rPr>
-        <w:t>).</w:t>
+        <w:t xml:space="preserve">O desenvolvimento e utilização de sistemas de informação tem proporcionado avanços significativos em diversas áreas, incluindo a gestão de estágios acadêmicos. De acordo com </w:t>
+      </w:r>
+      <w:proofErr w:type="spellStart"/>
+      <w:r>
+        <w:rPr>
+          <w:rFonts w:ascii="Times New Roman" w:hAnsi="Times New Roman" w:cs="Times New Roman"/>
+          <w:sz w:val="24"/>
+          <w:szCs w:val="24"/>
+          <w:lang w:eastAsia="pt-BR"/>
+        </w:rPr>
+        <w:t>Laudon</w:t>
+      </w:r>
+      <w:proofErr w:type="spellEnd"/>
+      <w:r>
+        <w:rPr>
+          <w:rFonts w:ascii="Times New Roman" w:hAnsi="Times New Roman" w:cs="Times New Roman"/>
+          <w:sz w:val="24"/>
+          <w:szCs w:val="24"/>
+          <w:lang w:eastAsia="pt-BR"/>
+        </w:rPr>
+        <w:t xml:space="preserve"> e </w:t>
+      </w:r>
+      <w:proofErr w:type="spellStart"/>
+      <w:r>
+        <w:rPr>
+          <w:rFonts w:ascii="Times New Roman" w:hAnsi="Times New Roman" w:cs="Times New Roman"/>
+          <w:sz w:val="24"/>
+          <w:szCs w:val="24"/>
+          <w:lang w:eastAsia="pt-BR"/>
+        </w:rPr>
+        <w:t>Laudon</w:t>
+      </w:r>
+      <w:proofErr w:type="spellEnd"/>
+      <w:r>
+        <w:rPr>
+          <w:rFonts w:ascii="Times New Roman" w:hAnsi="Times New Roman" w:cs="Times New Roman"/>
+          <w:sz w:val="24"/>
+          <w:szCs w:val="24"/>
+          <w:lang w:eastAsia="pt-BR"/>
+        </w:rPr>
+        <w:t xml:space="preserve"> (2014), os sistemas de informação são essenciais para integrar processos organizacionais e proporcionar uma maior eficiência, especialmente em setores que envolvem múltiplos agentes, como instituições de ensino, empresas e alunos. No contexto educacional, o uso de soluções tecnológicas, como sistemas de controle de estágio, tem se tornado uma ferramenta indispensável para otimizar processos administrativos, promover a eficiência na gestão de documentos e facilitar a comunicação entre alunos, empresas e instituições de ensino.</w:t>
       </w:r>
     </w:p>
     <w:p>
@@ -1159,100 +1093,34 @@
           <w:szCs w:val="24"/>
           <w:lang w:eastAsia="pt-BR"/>
         </w:rPr>
-        <w:t>Um dos processos críticos</w:t>
-      </w:r>
-      <w:r>
-        <w:rPr>
-          <w:rFonts w:ascii="Times New Roman" w:hAnsi="Times New Roman" w:cs="Times New Roman"/>
-          <w:sz w:val="24"/>
-          <w:szCs w:val="24"/>
-          <w:lang w:eastAsia="pt-BR"/>
-        </w:rPr>
-        <w:t xml:space="preserve"> para as empresas</w:t>
-      </w:r>
-      <w:r>
-        <w:rPr>
-          <w:rFonts w:ascii="Times New Roman" w:hAnsi="Times New Roman" w:cs="Times New Roman"/>
-          <w:sz w:val="24"/>
-          <w:szCs w:val="24"/>
-          <w:lang w:eastAsia="pt-BR"/>
-        </w:rPr>
-        <w:t xml:space="preserve"> é o gerenciamento de despesas relacionadas a viagens corporativas. Estudos recentes indicam que as empresas enfrentam desafios para manter o controle sobre os gastos com viagens de negócios, seja por falta de visibilidade,</w:t>
-      </w:r>
-      <w:r>
-        <w:rPr>
-          <w:rFonts w:ascii="Times New Roman" w:hAnsi="Times New Roman" w:cs="Times New Roman"/>
-          <w:sz w:val="24"/>
-          <w:szCs w:val="24"/>
-          <w:lang w:eastAsia="pt-BR"/>
-        </w:rPr>
-        <w:t xml:space="preserve"> pela ineficiência de</w:t>
-      </w:r>
-      <w:r>
-        <w:rPr>
-          <w:rFonts w:ascii="Times New Roman" w:hAnsi="Times New Roman" w:cs="Times New Roman"/>
-          <w:sz w:val="24"/>
-          <w:szCs w:val="24"/>
-          <w:lang w:eastAsia="pt-BR"/>
-        </w:rPr>
-        <w:t xml:space="preserve"> processos manuais ou</w:t>
-      </w:r>
-      <w:r>
-        <w:rPr>
-          <w:rFonts w:ascii="Times New Roman" w:hAnsi="Times New Roman" w:cs="Times New Roman"/>
-          <w:sz w:val="24"/>
-          <w:szCs w:val="24"/>
-          <w:lang w:eastAsia="pt-BR"/>
-        </w:rPr>
-        <w:t xml:space="preserve"> pelas</w:t>
-      </w:r>
-      <w:r>
-        <w:rPr>
-          <w:rFonts w:ascii="Times New Roman" w:hAnsi="Times New Roman" w:cs="Times New Roman"/>
-          <w:sz w:val="24"/>
-          <w:szCs w:val="24"/>
-          <w:lang w:eastAsia="pt-BR"/>
-        </w:rPr>
-        <w:t xml:space="preserve"> dificuldades na consolidação de informações (</w:t>
-      </w:r>
-      <w:r>
-        <w:rPr>
-          <w:rFonts w:ascii="Times New Roman" w:hAnsi="Times New Roman" w:cs="Times New Roman"/>
-          <w:sz w:val="24"/>
-          <w:szCs w:val="24"/>
-          <w:highlight w:val="yellow"/>
-          <w:lang w:eastAsia="pt-BR"/>
-        </w:rPr>
-        <w:t>S</w:t>
-      </w:r>
-      <w:r>
-        <w:rPr>
-          <w:rFonts w:ascii="Times New Roman" w:hAnsi="Times New Roman" w:cs="Times New Roman"/>
-          <w:sz w:val="24"/>
-          <w:szCs w:val="24"/>
-          <w:highlight w:val="yellow"/>
-          <w:lang w:eastAsia="pt-BR"/>
-        </w:rPr>
-        <w:t>antos</w:t>
-      </w:r>
-      <w:r>
-        <w:rPr>
-          <w:rFonts w:ascii="Times New Roman" w:hAnsi="Times New Roman" w:cs="Times New Roman"/>
-          <w:sz w:val="24"/>
-          <w:szCs w:val="24"/>
-          <w:highlight w:val="yellow"/>
-          <w:lang w:eastAsia="pt-BR"/>
-        </w:rPr>
-        <w:t>, 2023</w:t>
-      </w:r>
-      <w:r>
-        <w:rPr>
-          <w:rFonts w:ascii="Times New Roman" w:hAnsi="Times New Roman" w:cs="Times New Roman"/>
-          <w:sz w:val="24"/>
-          <w:szCs w:val="24"/>
-          <w:lang w:eastAsia="pt-BR"/>
-        </w:rPr>
-        <w:t>).</w:t>
+        <w:t xml:space="preserve">Nesse sentido, o </w:t>
+      </w:r>
+      <w:r>
+        <w:rPr>
+          <w:rFonts w:ascii="Times New Roman" w:hAnsi="Times New Roman" w:cs="Times New Roman"/>
+          <w:sz w:val="24"/>
+          <w:szCs w:val="24"/>
+          <w:lang w:eastAsia="pt-BR"/>
+        </w:rPr>
+        <w:t>EstagioTech</w:t>
+      </w:r>
+      <w:r>
+        <w:rPr>
+          <w:rFonts w:ascii="Times New Roman" w:hAnsi="Times New Roman" w:cs="Times New Roman"/>
+          <w:sz w:val="24"/>
+          <w:szCs w:val="24"/>
+          <w:lang w:eastAsia="pt-BR"/>
+        </w:rPr>
+        <w:t xml:space="preserve"> visa suprir as demandas das instituições de ensino ao proporcionar um ambiente integrado para o controle das atividades dos estagiários, eliminando métodos tradicionais e otimizando o fluxo de trabalho</w:t>
+      </w:r>
+      <w:r>
+        <w:rPr>
+          <w:rFonts w:ascii="Times New Roman" w:hAnsi="Times New Roman" w:cs="Times New Roman"/>
+          <w:sz w:val="24"/>
+          <w:szCs w:val="24"/>
+          <w:lang w:eastAsia="pt-BR"/>
+        </w:rPr>
+        <w:t>.</w:t>
       </w:r>
     </w:p>
     <w:p>
@@ -1274,100 +1142,27 @@
           <w:szCs w:val="24"/>
           <w:lang w:eastAsia="pt-BR"/>
         </w:rPr>
-        <w:t xml:space="preserve">Diante desse cenário, </w:t>
-      </w:r>
-      <w:r>
-        <w:rPr>
-          <w:rFonts w:ascii="Times New Roman" w:hAnsi="Times New Roman" w:cs="Times New Roman"/>
-          <w:sz w:val="24"/>
-          <w:szCs w:val="24"/>
-          <w:lang w:eastAsia="pt-BR"/>
-        </w:rPr>
-        <w:t xml:space="preserve">o presente trabalho propõe o desenvolvimento de uma </w:t>
-      </w:r>
-      <w:r>
-        <w:rPr>
-          <w:rFonts w:ascii="Times New Roman" w:hAnsi="Times New Roman" w:cs="Times New Roman"/>
-          <w:sz w:val="24"/>
-          <w:szCs w:val="24"/>
-          <w:lang w:eastAsia="pt-BR"/>
-        </w:rPr>
-        <w:t xml:space="preserve">plataforma web que ofereça funcionalidades avançadas para a gestão integrada de viagens corporativas. </w:t>
-      </w:r>
-      <w:r>
-        <w:rPr>
-          <w:rFonts w:ascii="Times New Roman" w:hAnsi="Times New Roman" w:cs="Times New Roman"/>
-          <w:sz w:val="24"/>
-          <w:szCs w:val="24"/>
-          <w:lang w:eastAsia="pt-BR"/>
-        </w:rPr>
-        <w:t xml:space="preserve">O </w:t>
-      </w:r>
-      <w:r>
-        <w:rPr>
-          <w:rFonts w:ascii="Times New Roman" w:hAnsi="Times New Roman" w:cs="Times New Roman"/>
-          <w:sz w:val="24"/>
-          <w:szCs w:val="24"/>
-          <w:lang w:eastAsia="pt-BR"/>
-        </w:rPr>
-        <w:t xml:space="preserve">sistema visa proporcionar </w:t>
-      </w:r>
-      <w:r>
-        <w:rPr>
-          <w:rFonts w:ascii="Times New Roman" w:hAnsi="Times New Roman" w:cs="Times New Roman"/>
-          <w:sz w:val="24"/>
-          <w:szCs w:val="24"/>
-          <w:lang w:eastAsia="pt-BR"/>
-        </w:rPr>
-        <w:t xml:space="preserve">maior </w:t>
-      </w:r>
-      <w:r>
-        <w:rPr>
-          <w:rFonts w:ascii="Times New Roman" w:hAnsi="Times New Roman" w:cs="Times New Roman"/>
-          <w:sz w:val="24"/>
-          <w:szCs w:val="24"/>
-          <w:lang w:eastAsia="pt-BR"/>
-        </w:rPr>
-        <w:t>mobilidade, organização e análises aprofundadas, otimizando processos e reduzindo custos para as organizações (</w:t>
-      </w:r>
-      <w:r>
-        <w:rPr>
-          <w:rFonts w:ascii="Times New Roman" w:hAnsi="Times New Roman" w:cs="Times New Roman"/>
-          <w:sz w:val="24"/>
-          <w:szCs w:val="24"/>
-          <w:highlight w:val="yellow"/>
-          <w:lang w:eastAsia="pt-BR"/>
-        </w:rPr>
-        <w:t>S</w:t>
-      </w:r>
-      <w:r>
-        <w:rPr>
-          <w:rFonts w:ascii="Times New Roman" w:hAnsi="Times New Roman" w:cs="Times New Roman"/>
-          <w:sz w:val="24"/>
-          <w:szCs w:val="24"/>
-          <w:highlight w:val="yellow"/>
-          <w:lang w:eastAsia="pt-BR"/>
-        </w:rPr>
-        <w:t>ilva</w:t>
-      </w:r>
-      <w:r>
-        <w:rPr>
-          <w:rFonts w:ascii="Times New Roman" w:hAnsi="Times New Roman" w:cs="Times New Roman"/>
-          <w:sz w:val="24"/>
-          <w:szCs w:val="24"/>
-          <w:highlight w:val="yellow"/>
-          <w:lang w:eastAsia="pt-BR"/>
-        </w:rPr>
-        <w:t>, 2022</w:t>
-      </w:r>
-      <w:r>
-        <w:rPr>
-          <w:rFonts w:ascii="Times New Roman" w:hAnsi="Times New Roman" w:cs="Times New Roman"/>
-          <w:sz w:val="24"/>
-          <w:szCs w:val="24"/>
-          <w:lang w:eastAsia="pt-BR"/>
-        </w:rPr>
-        <w:t>).</w:t>
+        <w:t>A informatização de processos, como a gestão de estágios, traz inúmeros benefícios. Entre eles, destaca-se a eliminação de documentos físicos, proporcionando economia de espaço e recursos, além de melhorar a organização das informações. A digitalização também facilita a centralização das operações, promovendo uma maior segurança dos dados e possibilitando o acesso remoto às informações acadêmicas (</w:t>
+      </w:r>
+      <w:proofErr w:type="spellStart"/>
+      <w:r>
+        <w:rPr>
+          <w:rFonts w:ascii="Times New Roman" w:hAnsi="Times New Roman" w:cs="Times New Roman"/>
+          <w:sz w:val="24"/>
+          <w:szCs w:val="24"/>
+          <w:lang w:eastAsia="pt-BR"/>
+        </w:rPr>
+        <w:t>Sommerville</w:t>
+      </w:r>
+      <w:proofErr w:type="spellEnd"/>
+      <w:r>
+        <w:rPr>
+          <w:rFonts w:ascii="Times New Roman" w:hAnsi="Times New Roman" w:cs="Times New Roman"/>
+          <w:sz w:val="24"/>
+          <w:szCs w:val="24"/>
+          <w:lang w:eastAsia="pt-BR"/>
+        </w:rPr>
+        <w:t>, 2018). Outro benefício relevante é a redução de erros manuais que, muitas vezes, ocorrem nos processos físicos tradicionais (Pressman, 2015). A digitalização contribui ainda para o acompanhamento em tempo real das atividades do estagiário, promovendo uma gestão mais eficaz dos contratos e relatórios de estágio (Boehm, 2006).</w:t>
       </w:r>
     </w:p>
     <w:p>
@@ -1389,6 +1184,431 @@
           <w:szCs w:val="24"/>
           <w:lang w:eastAsia="pt-BR"/>
         </w:rPr>
+        <w:t xml:space="preserve">Ademais, a integração entre diferentes sistemas acadêmicos e a automação de processos, como a emissão de relatórios e a atualização de registros, são aspectos fundamentais para garantir a eficiência administrativa e a melhoria na experiência dos usuários. Segundo Oliveira (2012), esses sistemas possibilitam o controle rigoroso das informações acadêmicas e a otimização dos processos de gestão educacional, resultando em tomadas de decisões mais estratégicas e ágeis. Além disso, o uso de relatórios detalhados sobre o progresso dos alunos auxilia as instituições de ensino e as empresas a avaliar o impacto das atividades desenvolvidas durante o estágio (Corrêa &amp; </w:t>
+      </w:r>
+      <w:proofErr w:type="spellStart"/>
+      <w:r>
+        <w:rPr>
+          <w:rFonts w:ascii="Times New Roman" w:hAnsi="Times New Roman" w:cs="Times New Roman"/>
+          <w:sz w:val="24"/>
+          <w:szCs w:val="24"/>
+          <w:lang w:eastAsia="pt-BR"/>
+        </w:rPr>
+        <w:t>Gianesi</w:t>
+      </w:r>
+      <w:proofErr w:type="spellEnd"/>
+      <w:r>
+        <w:rPr>
+          <w:rFonts w:ascii="Times New Roman" w:hAnsi="Times New Roman" w:cs="Times New Roman"/>
+          <w:sz w:val="24"/>
+          <w:szCs w:val="24"/>
+          <w:lang w:eastAsia="pt-BR"/>
+        </w:rPr>
+        <w:t>, 2011).</w:t>
+      </w:r>
+    </w:p>
+    <w:p>
+      <w:pPr>
+        <w:pStyle w:val="SemEspaamento"/>
+        <w:ind w:firstLine="567"/>
+        <w:jc w:val="both"/>
+        <w:rPr>
+          <w:rFonts w:ascii="Times New Roman" w:hAnsi="Times New Roman" w:cs="Times New Roman"/>
+          <w:sz w:val="24"/>
+          <w:szCs w:val="24"/>
+          <w:lang w:eastAsia="pt-BR"/>
+        </w:rPr>
+      </w:pPr>
+    </w:p>
+    <w:p>
+      <w:pPr>
+        <w:spacing w:after="0" w:line="240" w:lineRule="auto"/>
+        <w:rPr>
+          <w:rFonts w:ascii="Times New Roman" w:hAnsi="Times New Roman" w:cs="Times New Roman"/>
+          <w:b/>
+          <w:sz w:val="24"/>
+          <w:szCs w:val="24"/>
+        </w:rPr>
+      </w:pPr>
+    </w:p>
+    <w:p>
+      <w:pPr>
+        <w:spacing w:after="0" w:line="240" w:lineRule="auto"/>
+        <w:rPr>
+          <w:rFonts w:ascii="Times New Roman" w:hAnsi="Times New Roman" w:cs="Times New Roman"/>
+          <w:b/>
+          <w:sz w:val="24"/>
+          <w:szCs w:val="24"/>
+        </w:rPr>
+      </w:pPr>
+    </w:p>
+    <w:p>
+      <w:pPr>
+        <w:pStyle w:val="SemEspaamento"/>
+        <w:ind w:firstLine="567"/>
+        <w:jc w:val="both"/>
+        <w:rPr>
+          <w:rFonts w:ascii="Times New Roman" w:hAnsi="Times New Roman" w:cs="Times New Roman"/>
+          <w:sz w:val="24"/>
+          <w:szCs w:val="24"/>
+          <w:lang w:eastAsia="pt-BR"/>
+        </w:rPr>
+      </w:pPr>
+      <w:r>
+        <w:rPr>
+          <w:rFonts w:ascii="Times New Roman" w:hAnsi="Times New Roman" w:cs="Times New Roman"/>
+          <w:sz w:val="24"/>
+          <w:szCs w:val="24"/>
+          <w:lang w:eastAsia="pt-BR"/>
+        </w:rPr>
+        <w:t>A gestão eficiente dos processos e recursos dentro de uma organização é fundamental para seu desempenho e competitividade no mercado (</w:t>
+      </w:r>
+      <w:r>
+        <w:rPr>
+          <w:rFonts w:ascii="Times New Roman" w:hAnsi="Times New Roman" w:cs="Times New Roman"/>
+          <w:sz w:val="24"/>
+          <w:szCs w:val="24"/>
+          <w:highlight w:val="yellow"/>
+          <w:lang w:eastAsia="pt-BR"/>
+        </w:rPr>
+        <w:t>S</w:t>
+      </w:r>
+      <w:r>
+        <w:rPr>
+          <w:rFonts w:ascii="Times New Roman" w:hAnsi="Times New Roman" w:cs="Times New Roman"/>
+          <w:sz w:val="24"/>
+          <w:szCs w:val="24"/>
+          <w:highlight w:val="yellow"/>
+          <w:lang w:eastAsia="pt-BR"/>
+        </w:rPr>
+        <w:t>ilva,</w:t>
+      </w:r>
+      <w:r>
+        <w:rPr>
+          <w:rFonts w:ascii="Times New Roman" w:hAnsi="Times New Roman" w:cs="Times New Roman"/>
+          <w:sz w:val="24"/>
+          <w:szCs w:val="24"/>
+          <w:highlight w:val="yellow"/>
+          <w:lang w:eastAsia="pt-BR"/>
+        </w:rPr>
+        <w:t xml:space="preserve"> 2021</w:t>
+      </w:r>
+      <w:r>
+        <w:rPr>
+          <w:rFonts w:ascii="Times New Roman" w:hAnsi="Times New Roman" w:cs="Times New Roman"/>
+          <w:sz w:val="24"/>
+          <w:szCs w:val="24"/>
+          <w:lang w:eastAsia="pt-BR"/>
+        </w:rPr>
+        <w:t xml:space="preserve">). Nesse contexto, a implementação de sistemas integrados que </w:t>
+      </w:r>
+      <w:r>
+        <w:rPr>
+          <w:rFonts w:ascii="Times New Roman" w:hAnsi="Times New Roman" w:cs="Times New Roman"/>
+          <w:sz w:val="24"/>
+          <w:szCs w:val="24"/>
+          <w:lang w:eastAsia="pt-BR"/>
+        </w:rPr>
+        <w:t>possibilitem</w:t>
+      </w:r>
+      <w:r>
+        <w:rPr>
+          <w:rFonts w:ascii="Times New Roman" w:hAnsi="Times New Roman" w:cs="Times New Roman"/>
+          <w:sz w:val="24"/>
+          <w:szCs w:val="24"/>
+          <w:lang w:eastAsia="pt-BR"/>
+        </w:rPr>
+        <w:t xml:space="preserve"> o monitoramento, controle e otimização de atividades-chave torna-se cada vez mais relevante (</w:t>
+      </w:r>
+      <w:r>
+        <w:rPr>
+          <w:rFonts w:ascii="Times New Roman" w:hAnsi="Times New Roman" w:cs="Times New Roman"/>
+          <w:sz w:val="24"/>
+          <w:szCs w:val="24"/>
+          <w:highlight w:val="yellow"/>
+          <w:lang w:eastAsia="pt-BR"/>
+        </w:rPr>
+        <w:t>O</w:t>
+      </w:r>
+      <w:r>
+        <w:rPr>
+          <w:rFonts w:ascii="Times New Roman" w:hAnsi="Times New Roman" w:cs="Times New Roman"/>
+          <w:sz w:val="24"/>
+          <w:szCs w:val="24"/>
+          <w:highlight w:val="yellow"/>
+          <w:lang w:eastAsia="pt-BR"/>
+        </w:rPr>
+        <w:t>liveira</w:t>
+      </w:r>
+      <w:r>
+        <w:rPr>
+          <w:rFonts w:ascii="Times New Roman" w:hAnsi="Times New Roman" w:cs="Times New Roman"/>
+          <w:sz w:val="24"/>
+          <w:szCs w:val="24"/>
+          <w:highlight w:val="yellow"/>
+          <w:lang w:eastAsia="pt-BR"/>
+        </w:rPr>
+        <w:t>, 2022</w:t>
+      </w:r>
+      <w:r>
+        <w:rPr>
+          <w:rFonts w:ascii="Times New Roman" w:hAnsi="Times New Roman" w:cs="Times New Roman"/>
+          <w:sz w:val="24"/>
+          <w:szCs w:val="24"/>
+          <w:lang w:eastAsia="pt-BR"/>
+        </w:rPr>
+        <w:t>).</w:t>
+      </w:r>
+    </w:p>
+    <w:p>
+      <w:pPr>
+        <w:pStyle w:val="SemEspaamento"/>
+        <w:ind w:firstLine="567"/>
+        <w:jc w:val="both"/>
+        <w:rPr>
+          <w:rFonts w:ascii="Times New Roman" w:hAnsi="Times New Roman" w:cs="Times New Roman"/>
+          <w:sz w:val="24"/>
+          <w:szCs w:val="24"/>
+          <w:lang w:eastAsia="pt-BR"/>
+        </w:rPr>
+      </w:pPr>
+      <w:r>
+        <w:rPr>
+          <w:rFonts w:ascii="Times New Roman" w:hAnsi="Times New Roman" w:cs="Times New Roman"/>
+          <w:sz w:val="24"/>
+          <w:szCs w:val="24"/>
+          <w:lang w:eastAsia="pt-BR"/>
+        </w:rPr>
+        <w:t>Um dos processos críticos</w:t>
+      </w:r>
+      <w:r>
+        <w:rPr>
+          <w:rFonts w:ascii="Times New Roman" w:hAnsi="Times New Roman" w:cs="Times New Roman"/>
+          <w:sz w:val="24"/>
+          <w:szCs w:val="24"/>
+          <w:lang w:eastAsia="pt-BR"/>
+        </w:rPr>
+        <w:t xml:space="preserve"> para as empresas</w:t>
+      </w:r>
+      <w:r>
+        <w:rPr>
+          <w:rFonts w:ascii="Times New Roman" w:hAnsi="Times New Roman" w:cs="Times New Roman"/>
+          <w:sz w:val="24"/>
+          <w:szCs w:val="24"/>
+          <w:lang w:eastAsia="pt-BR"/>
+        </w:rPr>
+        <w:t xml:space="preserve"> é o gerenciamento de despesas relacionadas a viagens corporativas. Estudos recentes indicam que as empresas enfrentam desafios para manter o controle sobre os gastos com viagens de negócios, seja por falta de visibilidade,</w:t>
+      </w:r>
+      <w:r>
+        <w:rPr>
+          <w:rFonts w:ascii="Times New Roman" w:hAnsi="Times New Roman" w:cs="Times New Roman"/>
+          <w:sz w:val="24"/>
+          <w:szCs w:val="24"/>
+          <w:lang w:eastAsia="pt-BR"/>
+        </w:rPr>
+        <w:t xml:space="preserve"> pela ineficiência de</w:t>
+      </w:r>
+      <w:r>
+        <w:rPr>
+          <w:rFonts w:ascii="Times New Roman" w:hAnsi="Times New Roman" w:cs="Times New Roman"/>
+          <w:sz w:val="24"/>
+          <w:szCs w:val="24"/>
+          <w:lang w:eastAsia="pt-BR"/>
+        </w:rPr>
+        <w:t xml:space="preserve"> processos manuais ou</w:t>
+      </w:r>
+      <w:r>
+        <w:rPr>
+          <w:rFonts w:ascii="Times New Roman" w:hAnsi="Times New Roman" w:cs="Times New Roman"/>
+          <w:sz w:val="24"/>
+          <w:szCs w:val="24"/>
+          <w:lang w:eastAsia="pt-BR"/>
+        </w:rPr>
+        <w:t xml:space="preserve"> pelas</w:t>
+      </w:r>
+      <w:r>
+        <w:rPr>
+          <w:rFonts w:ascii="Times New Roman" w:hAnsi="Times New Roman" w:cs="Times New Roman"/>
+          <w:sz w:val="24"/>
+          <w:szCs w:val="24"/>
+          <w:lang w:eastAsia="pt-BR"/>
+        </w:rPr>
+        <w:t xml:space="preserve"> dificuldades na consolidação de informações (</w:t>
+      </w:r>
+      <w:r>
+        <w:rPr>
+          <w:rFonts w:ascii="Times New Roman" w:hAnsi="Times New Roman" w:cs="Times New Roman"/>
+          <w:sz w:val="24"/>
+          <w:szCs w:val="24"/>
+          <w:highlight w:val="yellow"/>
+          <w:lang w:eastAsia="pt-BR"/>
+        </w:rPr>
+        <w:t>S</w:t>
+      </w:r>
+      <w:r>
+        <w:rPr>
+          <w:rFonts w:ascii="Times New Roman" w:hAnsi="Times New Roman" w:cs="Times New Roman"/>
+          <w:sz w:val="24"/>
+          <w:szCs w:val="24"/>
+          <w:highlight w:val="yellow"/>
+          <w:lang w:eastAsia="pt-BR"/>
+        </w:rPr>
+        <w:t>antos</w:t>
+      </w:r>
+      <w:r>
+        <w:rPr>
+          <w:rFonts w:ascii="Times New Roman" w:hAnsi="Times New Roman" w:cs="Times New Roman"/>
+          <w:sz w:val="24"/>
+          <w:szCs w:val="24"/>
+          <w:highlight w:val="yellow"/>
+          <w:lang w:eastAsia="pt-BR"/>
+        </w:rPr>
+        <w:t>, 2023</w:t>
+      </w:r>
+      <w:r>
+        <w:rPr>
+          <w:rFonts w:ascii="Times New Roman" w:hAnsi="Times New Roman" w:cs="Times New Roman"/>
+          <w:sz w:val="24"/>
+          <w:szCs w:val="24"/>
+          <w:lang w:eastAsia="pt-BR"/>
+        </w:rPr>
+        <w:t>).</w:t>
+      </w:r>
+    </w:p>
+    <w:p>
+      <w:pPr>
+        <w:pStyle w:val="SemEspaamento"/>
+        <w:ind w:firstLine="567"/>
+        <w:jc w:val="both"/>
+        <w:rPr>
+          <w:rFonts w:ascii="Times New Roman" w:hAnsi="Times New Roman" w:cs="Times New Roman"/>
+          <w:sz w:val="24"/>
+          <w:szCs w:val="24"/>
+          <w:lang w:eastAsia="pt-BR"/>
+        </w:rPr>
+      </w:pPr>
+      <w:r>
+        <w:rPr>
+          <w:rFonts w:ascii="Times New Roman" w:hAnsi="Times New Roman" w:cs="Times New Roman"/>
+          <w:sz w:val="24"/>
+          <w:szCs w:val="24"/>
+          <w:lang w:eastAsia="pt-BR"/>
+        </w:rPr>
+        <w:t xml:space="preserve">Diante desse cenário, </w:t>
+      </w:r>
+      <w:r>
+        <w:rPr>
+          <w:rFonts w:ascii="Times New Roman" w:hAnsi="Times New Roman" w:cs="Times New Roman"/>
+          <w:sz w:val="24"/>
+          <w:szCs w:val="24"/>
+          <w:lang w:eastAsia="pt-BR"/>
+        </w:rPr>
+        <w:t xml:space="preserve">o presente trabalho propõe o desenvolvimento de uma </w:t>
+      </w:r>
+      <w:r>
+        <w:rPr>
+          <w:rFonts w:ascii="Times New Roman" w:hAnsi="Times New Roman" w:cs="Times New Roman"/>
+          <w:sz w:val="24"/>
+          <w:szCs w:val="24"/>
+          <w:lang w:eastAsia="pt-BR"/>
+        </w:rPr>
+        <w:t xml:space="preserve">plataforma web que ofereça funcionalidades avançadas para a gestão integrada de viagens corporativas. </w:t>
+      </w:r>
+      <w:r>
+        <w:rPr>
+          <w:rFonts w:ascii="Times New Roman" w:hAnsi="Times New Roman" w:cs="Times New Roman"/>
+          <w:sz w:val="24"/>
+          <w:szCs w:val="24"/>
+          <w:lang w:eastAsia="pt-BR"/>
+        </w:rPr>
+        <w:t xml:space="preserve">O </w:t>
+      </w:r>
+      <w:r>
+        <w:rPr>
+          <w:rFonts w:ascii="Times New Roman" w:hAnsi="Times New Roman" w:cs="Times New Roman"/>
+          <w:sz w:val="24"/>
+          <w:szCs w:val="24"/>
+          <w:lang w:eastAsia="pt-BR"/>
+        </w:rPr>
+        <w:t xml:space="preserve">sistema visa proporcionar </w:t>
+      </w:r>
+      <w:r>
+        <w:rPr>
+          <w:rFonts w:ascii="Times New Roman" w:hAnsi="Times New Roman" w:cs="Times New Roman"/>
+          <w:sz w:val="24"/>
+          <w:szCs w:val="24"/>
+          <w:lang w:eastAsia="pt-BR"/>
+        </w:rPr>
+        <w:t xml:space="preserve">maior </w:t>
+      </w:r>
+      <w:r>
+        <w:rPr>
+          <w:rFonts w:ascii="Times New Roman" w:hAnsi="Times New Roman" w:cs="Times New Roman"/>
+          <w:sz w:val="24"/>
+          <w:szCs w:val="24"/>
+          <w:lang w:eastAsia="pt-BR"/>
+        </w:rPr>
+        <w:t>mobilidade, organização e análises aprofundadas, otimizando processos e reduzindo custos para as organizações (</w:t>
+      </w:r>
+      <w:r>
+        <w:rPr>
+          <w:rFonts w:ascii="Times New Roman" w:hAnsi="Times New Roman" w:cs="Times New Roman"/>
+          <w:sz w:val="24"/>
+          <w:szCs w:val="24"/>
+          <w:highlight w:val="yellow"/>
+          <w:lang w:eastAsia="pt-BR"/>
+        </w:rPr>
+        <w:t>S</w:t>
+      </w:r>
+      <w:r>
+        <w:rPr>
+          <w:rFonts w:ascii="Times New Roman" w:hAnsi="Times New Roman" w:cs="Times New Roman"/>
+          <w:sz w:val="24"/>
+          <w:szCs w:val="24"/>
+          <w:highlight w:val="yellow"/>
+          <w:lang w:eastAsia="pt-BR"/>
+        </w:rPr>
+        <w:t>ilva</w:t>
+      </w:r>
+      <w:r>
+        <w:rPr>
+          <w:rFonts w:ascii="Times New Roman" w:hAnsi="Times New Roman" w:cs="Times New Roman"/>
+          <w:sz w:val="24"/>
+          <w:szCs w:val="24"/>
+          <w:highlight w:val="yellow"/>
+          <w:lang w:eastAsia="pt-BR"/>
+        </w:rPr>
+        <w:t>, 2022</w:t>
+      </w:r>
+      <w:r>
+        <w:rPr>
+          <w:rFonts w:ascii="Times New Roman" w:hAnsi="Times New Roman" w:cs="Times New Roman"/>
+          <w:sz w:val="24"/>
+          <w:szCs w:val="24"/>
+          <w:lang w:eastAsia="pt-BR"/>
+        </w:rPr>
+        <w:t>).</w:t>
+      </w:r>
+    </w:p>
+    <w:p>
+      <w:pPr>
+        <w:pStyle w:val="SemEspaamento"/>
+        <w:ind w:firstLine="567"/>
+        <w:jc w:val="both"/>
+        <w:rPr>
+          <w:rFonts w:ascii="Times New Roman" w:hAnsi="Times New Roman" w:cs="Times New Roman"/>
+          <w:sz w:val="24"/>
+          <w:szCs w:val="24"/>
+          <w:lang w:eastAsia="pt-BR"/>
+        </w:rPr>
+      </w:pPr>
+      <w:r>
+        <w:rPr>
+          <w:rFonts w:ascii="Times New Roman" w:hAnsi="Times New Roman" w:cs="Times New Roman"/>
+          <w:sz w:val="24"/>
+          <w:szCs w:val="24"/>
+          <w:lang w:eastAsia="pt-BR"/>
+        </w:rPr>
         <w:t xml:space="preserve">Os principais benefícios esperados de um sistema de gestão de viagens corporativas incluem maior controle e visibilidade sobre os gastos, integração e automatização de processos como aprovação de viagens, reservas, reembolsos e relatórios, </w:t>
       </w:r>
       <w:r>
@@ -1434,6 +1654,7 @@
           <w:szCs w:val="24"/>
           <w:lang w:eastAsia="pt-BR"/>
         </w:rPr>
+        <w:lastRenderedPageBreak/>
         <w:t>suporte à tomada de decisões estratégicas com base em análises detalhadas dos dados de viagens (</w:t>
       </w:r>
       <w:r>
@@ -2391,6 +2612,7 @@
         <w:rPr>
           <w:noProof/>
         </w:rPr>
+        <w:lastRenderedPageBreak/>
         <w:drawing>
           <wp:inline distT="0" distB="0" distL="0" distR="0" wp14:anchorId="2E462ABD" wp14:editId="54E25D31">
             <wp:extent cx="3916800" cy="2037771"/>
@@ -3233,7 +3455,6 @@
           <w:szCs w:val="24"/>
           <w:lang w:eastAsia="pt-BR"/>
         </w:rPr>
-        <w:lastRenderedPageBreak/>
         <w:t xml:space="preserve">Para a representação da análise de requisitos, utilizou-se a Linguagem Unificada de Modelagem (UML - </w:t>
       </w:r>
       <w:proofErr w:type="spellStart"/>
@@ -3610,7 +3831,19 @@
           <w:szCs w:val="24"/>
           <w:lang w:eastAsia="pt-BR"/>
         </w:rPr>
-        <w:t>, Update, Delete</w:t>
+        <w:t xml:space="preserve">, Update, </w:t>
+      </w:r>
+      <w:r>
+        <w:rPr>
+          <w:rFonts w:ascii="Times New Roman" w:hAnsi="Times New Roman" w:cs="Times New Roman"/>
+          <w:i/>
+          <w:iCs/>
+          <w:sz w:val="24"/>
+          <w:szCs w:val="24"/>
+          <w:lang w:eastAsia="pt-BR"/>
+        </w:rPr>
+        <w:lastRenderedPageBreak/>
+        <w:t>Delete</w:t>
       </w:r>
       <w:r>
         <w:rPr>
@@ -4599,7 +4832,6 @@
           <w:szCs w:val="24"/>
           <w:lang w:eastAsia="pt-BR"/>
         </w:rPr>
-        <w:lastRenderedPageBreak/>
         <w:t>Para iniciar a prototipagem do software, foi necessário aplicar conhecimentos em gestão de negócios e regras de negócio, com o objetivo de mapear as lacunas dos sistemas atuais e identificar soluções que impactassem positivamente as tomadas de decisão. Durante o processo de mapeamento das regras de negócio, a lógica de programação foi utilizada para definir as funcionalidades essenciais do sistema de gestão de despesas de viagens.</w:t>
       </w:r>
     </w:p>
@@ -4694,7 +4926,17 @@
           <w:szCs w:val="24"/>
           <w:lang w:eastAsia="pt-BR"/>
         </w:rPr>
-        <w:t xml:space="preserve"> o diagrama de classes, que detalha a organização das entidades do sistema e suas relações, proporcionando uma visão clara das funcionalidades planejadas e dos componentes necessários para o desenvolvimento do software.</w:t>
+        <w:t xml:space="preserve"> o diagrama de classes, que detalha a organização das entidades do sistema e suas relações, proporcionando </w:t>
+      </w:r>
+      <w:r>
+        <w:rPr>
+          <w:rFonts w:ascii="Times New Roman" w:hAnsi="Times New Roman" w:cs="Times New Roman"/>
+          <w:sz w:val="24"/>
+          <w:szCs w:val="24"/>
+          <w:lang w:eastAsia="pt-BR"/>
+        </w:rPr>
+        <w:lastRenderedPageBreak/>
+        <w:t>uma visão clara das funcionalidades planejadas e dos componentes necessários para o desenvolvimento do software.</w:t>
       </w:r>
     </w:p>
     <w:p>
@@ -6924,25 +7166,7 @@
           <w:sz w:val="24"/>
           <w:szCs w:val="24"/>
         </w:rPr>
-        <w:t xml:space="preserve"> (BI), que categoriza e disponibiliza dashboards analíticos para as empresas usuárias. Os dashboards são personalizados de acordo com o tipo de usuário </w:t>
-      </w:r>
-      <w:proofErr w:type="spellStart"/>
-      <w:r>
-        <w:rPr>
-          <w:rFonts w:ascii="Times New Roman" w:hAnsi="Times New Roman" w:cs="Times New Roman"/>
-          <w:sz w:val="24"/>
-          <w:szCs w:val="24"/>
-        </w:rPr>
-        <w:t>logado</w:t>
-      </w:r>
-      <w:proofErr w:type="spellEnd"/>
-      <w:r>
-        <w:rPr>
-          <w:rFonts w:ascii="Times New Roman" w:hAnsi="Times New Roman" w:cs="Times New Roman"/>
-          <w:sz w:val="24"/>
-          <w:szCs w:val="24"/>
-        </w:rPr>
-        <w:t>, apresentando dados essenciais para a tomada de decisões e contribuindo para a otimização e documentação dos processos empresariais. Essa abordagem proporciona agilidade e eficiência, destacando-se pela geração de dados que alimentam os dashboards, possibilitando decisões precisas baseadas em informações concretas (Figura 13).</w:t>
+        <w:t xml:space="preserve"> (BI), que categoriza e disponibiliza dashboards analíticos para as empresas usuárias. Os dashboards são personalizados de acordo com o tipo de usuário logado, apresentando dados essenciais para a tomada de decisões e contribuindo para a otimização e documentação dos processos empresariais. Essa abordagem proporciona agilidade e eficiência, destacando-se pela geração de dados que alimentam os dashboards, possibilitando decisões precisas baseadas em informações concretas (Figura 13).</w:t>
       </w:r>
     </w:p>
     <w:p>
@@ -10654,8 +10878,6 @@
         </w:rPr>
         <w:t>Os objetivos iniciais foram em grande parte atingidos, mas é necessário aguardar a implantação total para validar todas as expectativas, especialmente no que diz respeito à redução da burocracia e à otimização completa dos processos.</w:t>
       </w:r>
-      <w:bookmarkStart w:id="0" w:name="_GoBack"/>
-      <w:bookmarkEnd w:id="0"/>
     </w:p>
     <w:p>
       <w:pPr>
@@ -10810,6 +11032,293 @@
           <w:sz w:val="24"/>
           <w:szCs w:val="24"/>
         </w:rPr>
+        <w:t xml:space="preserve">LAUDON, K. C.; LAUDON, J. P. </w:t>
+      </w:r>
+      <w:r>
+        <w:rPr>
+          <w:rFonts w:ascii="Times New Roman" w:hAnsi="Times New Roman" w:cs="Times New Roman"/>
+          <w:i/>
+          <w:iCs/>
+          <w:sz w:val="24"/>
+          <w:szCs w:val="24"/>
+        </w:rPr>
+        <w:t>Sistemas de Informação Gerenciais</w:t>
+      </w:r>
+      <w:r>
+        <w:rPr>
+          <w:rFonts w:ascii="Times New Roman" w:hAnsi="Times New Roman" w:cs="Times New Roman"/>
+          <w:sz w:val="24"/>
+          <w:szCs w:val="24"/>
+        </w:rPr>
+        <w:t>. 12. ed. São Paulo: Pearson, 2014.</w:t>
+      </w:r>
+    </w:p>
+    <w:p>
+      <w:pPr>
+        <w:spacing w:after="0" w:line="240" w:lineRule="auto"/>
+        <w:rPr>
+          <w:rFonts w:ascii="Times New Roman" w:hAnsi="Times New Roman" w:cs="Times New Roman"/>
+          <w:sz w:val="24"/>
+          <w:szCs w:val="24"/>
+        </w:rPr>
+      </w:pPr>
+    </w:p>
+    <w:p>
+      <w:pPr>
+        <w:spacing w:after="0" w:line="240" w:lineRule="auto"/>
+        <w:rPr>
+          <w:rFonts w:ascii="Times New Roman" w:hAnsi="Times New Roman" w:cs="Times New Roman"/>
+          <w:sz w:val="24"/>
+          <w:szCs w:val="24"/>
+        </w:rPr>
+      </w:pPr>
+      <w:r>
+        <w:rPr>
+          <w:rFonts w:ascii="Times New Roman" w:hAnsi="Times New Roman" w:cs="Times New Roman"/>
+          <w:sz w:val="24"/>
+          <w:szCs w:val="24"/>
+        </w:rPr>
+        <w:t xml:space="preserve">CORRÊA, H. L.; GIANESI, I. G. N. </w:t>
+      </w:r>
+      <w:r>
+        <w:rPr>
+          <w:rFonts w:ascii="Times New Roman" w:hAnsi="Times New Roman" w:cs="Times New Roman"/>
+          <w:i/>
+          <w:iCs/>
+          <w:sz w:val="24"/>
+          <w:szCs w:val="24"/>
+        </w:rPr>
+        <w:t>Planejamento, Programação e Controle da Produção: MRP II/ERP: conceitos, uso e implantação</w:t>
+      </w:r>
+      <w:r>
+        <w:rPr>
+          <w:rFonts w:ascii="Times New Roman" w:hAnsi="Times New Roman" w:cs="Times New Roman"/>
+          <w:sz w:val="24"/>
+          <w:szCs w:val="24"/>
+        </w:rPr>
+        <w:t>. 5. ed. São Paulo: Atlas, 2011.</w:t>
+      </w:r>
+    </w:p>
+    <w:p>
+      <w:pPr>
+        <w:spacing w:after="0" w:line="240" w:lineRule="auto"/>
+        <w:rPr>
+          <w:rFonts w:ascii="Times New Roman" w:hAnsi="Times New Roman" w:cs="Times New Roman"/>
+          <w:sz w:val="24"/>
+          <w:szCs w:val="24"/>
+        </w:rPr>
+      </w:pPr>
+    </w:p>
+    <w:p>
+      <w:pPr>
+        <w:spacing w:after="0" w:line="240" w:lineRule="auto"/>
+        <w:rPr>
+          <w:rFonts w:ascii="Times New Roman" w:hAnsi="Times New Roman" w:cs="Times New Roman"/>
+          <w:sz w:val="24"/>
+          <w:szCs w:val="24"/>
+        </w:rPr>
+      </w:pPr>
+      <w:r>
+        <w:rPr>
+          <w:rFonts w:ascii="Times New Roman" w:hAnsi="Times New Roman" w:cs="Times New Roman"/>
+          <w:sz w:val="24"/>
+          <w:szCs w:val="24"/>
+        </w:rPr>
+        <w:t xml:space="preserve">PRESSMAN, R. </w:t>
+      </w:r>
+      <w:r>
+        <w:rPr>
+          <w:rFonts w:ascii="Times New Roman" w:hAnsi="Times New Roman" w:cs="Times New Roman"/>
+          <w:i/>
+          <w:iCs/>
+          <w:sz w:val="24"/>
+          <w:szCs w:val="24"/>
+        </w:rPr>
+        <w:t>Engenharia de Software: Uma Abordagem Profissional</w:t>
+      </w:r>
+      <w:r>
+        <w:rPr>
+          <w:rFonts w:ascii="Times New Roman" w:hAnsi="Times New Roman" w:cs="Times New Roman"/>
+          <w:sz w:val="24"/>
+          <w:szCs w:val="24"/>
+        </w:rPr>
+        <w:t>. 7. ed. São Paulo: McGraw-Hill, 2015.</w:t>
+      </w:r>
+    </w:p>
+    <w:p>
+      <w:pPr>
+        <w:spacing w:after="0" w:line="240" w:lineRule="auto"/>
+        <w:rPr>
+          <w:rFonts w:ascii="Times New Roman" w:hAnsi="Times New Roman" w:cs="Times New Roman"/>
+          <w:sz w:val="24"/>
+          <w:szCs w:val="24"/>
+        </w:rPr>
+      </w:pPr>
+    </w:p>
+    <w:p>
+      <w:pPr>
+        <w:spacing w:after="0" w:line="240" w:lineRule="auto"/>
+        <w:rPr>
+          <w:rFonts w:ascii="Times New Roman" w:hAnsi="Times New Roman" w:cs="Times New Roman"/>
+          <w:sz w:val="24"/>
+          <w:szCs w:val="24"/>
+        </w:rPr>
+      </w:pPr>
+      <w:r>
+        <w:rPr>
+          <w:rFonts w:ascii="Times New Roman" w:hAnsi="Times New Roman" w:cs="Times New Roman"/>
+          <w:sz w:val="24"/>
+          <w:szCs w:val="24"/>
+        </w:rPr>
+        <w:t xml:space="preserve">SOMMERVILLE, I. </w:t>
+      </w:r>
+      <w:r>
+        <w:rPr>
+          <w:rFonts w:ascii="Times New Roman" w:hAnsi="Times New Roman" w:cs="Times New Roman"/>
+          <w:i/>
+          <w:iCs/>
+          <w:sz w:val="24"/>
+          <w:szCs w:val="24"/>
+        </w:rPr>
+        <w:t>Engenharia de Software</w:t>
+      </w:r>
+      <w:r>
+        <w:rPr>
+          <w:rFonts w:ascii="Times New Roman" w:hAnsi="Times New Roman" w:cs="Times New Roman"/>
+          <w:sz w:val="24"/>
+          <w:szCs w:val="24"/>
+        </w:rPr>
+        <w:t>. 10. ed. São Paulo: Pearson, 2018.</w:t>
+      </w:r>
+    </w:p>
+    <w:p>
+      <w:pPr>
+        <w:spacing w:after="0" w:line="240" w:lineRule="auto"/>
+        <w:rPr>
+          <w:rFonts w:ascii="Times New Roman" w:hAnsi="Times New Roman" w:cs="Times New Roman"/>
+          <w:sz w:val="24"/>
+          <w:szCs w:val="24"/>
+        </w:rPr>
+      </w:pPr>
+    </w:p>
+    <w:p>
+      <w:pPr>
+        <w:spacing w:after="0" w:line="240" w:lineRule="auto"/>
+        <w:rPr>
+          <w:rFonts w:ascii="Times New Roman" w:hAnsi="Times New Roman" w:cs="Times New Roman"/>
+          <w:sz w:val="24"/>
+          <w:szCs w:val="24"/>
+        </w:rPr>
+      </w:pPr>
+      <w:r>
+        <w:rPr>
+          <w:rFonts w:ascii="Times New Roman" w:hAnsi="Times New Roman" w:cs="Times New Roman"/>
+          <w:sz w:val="24"/>
+          <w:szCs w:val="24"/>
+          <w:lang w:val="en-US"/>
+        </w:rPr>
+        <w:t xml:space="preserve">BOEHM, B. </w:t>
+      </w:r>
+      <w:r>
+        <w:rPr>
+          <w:rFonts w:ascii="Times New Roman" w:hAnsi="Times New Roman" w:cs="Times New Roman"/>
+          <w:i/>
+          <w:iCs/>
+          <w:sz w:val="24"/>
+          <w:szCs w:val="24"/>
+          <w:lang w:val="en-US"/>
+        </w:rPr>
+        <w:t>A View of 20th and 21st Century Software Engineering</w:t>
+      </w:r>
+      <w:r>
+        <w:rPr>
+          <w:rFonts w:ascii="Times New Roman" w:hAnsi="Times New Roman" w:cs="Times New Roman"/>
+          <w:sz w:val="24"/>
+          <w:szCs w:val="24"/>
+          <w:lang w:val="en-US"/>
+        </w:rPr>
+        <w:t xml:space="preserve">. </w:t>
+      </w:r>
+      <w:r>
+        <w:rPr>
+          <w:rFonts w:ascii="Times New Roman" w:hAnsi="Times New Roman" w:cs="Times New Roman"/>
+          <w:sz w:val="24"/>
+          <w:szCs w:val="24"/>
+        </w:rPr>
+        <w:t>IEEE, 2006.</w:t>
+      </w:r>
+    </w:p>
+    <w:p>
+      <w:pPr>
+        <w:spacing w:after="0" w:line="240" w:lineRule="auto"/>
+        <w:rPr>
+          <w:rFonts w:ascii="Times New Roman" w:hAnsi="Times New Roman" w:cs="Times New Roman"/>
+          <w:sz w:val="24"/>
+          <w:szCs w:val="24"/>
+        </w:rPr>
+      </w:pPr>
+    </w:p>
+    <w:p>
+      <w:pPr>
+        <w:spacing w:after="0" w:line="240" w:lineRule="auto"/>
+        <w:rPr>
+          <w:rFonts w:ascii="Times New Roman" w:hAnsi="Times New Roman" w:cs="Times New Roman"/>
+          <w:sz w:val="24"/>
+          <w:szCs w:val="24"/>
+        </w:rPr>
+      </w:pPr>
+      <w:r>
+        <w:rPr>
+          <w:rFonts w:ascii="Times New Roman" w:hAnsi="Times New Roman" w:cs="Times New Roman"/>
+          <w:sz w:val="24"/>
+          <w:szCs w:val="24"/>
+        </w:rPr>
+        <w:t xml:space="preserve">OLIVEIRA, J. P. </w:t>
+      </w:r>
+      <w:r>
+        <w:rPr>
+          <w:rFonts w:ascii="Times New Roman" w:hAnsi="Times New Roman" w:cs="Times New Roman"/>
+          <w:i/>
+          <w:iCs/>
+          <w:sz w:val="24"/>
+          <w:szCs w:val="24"/>
+        </w:rPr>
+        <w:t>Sistemas de Informação Aplicados à Gestão Educacional</w:t>
+      </w:r>
+      <w:r>
+        <w:rPr>
+          <w:rFonts w:ascii="Times New Roman" w:hAnsi="Times New Roman" w:cs="Times New Roman"/>
+          <w:sz w:val="24"/>
+          <w:szCs w:val="24"/>
+        </w:rPr>
+        <w:t>. Revista de Sistemas de Informação, v. 9, n. 2, p. 45-53, 2012.</w:t>
+      </w:r>
+    </w:p>
+    <w:p>
+      <w:pPr>
+        <w:spacing w:after="0" w:line="240" w:lineRule="auto"/>
+        <w:rPr>
+          <w:rFonts w:ascii="Times New Roman" w:hAnsi="Times New Roman" w:cs="Times New Roman"/>
+          <w:sz w:val="24"/>
+          <w:szCs w:val="24"/>
+        </w:rPr>
+      </w:pPr>
+    </w:p>
+    <w:p>
+      <w:pPr>
+        <w:spacing w:after="0" w:line="240" w:lineRule="auto"/>
+        <w:rPr>
+          <w:rFonts w:ascii="Times New Roman" w:hAnsi="Times New Roman" w:cs="Times New Roman"/>
+          <w:sz w:val="24"/>
+          <w:szCs w:val="24"/>
+        </w:rPr>
+      </w:pPr>
+      <w:r>
+        <w:rPr>
+          <w:rFonts w:ascii="Times New Roman" w:hAnsi="Times New Roman" w:cs="Times New Roman"/>
+          <w:sz w:val="24"/>
+          <w:szCs w:val="24"/>
+        </w:rPr>
         <w:t xml:space="preserve">Exame. CERQUEIRA, J. (2024). </w:t>
       </w:r>
       <w:r>
@@ -11124,6 +11633,7 @@
           <w:sz w:val="24"/>
           <w:szCs w:val="24"/>
         </w:rPr>
+        <w:lastRenderedPageBreak/>
         <w:t xml:space="preserve">OLIVEIRA, R. (2023). </w:t>
       </w:r>
     </w:p>
@@ -11226,13 +11736,15 @@
           <w:rFonts w:ascii="Times New Roman" w:hAnsi="Times New Roman" w:cs="Times New Roman"/>
           <w:sz w:val="24"/>
           <w:szCs w:val="24"/>
-        </w:rPr>
-      </w:pPr>
-      <w:r>
-        <w:rPr>
-          <w:rFonts w:ascii="Times New Roman" w:hAnsi="Times New Roman" w:cs="Times New Roman"/>
-          <w:sz w:val="24"/>
-          <w:szCs w:val="24"/>
+          <w:lang w:val="en-US"/>
+        </w:rPr>
+      </w:pPr>
+      <w:r>
+        <w:rPr>
+          <w:rFonts w:ascii="Times New Roman" w:hAnsi="Times New Roman" w:cs="Times New Roman"/>
+          <w:sz w:val="24"/>
+          <w:szCs w:val="24"/>
+          <w:lang w:val="en-US"/>
         </w:rPr>
         <w:t xml:space="preserve">SPRING. </w:t>
       </w:r>
@@ -11243,6 +11755,7 @@
           <w:bCs/>
           <w:sz w:val="24"/>
           <w:szCs w:val="24"/>
+          <w:lang w:val="en-US"/>
         </w:rPr>
         <w:t>Spring Boot.</w:t>
       </w:r>
@@ -11251,8 +11764,49 @@
           <w:rFonts w:ascii="Times New Roman" w:hAnsi="Times New Roman" w:cs="Times New Roman"/>
           <w:sz w:val="24"/>
           <w:szCs w:val="24"/>
-        </w:rPr>
-        <w:t xml:space="preserve"> Disponível em: https://spring.io/projects/spring-boot.</w:t>
+          <w:lang w:val="en-US"/>
+        </w:rPr>
+        <w:t xml:space="preserve"> </w:t>
+      </w:r>
+      <w:proofErr w:type="spellStart"/>
+      <w:r>
+        <w:rPr>
+          <w:rFonts w:ascii="Times New Roman" w:hAnsi="Times New Roman" w:cs="Times New Roman"/>
+          <w:sz w:val="24"/>
+          <w:szCs w:val="24"/>
+          <w:lang w:val="en-US"/>
+        </w:rPr>
+        <w:t>Disponível</w:t>
+      </w:r>
+      <w:proofErr w:type="spellEnd"/>
+      <w:r>
+        <w:rPr>
+          <w:rFonts w:ascii="Times New Roman" w:hAnsi="Times New Roman" w:cs="Times New Roman"/>
+          <w:sz w:val="24"/>
+          <w:szCs w:val="24"/>
+          <w:lang w:val="en-US"/>
+        </w:rPr>
+        <w:t xml:space="preserve"> </w:t>
+      </w:r>
+      <w:proofErr w:type="spellStart"/>
+      <w:r>
+        <w:rPr>
+          <w:rFonts w:ascii="Times New Roman" w:hAnsi="Times New Roman" w:cs="Times New Roman"/>
+          <w:sz w:val="24"/>
+          <w:szCs w:val="24"/>
+          <w:lang w:val="en-US"/>
+        </w:rPr>
+        <w:t>em</w:t>
+      </w:r>
+      <w:proofErr w:type="spellEnd"/>
+      <w:r>
+        <w:rPr>
+          <w:rFonts w:ascii="Times New Roman" w:hAnsi="Times New Roman" w:cs="Times New Roman"/>
+          <w:sz w:val="24"/>
+          <w:szCs w:val="24"/>
+          <w:lang w:val="en-US"/>
+        </w:rPr>
+        <w:t>: https://spring.io/projects/spring-boot.</w:t>
       </w:r>
     </w:p>
     <w:p>
@@ -11344,7 +11898,7 @@
 </file>
 
 <file path=word/endnotes.xml><?xml version="1.0" encoding="utf-8"?>
-<w:endnotes xmlns:wpc="http://schemas.microsoft.com/office/word/2010/wordprocessingCanvas" xmlns:cx="http://schemas.microsoft.com/office/drawing/2014/chartex" xmlns:cx1="http://schemas.microsoft.com/office/drawing/2015/9/8/chartex" xmlns:cx2="http://schemas.microsoft.com/office/drawing/2015/10/21/chartex" xmlns:cx3="http://schemas.microsoft.com/office/drawing/2016/5/9/chartex" xmlns:cx4="http://schemas.microsoft.com/office/drawing/2016/5/10/chartex" xmlns:cx5="http://schemas.microsoft.com/office/drawing/2016/5/11/chartex" xmlns:cx6="http://schemas.microsoft.com/office/drawing/2016/5/12/chartex" xmlns:cx7="http://schemas.microsoft.com/office/drawing/2016/5/13/chartex" xmlns:cx8="http://schemas.microsoft.com/office/drawing/2016/5/14/chartex" xmlns:mc="http://schemas.openxmlformats.org/markup-compatibility/2006" xmlns:aink="http://schemas.microsoft.com/office/drawing/2016/ink" xmlns:am3d="http://schemas.microsoft.com/office/drawing/2017/model3d" xmlns:o="urn:schemas-microsoft-com:office:office" xmlns:r="http://schemas.openxmlformats.org/officeDocument/2006/relationships" xmlns:m="http://schemas.openxmlformats.org/officeDocument/2006/math" xmlns:v="urn:schemas-microsoft-com:vml" xmlns:wp14="http://schemas.microsoft.com/office/word/2010/wordprocessingDrawing" xmlns:wp="http://schemas.openxmlformats.org/drawingml/2006/wordprocessingDrawing" xmlns:w10="urn:schemas-microsoft-com:office:word" xmlns:w="http://schemas.openxmlformats.org/wordprocessingml/2006/main" xmlns:w14="http://schemas.microsoft.com/office/word/2010/wordml" xmlns:w15="http://schemas.microsoft.com/office/word/2012/wordml" xmlns:w16cid="http://schemas.microsoft.com/office/word/2016/wordml/cid" xmlns:w16se="http://schemas.microsoft.com/office/word/2015/wordml/symex" xmlns:wpg="http://schemas.microsoft.com/office/word/2010/wordprocessingGroup" xmlns:wpi="http://schemas.microsoft.com/office/word/2010/wordprocessingInk" xmlns:wne="http://schemas.microsoft.com/office/word/2006/wordml" xmlns:wps="http://schemas.microsoft.com/office/word/2010/wordprocessingShape" mc:Ignorable="w14 w15 w16se w16cid wp14">
+<w:endnotes xmlns:wpc="http://schemas.microsoft.com/office/word/2010/wordprocessingCanvas" xmlns:cx="http://schemas.microsoft.com/office/drawing/2014/chartex" xmlns:cx1="http://schemas.microsoft.com/office/drawing/2015/9/8/chartex" xmlns:cx2="http://schemas.microsoft.com/office/drawing/2015/10/21/chartex" xmlns:cx3="http://schemas.microsoft.com/office/drawing/2016/5/9/chartex" xmlns:cx4="http://schemas.microsoft.com/office/drawing/2016/5/10/chartex" xmlns:cx5="http://schemas.microsoft.com/office/drawing/2016/5/11/chartex" xmlns:cx6="http://schemas.microsoft.com/office/drawing/2016/5/12/chartex" xmlns:cx7="http://schemas.microsoft.com/office/drawing/2016/5/13/chartex" xmlns:cx8="http://schemas.microsoft.com/office/drawing/2016/5/14/chartex" xmlns:mc="http://schemas.openxmlformats.org/markup-compatibility/2006" xmlns:aink="http://schemas.microsoft.com/office/drawing/2016/ink" xmlns:am3d="http://schemas.microsoft.com/office/drawing/2017/model3d" xmlns:o="urn:schemas-microsoft-com:office:office" xmlns:oel="http://schemas.microsoft.com/office/2019/extlst" xmlns:r="http://schemas.openxmlformats.org/officeDocument/2006/relationships" xmlns:m="http://schemas.openxmlformats.org/officeDocument/2006/math" xmlns:v="urn:schemas-microsoft-com:vml" xmlns:wp14="http://schemas.microsoft.com/office/word/2010/wordprocessingDrawing" xmlns:wp="http://schemas.openxmlformats.org/drawingml/2006/wordprocessingDrawing" xmlns:w10="urn:schemas-microsoft-com:office:word" xmlns:w="http://schemas.openxmlformats.org/wordprocessingml/2006/main" xmlns:w14="http://schemas.microsoft.com/office/word/2010/wordml" xmlns:w15="http://schemas.microsoft.com/office/word/2012/wordml" xmlns:w16cex="http://schemas.microsoft.com/office/word/2018/wordml/cex" xmlns:w16cid="http://schemas.microsoft.com/office/word/2016/wordml/cid" xmlns:w16="http://schemas.microsoft.com/office/word/2018/wordml" xmlns:w16sdtdh="http://schemas.microsoft.com/office/word/2020/wordml/sdtdatahash" xmlns:w16se="http://schemas.microsoft.com/office/word/2015/wordml/symex" xmlns:wpg="http://schemas.microsoft.com/office/word/2010/wordprocessingGroup" xmlns:wpi="http://schemas.microsoft.com/office/word/2010/wordprocessingInk" xmlns:wne="http://schemas.microsoft.com/office/word/2006/wordml" xmlns:wps="http://schemas.microsoft.com/office/word/2010/wordprocessingShape" mc:Ignorable="w14 w15 w16se w16cid w16 w16cex w16sdtdh wp14">
   <w:endnote w:type="separator" w:id="-1">
     <w:p>
       <w:pPr>
@@ -11369,7 +11923,7 @@
 </file>
 
 <file path=word/footnotes.xml><?xml version="1.0" encoding="utf-8"?>
-<w:footnotes xmlns:wpc="http://schemas.microsoft.com/office/word/2010/wordprocessingCanvas" xmlns:cx="http://schemas.microsoft.com/office/drawing/2014/chartex" xmlns:cx1="http://schemas.microsoft.com/office/drawing/2015/9/8/chartex" xmlns:cx2="http://schemas.microsoft.com/office/drawing/2015/10/21/chartex" xmlns:cx3="http://schemas.microsoft.com/office/drawing/2016/5/9/chartex" xmlns:cx4="http://schemas.microsoft.com/office/drawing/2016/5/10/chartex" xmlns:cx5="http://schemas.microsoft.com/office/drawing/2016/5/11/chartex" xmlns:cx6="http://schemas.microsoft.com/office/drawing/2016/5/12/chartex" xmlns:cx7="http://schemas.microsoft.com/office/drawing/2016/5/13/chartex" xmlns:cx8="http://schemas.microsoft.com/office/drawing/2016/5/14/chartex" xmlns:mc="http://schemas.openxmlformats.org/markup-compatibility/2006" xmlns:aink="http://schemas.microsoft.com/office/drawing/2016/ink" xmlns:am3d="http://schemas.microsoft.com/office/drawing/2017/model3d" xmlns:o="urn:schemas-microsoft-com:office:office" xmlns:r="http://schemas.openxmlformats.org/officeDocument/2006/relationships" xmlns:m="http://schemas.openxmlformats.org/officeDocument/2006/math" xmlns:v="urn:schemas-microsoft-com:vml" xmlns:wp14="http://schemas.microsoft.com/office/word/2010/wordprocessingDrawing" xmlns:wp="http://schemas.openxmlformats.org/drawingml/2006/wordprocessingDrawing" xmlns:w10="urn:schemas-microsoft-com:office:word" xmlns:w="http://schemas.openxmlformats.org/wordprocessingml/2006/main" xmlns:w14="http://schemas.microsoft.com/office/word/2010/wordml" xmlns:w15="http://schemas.microsoft.com/office/word/2012/wordml" xmlns:w16cid="http://schemas.microsoft.com/office/word/2016/wordml/cid" xmlns:w16se="http://schemas.microsoft.com/office/word/2015/wordml/symex" xmlns:wpg="http://schemas.microsoft.com/office/word/2010/wordprocessingGroup" xmlns:wpi="http://schemas.microsoft.com/office/word/2010/wordprocessingInk" xmlns:wne="http://schemas.microsoft.com/office/word/2006/wordml" xmlns:wps="http://schemas.microsoft.com/office/word/2010/wordprocessingShape" mc:Ignorable="w14 w15 w16se w16cid wp14">
+<w:footnotes xmlns:wpc="http://schemas.microsoft.com/office/word/2010/wordprocessingCanvas" xmlns:cx="http://schemas.microsoft.com/office/drawing/2014/chartex" xmlns:cx1="http://schemas.microsoft.com/office/drawing/2015/9/8/chartex" xmlns:cx2="http://schemas.microsoft.com/office/drawing/2015/10/21/chartex" xmlns:cx3="http://schemas.microsoft.com/office/drawing/2016/5/9/chartex" xmlns:cx4="http://schemas.microsoft.com/office/drawing/2016/5/10/chartex" xmlns:cx5="http://schemas.microsoft.com/office/drawing/2016/5/11/chartex" xmlns:cx6="http://schemas.microsoft.com/office/drawing/2016/5/12/chartex" xmlns:cx7="http://schemas.microsoft.com/office/drawing/2016/5/13/chartex" xmlns:cx8="http://schemas.microsoft.com/office/drawing/2016/5/14/chartex" xmlns:mc="http://schemas.openxmlformats.org/markup-compatibility/2006" xmlns:aink="http://schemas.microsoft.com/office/drawing/2016/ink" xmlns:am3d="http://schemas.microsoft.com/office/drawing/2017/model3d" xmlns:o="urn:schemas-microsoft-com:office:office" xmlns:oel="http://schemas.microsoft.com/office/2019/extlst" xmlns:r="http://schemas.openxmlformats.org/officeDocument/2006/relationships" xmlns:m="http://schemas.openxmlformats.org/officeDocument/2006/math" xmlns:v="urn:schemas-microsoft-com:vml" xmlns:wp14="http://schemas.microsoft.com/office/word/2010/wordprocessingDrawing" xmlns:wp="http://schemas.openxmlformats.org/drawingml/2006/wordprocessingDrawing" xmlns:w10="urn:schemas-microsoft-com:office:word" xmlns:w="http://schemas.openxmlformats.org/wordprocessingml/2006/main" xmlns:w14="http://schemas.microsoft.com/office/word/2010/wordml" xmlns:w15="http://schemas.microsoft.com/office/word/2012/wordml" xmlns:w16cex="http://schemas.microsoft.com/office/word/2018/wordml/cex" xmlns:w16cid="http://schemas.microsoft.com/office/word/2016/wordml/cid" xmlns:w16="http://schemas.microsoft.com/office/word/2018/wordml" xmlns:w16sdtdh="http://schemas.microsoft.com/office/word/2020/wordml/sdtdatahash" xmlns:w16se="http://schemas.microsoft.com/office/word/2015/wordml/symex" xmlns:wpg="http://schemas.microsoft.com/office/word/2010/wordprocessingGroup" xmlns:wpi="http://schemas.microsoft.com/office/word/2010/wordprocessingInk" xmlns:wne="http://schemas.microsoft.com/office/word/2006/wordml" xmlns:wps="http://schemas.microsoft.com/office/word/2010/wordprocessingShape" mc:Ignorable="w14 w15 w16se w16cid w16 w16cex w16sdtdh wp14">
   <w:footnote w:type="separator" w:id="-1">
     <w:p>
       <w:pPr>
@@ -11434,7 +11988,7 @@
 </file>
 
 <file path=word/header1.xml><?xml version="1.0" encoding="utf-8"?>
-<w:hdr xmlns:wpc="http://schemas.microsoft.com/office/word/2010/wordprocessingCanvas" xmlns:cx="http://schemas.microsoft.com/office/drawing/2014/chartex" xmlns:cx1="http://schemas.microsoft.com/office/drawing/2015/9/8/chartex" xmlns:cx2="http://schemas.microsoft.com/office/drawing/2015/10/21/chartex" xmlns:cx3="http://schemas.microsoft.com/office/drawing/2016/5/9/chartex" xmlns:cx4="http://schemas.microsoft.com/office/drawing/2016/5/10/chartex" xmlns:cx5="http://schemas.microsoft.com/office/drawing/2016/5/11/chartex" xmlns:cx6="http://schemas.microsoft.com/office/drawing/2016/5/12/chartex" xmlns:cx7="http://schemas.microsoft.com/office/drawing/2016/5/13/chartex" xmlns:cx8="http://schemas.microsoft.com/office/drawing/2016/5/14/chartex" xmlns:mc="http://schemas.openxmlformats.org/markup-compatibility/2006" xmlns:aink="http://schemas.microsoft.com/office/drawing/2016/ink" xmlns:am3d="http://schemas.microsoft.com/office/drawing/2017/model3d" xmlns:o="urn:schemas-microsoft-com:office:office" xmlns:r="http://schemas.openxmlformats.org/officeDocument/2006/relationships" xmlns:m="http://schemas.openxmlformats.org/officeDocument/2006/math" xmlns:v="urn:schemas-microsoft-com:vml" xmlns:wp14="http://schemas.microsoft.com/office/word/2010/wordprocessingDrawing" xmlns:wp="http://schemas.openxmlformats.org/drawingml/2006/wordprocessingDrawing" xmlns:w10="urn:schemas-microsoft-com:office:word" xmlns:w="http://schemas.openxmlformats.org/wordprocessingml/2006/main" xmlns:w14="http://schemas.microsoft.com/office/word/2010/wordml" xmlns:w15="http://schemas.microsoft.com/office/word/2012/wordml" xmlns:w16cid="http://schemas.microsoft.com/office/word/2016/wordml/cid" xmlns:w16se="http://schemas.microsoft.com/office/word/2015/wordml/symex" xmlns:wpg="http://schemas.microsoft.com/office/word/2010/wordprocessingGroup" xmlns:wpi="http://schemas.microsoft.com/office/word/2010/wordprocessingInk" xmlns:wne="http://schemas.microsoft.com/office/word/2006/wordml" xmlns:wps="http://schemas.microsoft.com/office/word/2010/wordprocessingShape" mc:Ignorable="w14 w15 w16se w16cid wp14">
+<w:hdr xmlns:wpc="http://schemas.microsoft.com/office/word/2010/wordprocessingCanvas" xmlns:cx="http://schemas.microsoft.com/office/drawing/2014/chartex" xmlns:cx1="http://schemas.microsoft.com/office/drawing/2015/9/8/chartex" xmlns:cx2="http://schemas.microsoft.com/office/drawing/2015/10/21/chartex" xmlns:cx3="http://schemas.microsoft.com/office/drawing/2016/5/9/chartex" xmlns:cx4="http://schemas.microsoft.com/office/drawing/2016/5/10/chartex" xmlns:cx5="http://schemas.microsoft.com/office/drawing/2016/5/11/chartex" xmlns:cx6="http://schemas.microsoft.com/office/drawing/2016/5/12/chartex" xmlns:cx7="http://schemas.microsoft.com/office/drawing/2016/5/13/chartex" xmlns:cx8="http://schemas.microsoft.com/office/drawing/2016/5/14/chartex" xmlns:mc="http://schemas.openxmlformats.org/markup-compatibility/2006" xmlns:aink="http://schemas.microsoft.com/office/drawing/2016/ink" xmlns:am3d="http://schemas.microsoft.com/office/drawing/2017/model3d" xmlns:o="urn:schemas-microsoft-com:office:office" xmlns:oel="http://schemas.microsoft.com/office/2019/extlst" xmlns:r="http://schemas.openxmlformats.org/officeDocument/2006/relationships" xmlns:m="http://schemas.openxmlformats.org/officeDocument/2006/math" xmlns:v="urn:schemas-microsoft-com:vml" xmlns:wp14="http://schemas.microsoft.com/office/word/2010/wordprocessingDrawing" xmlns:wp="http://schemas.openxmlformats.org/drawingml/2006/wordprocessingDrawing" xmlns:w10="urn:schemas-microsoft-com:office:word" xmlns:w="http://schemas.openxmlformats.org/wordprocessingml/2006/main" xmlns:w14="http://schemas.microsoft.com/office/word/2010/wordml" xmlns:w15="http://schemas.microsoft.com/office/word/2012/wordml" xmlns:w16cex="http://schemas.microsoft.com/office/word/2018/wordml/cex" xmlns:w16cid="http://schemas.microsoft.com/office/word/2016/wordml/cid" xmlns:w16="http://schemas.microsoft.com/office/word/2018/wordml" xmlns:w16sdtdh="http://schemas.microsoft.com/office/word/2020/wordml/sdtdatahash" xmlns:w16se="http://schemas.microsoft.com/office/word/2015/wordml/symex" xmlns:wpg="http://schemas.microsoft.com/office/word/2010/wordprocessingGroup" xmlns:wpi="http://schemas.microsoft.com/office/word/2010/wordprocessingInk" xmlns:wne="http://schemas.microsoft.com/office/word/2006/wordml" xmlns:wps="http://schemas.microsoft.com/office/word/2010/wordprocessingShape" mc:Ignorable="w14 w15 w16se w16cid w16 w16cex w16sdtdh wp14">
   <w:p>
     <w:pPr>
       <w:pStyle w:val="Cabealho"/>
@@ -11504,7 +12058,7 @@
 </file>
 
 <file path=word/numbering.xml><?xml version="1.0" encoding="utf-8"?>
-<w:numbering xmlns:wpc="http://schemas.microsoft.com/office/word/2010/wordprocessingCanvas" xmlns:cx="http://schemas.microsoft.com/office/drawing/2014/chartex" xmlns:cx1="http://schemas.microsoft.com/office/drawing/2015/9/8/chartex" xmlns:cx2="http://schemas.microsoft.com/office/drawing/2015/10/21/chartex" xmlns:cx3="http://schemas.microsoft.com/office/drawing/2016/5/9/chartex" xmlns:cx4="http://schemas.microsoft.com/office/drawing/2016/5/10/chartex" xmlns:cx5="http://schemas.microsoft.com/office/drawing/2016/5/11/chartex" xmlns:cx6="http://schemas.microsoft.com/office/drawing/2016/5/12/chartex" xmlns:cx7="http://schemas.microsoft.com/office/drawing/2016/5/13/chartex" xmlns:cx8="http://schemas.microsoft.com/office/drawing/2016/5/14/chartex" xmlns:mc="http://schemas.openxmlformats.org/markup-compatibility/2006" xmlns:aink="http://schemas.microsoft.com/office/drawing/2016/ink" xmlns:am3d="http://schemas.microsoft.com/office/drawing/2017/model3d" xmlns:o="urn:schemas-microsoft-com:office:office" xmlns:r="http://schemas.openxmlformats.org/officeDocument/2006/relationships" xmlns:m="http://schemas.openxmlformats.org/officeDocument/2006/math" xmlns:v="urn:schemas-microsoft-com:vml" xmlns:wp14="http://schemas.microsoft.com/office/word/2010/wordprocessingDrawing" xmlns:wp="http://schemas.openxmlformats.org/drawingml/2006/wordprocessingDrawing" xmlns:w10="urn:schemas-microsoft-com:office:word" xmlns:w="http://schemas.openxmlformats.org/wordprocessingml/2006/main" xmlns:w14="http://schemas.microsoft.com/office/word/2010/wordml" xmlns:w15="http://schemas.microsoft.com/office/word/2012/wordml" xmlns:w16cid="http://schemas.microsoft.com/office/word/2016/wordml/cid" xmlns:w16se="http://schemas.microsoft.com/office/word/2015/wordml/symex" xmlns:wpg="http://schemas.microsoft.com/office/word/2010/wordprocessingGroup" xmlns:wpi="http://schemas.microsoft.com/office/word/2010/wordprocessingInk" xmlns:wne="http://schemas.microsoft.com/office/word/2006/wordml" xmlns:wps="http://schemas.microsoft.com/office/word/2010/wordprocessingShape" mc:Ignorable="w14 w15 w16se w16cid wp14">
+<w:numbering xmlns:wpc="http://schemas.microsoft.com/office/word/2010/wordprocessingCanvas" xmlns:cx="http://schemas.microsoft.com/office/drawing/2014/chartex" xmlns:cx1="http://schemas.microsoft.com/office/drawing/2015/9/8/chartex" xmlns:cx2="http://schemas.microsoft.com/office/drawing/2015/10/21/chartex" xmlns:cx3="http://schemas.microsoft.com/office/drawing/2016/5/9/chartex" xmlns:cx4="http://schemas.microsoft.com/office/drawing/2016/5/10/chartex" xmlns:cx5="http://schemas.microsoft.com/office/drawing/2016/5/11/chartex" xmlns:cx6="http://schemas.microsoft.com/office/drawing/2016/5/12/chartex" xmlns:cx7="http://schemas.microsoft.com/office/drawing/2016/5/13/chartex" xmlns:cx8="http://schemas.microsoft.com/office/drawing/2016/5/14/chartex" xmlns:mc="http://schemas.openxmlformats.org/markup-compatibility/2006" xmlns:aink="http://schemas.microsoft.com/office/drawing/2016/ink" xmlns:am3d="http://schemas.microsoft.com/office/drawing/2017/model3d" xmlns:o="urn:schemas-microsoft-com:office:office" xmlns:oel="http://schemas.microsoft.com/office/2019/extlst" xmlns:r="http://schemas.openxmlformats.org/officeDocument/2006/relationships" xmlns:m="http://schemas.openxmlformats.org/officeDocument/2006/math" xmlns:v="urn:schemas-microsoft-com:vml" xmlns:wp14="http://schemas.microsoft.com/office/word/2010/wordprocessingDrawing" xmlns:wp="http://schemas.openxmlformats.org/drawingml/2006/wordprocessingDrawing" xmlns:w10="urn:schemas-microsoft-com:office:word" xmlns:w="http://schemas.openxmlformats.org/wordprocessingml/2006/main" xmlns:w14="http://schemas.microsoft.com/office/word/2010/wordml" xmlns:w15="http://schemas.microsoft.com/office/word/2012/wordml" xmlns:w16cex="http://schemas.microsoft.com/office/word/2018/wordml/cex" xmlns:w16cid="http://schemas.microsoft.com/office/word/2016/wordml/cid" xmlns:w16="http://schemas.microsoft.com/office/word/2018/wordml" xmlns:w16sdtdh="http://schemas.microsoft.com/office/word/2020/wordml/sdtdatahash" xmlns:w16se="http://schemas.microsoft.com/office/word/2015/wordml/symex" xmlns:wpg="http://schemas.microsoft.com/office/word/2010/wordprocessingGroup" xmlns:wpi="http://schemas.microsoft.com/office/word/2010/wordprocessingInk" xmlns:wne="http://schemas.microsoft.com/office/word/2006/wordml" xmlns:wps="http://schemas.microsoft.com/office/word/2010/wordprocessingShape" mc:Ignorable="w14 w15 w16se w16cid w16 w16cex w16sdtdh wp14">
   <w:abstractNum w:abstractNumId="0" w15:restartNumberingAfterBreak="0">
     <w:nsid w:val="307D719E"/>
     <w:multiLevelType w:val="multilevel"/>
@@ -11721,29 +12275,29 @@
       </w:rPr>
     </w:lvl>
   </w:abstractNum>
-  <w:num w:numId="1">
+  <w:num w:numId="1" w16cid:durableId="1718508361">
     <w:abstractNumId w:val="0"/>
   </w:num>
-  <w:num w:numId="2">
+  <w:num w:numId="2" w16cid:durableId="1299066174">
     <w:abstractNumId w:val="0"/>
   </w:num>
-  <w:num w:numId="3">
+  <w:num w:numId="3" w16cid:durableId="1960334618">
     <w:abstractNumId w:val="0"/>
   </w:num>
-  <w:num w:numId="4">
+  <w:num w:numId="4" w16cid:durableId="1677229633">
     <w:abstractNumId w:val="0"/>
   </w:num>
-  <w:num w:numId="5">
+  <w:num w:numId="5" w16cid:durableId="1194467007">
     <w:abstractNumId w:val="0"/>
   </w:num>
-  <w:num w:numId="6">
+  <w:num w:numId="6" w16cid:durableId="1889216323">
     <w:abstractNumId w:val="1"/>
   </w:num>
 </w:numbering>
 </file>
 
 <file path=word/styles.xml><?xml version="1.0" encoding="utf-8"?>
-<w:styles xmlns:mc="http://schemas.openxmlformats.org/markup-compatibility/2006" xmlns:r="http://schemas.openxmlformats.org/officeDocument/2006/relationships" xmlns:w="http://schemas.openxmlformats.org/wordprocessingml/2006/main" xmlns:w14="http://schemas.microsoft.com/office/word/2010/wordml" xmlns:w15="http://schemas.microsoft.com/office/word/2012/wordml" xmlns:w16cid="http://schemas.microsoft.com/office/word/2016/wordml/cid" xmlns:w16se="http://schemas.microsoft.com/office/word/2015/wordml/symex" mc:Ignorable="w14 w15 w16se w16cid">
+<w:styles xmlns:mc="http://schemas.openxmlformats.org/markup-compatibility/2006" xmlns:r="http://schemas.openxmlformats.org/officeDocument/2006/relationships" xmlns:w="http://schemas.openxmlformats.org/wordprocessingml/2006/main" xmlns:w14="http://schemas.microsoft.com/office/word/2010/wordml" xmlns:w15="http://schemas.microsoft.com/office/word/2012/wordml" xmlns:w16cex="http://schemas.microsoft.com/office/word/2018/wordml/cex" xmlns:w16cid="http://schemas.microsoft.com/office/word/2016/wordml/cid" xmlns:w16="http://schemas.microsoft.com/office/word/2018/wordml" xmlns:w16sdtdh="http://schemas.microsoft.com/office/word/2020/wordml/sdtdatahash" xmlns:w16se="http://schemas.microsoft.com/office/word/2015/wordml/symex" mc:Ignorable="w14 w15 w16se w16cid w16 w16cex w16sdtdh">
   <w:docDefaults>
     <w:rPrDefault>
       <w:rPr>
@@ -11759,7 +12313,7 @@
       </w:pPr>
     </w:pPrDefault>
   </w:docDefaults>
-  <w:latentStyles w:defLockedState="0" w:defUIPriority="99" w:defSemiHidden="0" w:defUnhideWhenUsed="0" w:defQFormat="0" w:count="375">
+  <w:latentStyles w:defLockedState="0" w:defUIPriority="99" w:defSemiHidden="0" w:defUnhideWhenUsed="0" w:defQFormat="0" w:count="376">
     <w:lsdException w:name="Normal" w:uiPriority="0" w:qFormat="1"/>
     <w:lsdException w:name="heading 1" w:uiPriority="9" w:qFormat="1"/>
     <w:lsdException w:name="heading 2" w:semiHidden="1" w:uiPriority="9" w:unhideWhenUsed="1" w:qFormat="1"/>
@@ -12135,6 +12689,7 @@
     <w:lsdException w:name="Smart Hyperlink" w:semiHidden="1" w:unhideWhenUsed="1"/>
     <w:lsdException w:name="Hashtag" w:semiHidden="1" w:unhideWhenUsed="1"/>
     <w:lsdException w:name="Unresolved Mention" w:semiHidden="1" w:unhideWhenUsed="1"/>
+    <w:lsdException w:name="Smart Link" w:semiHidden="1" w:unhideWhenUsed="1"/>
   </w:latentStyles>
   <w:style w:type="paragraph" w:default="1" w:styleId="Normal">
     <w:name w:val="Normal"/>
@@ -12379,7 +12934,6 @@
   <w:style w:type="character" w:default="1" w:styleId="Fontepargpadro">
     <w:name w:val="Default Paragraph Font"/>
     <w:uiPriority w:val="1"/>
-    <w:semiHidden/>
     <w:unhideWhenUsed/>
   </w:style>
   <w:style w:type="table" w:default="1" w:styleId="Tabelanormal">
@@ -22161,15 +22715,6 @@
 </file>
 
 <file path=customXml/item1.xml><?xml version="1.0" encoding="utf-8"?>
-<?mso-contentType ?>
-<FormTemplates xmlns="http://schemas.microsoft.com/sharepoint/v3/contenttype/forms">
-  <Display>DocumentLibraryForm</Display>
-  <Edit>DocumentLibraryForm</Edit>
-  <New>DocumentLibraryForm</New>
-</FormTemplates>
-</file>
-
-<file path=customXml/item2.xml><?xml version="1.0" encoding="utf-8"?>
 <ct:contentTypeSchema xmlns:ct="http://schemas.microsoft.com/office/2006/metadata/contentType" xmlns:ma="http://schemas.microsoft.com/office/2006/metadata/properties/metaAttributes" ct:_="" ma:_="" ma:contentTypeName="Documento" ma:contentTypeID="0x010100329BC59A687F2946BA6EC5EE12A580FE" ma:contentTypeVersion="6" ma:contentTypeDescription="Crie um novo documento." ma:contentTypeScope="" ma:versionID="66d2a6735f53dce24fbda713163a15d9">
   <xsd:schema xmlns:xsd="http://www.w3.org/2001/XMLSchema" xmlns:xs="http://www.w3.org/2001/XMLSchema" xmlns:p="http://schemas.microsoft.com/office/2006/metadata/properties" xmlns:ns2="a3dbc14d-f407-4232-ba0d-f27aa88ea346" xmlns:ns3="7b207923-2602-4a45-a8a5-2b7637eff3eb" targetNamespace="http://schemas.microsoft.com/office/2006/metadata/properties" ma:root="true" ma:fieldsID="0ff1b87503b9a477739d25cd431cb5f7" ns2:_="" ns3:_="">
     <xsd:import namespace="a3dbc14d-f407-4232-ba0d-f27aa88ea346"/>
@@ -22346,19 +22891,20 @@
 </ct:contentTypeSchema>
 </file>
 
+<file path=customXml/item2.xml><?xml version="1.0" encoding="utf-8"?>
+<?mso-contentType ?>
+<FormTemplates xmlns="http://schemas.microsoft.com/sharepoint/v3/contenttype/forms">
+  <Display>DocumentLibraryForm</Display>
+  <Edit>DocumentLibraryForm</Edit>
+  <New>DocumentLibraryForm</New>
+</FormTemplates>
+</file>
+
 <file path=customXml/item3.xml><?xml version="1.0" encoding="utf-8"?>
 <b:Sources xmlns:b="http://schemas.openxmlformats.org/officeDocument/2006/bibliography" xmlns="http://schemas.openxmlformats.org/officeDocument/2006/bibliography" SelectedStyle="\APASixthEditionOfficeOnline.xsl" StyleName="APA" Version="6"/>
 </file>
 
 <file path=customXml/itemProps1.xml><?xml version="1.0" encoding="utf-8"?>
-<ds:datastoreItem xmlns:ds="http://schemas.openxmlformats.org/officeDocument/2006/customXml" ds:itemID="{BB559905-4157-458D-9103-DD60BBB0E5D0}">
-  <ds:schemaRefs>
-    <ds:schemaRef ds:uri="http://schemas.microsoft.com/sharepoint/v3/contenttype/forms"/>
-  </ds:schemaRefs>
-</ds:datastoreItem>
-</file>
-
-<file path=customXml/itemProps2.xml><?xml version="1.0" encoding="utf-8"?>
 <ds:datastoreItem xmlns:ds="http://schemas.openxmlformats.org/officeDocument/2006/customXml" ds:itemID="{7801B339-54CB-459B-AEB2-AEFEBC908B2E}">
   <ds:schemaRefs>
     <ds:schemaRef ds:uri="http://schemas.microsoft.com/office/2006/metadata/contentType"/>
@@ -22377,6 +22923,14 @@
 </ds:datastoreItem>
 </file>
 
+<file path=customXml/itemProps2.xml><?xml version="1.0" encoding="utf-8"?>
+<ds:datastoreItem xmlns:ds="http://schemas.openxmlformats.org/officeDocument/2006/customXml" ds:itemID="{BB559905-4157-458D-9103-DD60BBB0E5D0}">
+  <ds:schemaRefs>
+    <ds:schemaRef ds:uri="http://schemas.microsoft.com/sharepoint/v3/contenttype/forms"/>
+  </ds:schemaRefs>
+</ds:datastoreItem>
+</file>
+
 <file path=customXml/itemProps3.xml><?xml version="1.0" encoding="utf-8"?>
 <ds:datastoreItem xmlns:ds="http://schemas.openxmlformats.org/officeDocument/2006/customXml" ds:itemID="{6E49968C-E850-4BBC-A300-19A52807940B}">
   <ds:schemaRefs>

</xml_diff>

<commit_message>
Fazendo Alteraçoes no Artigo(Cosideraçoes Finais)
</commit_message>
<xml_diff>
--- a/Documentos/Artigo/Artigo_Estagio_Tech.docx
+++ b/Documentos/Artigo/Artigo_Estagio_Tech.docx
@@ -1137,7 +1137,17 @@
           <w:szCs w:val="24"/>
           <w:lang w:eastAsia="pt-BR"/>
         </w:rPr>
-        <w:t xml:space="preserve">). Nesse contexto, a implementação de sistemas integrados que </w:t>
+        <w:t xml:space="preserve">). Nesse contexto, a </w:t>
+      </w:r>
+      <w:r>
+        <w:rPr>
+          <w:rFonts w:ascii="Times New Roman" w:hAnsi="Times New Roman" w:cs="Times New Roman"/>
+          <w:sz w:val="24"/>
+          <w:szCs w:val="24"/>
+          <w:lang w:eastAsia="pt-BR"/>
+        </w:rPr>
+        <w:lastRenderedPageBreak/>
+        <w:t xml:space="preserve">implementação de sistemas integrados que </w:t>
       </w:r>
       <w:r>
         <w:rPr>
@@ -2175,6 +2185,7 @@
           <w:szCs w:val="24"/>
           <w:lang w:eastAsia="pt-BR"/>
         </w:rPr>
+        <w:lastRenderedPageBreak/>
         <w:t>Embora ofereça uma interface amigável,</w:t>
       </w:r>
       <w:r>
@@ -3186,6 +3197,7 @@
           <w:szCs w:val="24"/>
           <w:lang w:eastAsia="pt-BR"/>
         </w:rPr>
+        <w:lastRenderedPageBreak/>
         <w:t>Após a análise dos dados e a investigação das características, foi realizado o levantamento de requisitos para a modelagem e construção do software, seguindo os passos metodológicos da engenharia de software propostos por Pressman (2015).</w:t>
       </w:r>
     </w:p>
@@ -3207,6 +3219,7 @@
         </w:rPr>
         <w:t xml:space="preserve">Para a representação da análise de requisitos, utilizou-se a Linguagem Unificada de Modelagem (UML - </w:t>
       </w:r>
+      <w:proofErr w:type="spellStart"/>
       <w:r>
         <w:rPr>
           <w:rFonts w:cs="Times New Roman"/>
@@ -3215,9 +3228,9 @@
           <w:szCs w:val="24"/>
           <w:lang w:eastAsia="pt-BR"/>
         </w:rPr>
-        <w:t xml:space="preserve">Unified </w:t>
-      </w:r>
-      <w:proofErr w:type="spellStart"/>
+        <w:t>Unified</w:t>
+      </w:r>
+      <w:proofErr w:type="spellEnd"/>
       <w:r>
         <w:rPr>
           <w:rFonts w:cs="Times New Roman"/>
@@ -3226,9 +3239,9 @@
           <w:szCs w:val="24"/>
           <w:lang w:eastAsia="pt-BR"/>
         </w:rPr>
-        <w:t>Modelling</w:t>
-      </w:r>
-      <w:proofErr w:type="spellEnd"/>
+        <w:t xml:space="preserve"> </w:t>
+      </w:r>
+      <w:proofErr w:type="spellStart"/>
       <w:r>
         <w:rPr>
           <w:rFonts w:cs="Times New Roman"/>
@@ -3237,8 +3250,31 @@
           <w:szCs w:val="24"/>
           <w:lang w:eastAsia="pt-BR"/>
         </w:rPr>
-        <w:t xml:space="preserve"> Language</w:t>
-      </w:r>
+        <w:t>Modelling</w:t>
+      </w:r>
+      <w:proofErr w:type="spellEnd"/>
+      <w:r>
+        <w:rPr>
+          <w:rFonts w:cs="Times New Roman"/>
+          <w:i/>
+          <w:iCs/>
+          <w:szCs w:val="24"/>
+          <w:lang w:eastAsia="pt-BR"/>
+        </w:rPr>
+        <w:t xml:space="preserve"> </w:t>
+      </w:r>
+      <w:proofErr w:type="spellStart"/>
+      <w:r>
+        <w:rPr>
+          <w:rFonts w:cs="Times New Roman"/>
+          <w:i/>
+          <w:iCs/>
+          <w:szCs w:val="24"/>
+          <w:lang w:eastAsia="pt-BR"/>
+        </w:rPr>
+        <w:t>Language</w:t>
+      </w:r>
+      <w:proofErr w:type="spellEnd"/>
       <w:r>
         <w:rPr>
           <w:rFonts w:cs="Times New Roman"/>
@@ -3808,6 +3844,7 @@
         </w:rPr>
         <w:t>A comunicação entre o cliente e o servidor é feita no formato JSON (</w:t>
       </w:r>
+      <w:proofErr w:type="spellStart"/>
       <w:r>
         <w:rPr>
           <w:rFonts w:cs="Times New Roman"/>
@@ -3816,9 +3853,9 @@
           <w:szCs w:val="24"/>
           <w:lang w:eastAsia="pt-BR"/>
         </w:rPr>
-        <w:t xml:space="preserve">JavaScript </w:t>
-      </w:r>
-      <w:proofErr w:type="spellStart"/>
+        <w:t>JavaScript</w:t>
+      </w:r>
+      <w:proofErr w:type="spellEnd"/>
       <w:r>
         <w:rPr>
           <w:rFonts w:cs="Times New Roman"/>
@@ -3827,9 +3864,9 @@
           <w:szCs w:val="24"/>
           <w:lang w:eastAsia="pt-BR"/>
         </w:rPr>
-        <w:t>Object</w:t>
-      </w:r>
-      <w:proofErr w:type="spellEnd"/>
+        <w:t xml:space="preserve"> </w:t>
+      </w:r>
+      <w:proofErr w:type="spellStart"/>
       <w:r>
         <w:rPr>
           <w:rFonts w:cs="Times New Roman"/>
@@ -3838,9 +3875,9 @@
           <w:szCs w:val="24"/>
           <w:lang w:eastAsia="pt-BR"/>
         </w:rPr>
-        <w:t xml:space="preserve"> </w:t>
-      </w:r>
-      <w:proofErr w:type="spellStart"/>
+        <w:t>Object</w:t>
+      </w:r>
+      <w:proofErr w:type="spellEnd"/>
       <w:r>
         <w:rPr>
           <w:rFonts w:cs="Times New Roman"/>
@@ -3849,6 +3886,17 @@
           <w:szCs w:val="24"/>
           <w:lang w:eastAsia="pt-BR"/>
         </w:rPr>
+        <w:t xml:space="preserve"> </w:t>
+      </w:r>
+      <w:proofErr w:type="spellStart"/>
+      <w:r>
+        <w:rPr>
+          <w:rFonts w:cs="Times New Roman"/>
+          <w:i/>
+          <w:iCs/>
+          <w:szCs w:val="24"/>
+          <w:lang w:eastAsia="pt-BR"/>
+        </w:rPr>
         <w:t>Notation</w:t>
       </w:r>
       <w:proofErr w:type="spellEnd"/>
@@ -4317,7 +4365,16 @@
           <w:szCs w:val="24"/>
           <w:lang w:eastAsia="pt-BR"/>
         </w:rPr>
-        <w:t>, que possibilitam uma comunicação eficiente entre o banco de dados relacional, gerenciado pelo Spring, e a plataforma de visualização de dados Power BI. O Power BI extrai informações relevantes sobre as despesas de viagem, permitindo a geração de relatórios interativos que são ajustados para atender às necessidades específicas de cada empresa.</w:t>
+        <w:t xml:space="preserve">, que possibilitam uma comunicação eficiente entre o banco de dados relacional, gerenciado pelo Spring, e a plataforma de visualização de dados Power BI. O Power BI extrai informações relevantes sobre as despesas </w:t>
+      </w:r>
+      <w:r>
+        <w:rPr>
+          <w:rFonts w:cs="Times New Roman"/>
+          <w:szCs w:val="24"/>
+          <w:lang w:eastAsia="pt-BR"/>
+        </w:rPr>
+        <w:lastRenderedPageBreak/>
+        <w:t>de viagem, permitindo a geração de relatórios interativos que são ajustados para atender às necessidades específicas de cada empresa.</w:t>
       </w:r>
     </w:p>
     <w:p>
@@ -4623,6 +4680,7 @@
           <w:szCs w:val="24"/>
           <w:lang w:eastAsia="pt-BR"/>
         </w:rPr>
+        <w:lastRenderedPageBreak/>
         <w:t>Com base no diagrama de classes, foram definidos os atores do sistema, que representam os diferentes papéis que os usuários podem desempenhar. Para cada tipo de ator, foram estabelecidos atribuições, funções e níveis de acesso específicos, de acordo com as suas responsabilidades no sistema. Os atores — Administrador, Aprovador e Operacional —, conforme ilustrado na Figura 4, herdam atributos da classe "Usuário", o que assegura que todos possam interagir com o sistema de maneira consistente.</w:t>
       </w:r>
     </w:p>
@@ -4895,6 +4953,7 @@
         <w:rPr>
           <w:noProof/>
         </w:rPr>
+        <w:lastRenderedPageBreak/>
         <w:drawing>
           <wp:inline distT="0" distB="0" distL="0" distR="0" wp14:anchorId="1C470E6E" wp14:editId="6D01595D">
             <wp:extent cx="5753100" cy="2771775"/>
@@ -5179,6 +5238,7 @@
           <w:szCs w:val="24"/>
           <w:lang w:eastAsia="pt-BR"/>
         </w:rPr>
+        <w:lastRenderedPageBreak/>
         <w:t>Com essa configuração, o sistema não apenas facilita a tomada de decisões estratégicas, mas também oferece uma visão abrangente e detalhada dos gastos. Essa abordagem permite que os gestores identifiquem padrões, tendências e oportunidades para otimização de custos, tornando a gestão mais eficiente e proativa.</w:t>
       </w:r>
     </w:p>
@@ -5400,6 +5460,7 @@
           <w:noProof/>
           <w:szCs w:val="24"/>
         </w:rPr>
+        <w:lastRenderedPageBreak/>
         <w:drawing>
           <wp:inline distT="0" distB="0" distL="0" distR="0" wp14:anchorId="1CA9CAE0" wp14:editId="2B02F6AE">
             <wp:extent cx="4671262" cy="2229536"/>
@@ -5706,6 +5767,7 @@
           <w:noProof/>
           <w:szCs w:val="24"/>
         </w:rPr>
+        <w:lastRenderedPageBreak/>
         <w:drawing>
           <wp:inline distT="0" distB="0" distL="0" distR="0" wp14:anchorId="73F18A33" wp14:editId="382AF63E">
             <wp:extent cx="4686726" cy="2328378"/>
@@ -6296,6 +6358,7 @@
           <w:bCs/>
           <w:szCs w:val="24"/>
         </w:rPr>
+        <w:lastRenderedPageBreak/>
         <w:t>Figura 12</w:t>
       </w:r>
       <w:r>
@@ -8936,7 +8999,15 @@
           <w:rFonts w:cs="Times New Roman"/>
           <w:szCs w:val="24"/>
         </w:rPr>
-        <w:t>, ambos com foco na agilidade e no controle dos processos relacionados à gestão de despesas de viagens corporativas. Por outro lado, 27% dos funcionários informaram que nunca utilizaram nenhum dos softwares mencionados ou outros sistemas semelhantes.</w:t>
+        <w:t xml:space="preserve">, ambos com foco na agilidade e no controle dos processos relacionados à gestão de despesas de viagens corporativas. </w:t>
+      </w:r>
+      <w:r>
+        <w:rPr>
+          <w:rFonts w:cs="Times New Roman"/>
+          <w:szCs w:val="24"/>
+        </w:rPr>
+        <w:lastRenderedPageBreak/>
+        <w:t>Por outro lado, 27% dos funcionários informaram que nunca utilizaram nenhum dos softwares mencionados ou outros sistemas semelhantes.</w:t>
       </w:r>
     </w:p>
     <w:p>
@@ -9311,6 +9382,7 @@
         <w:rPr>
           <w:noProof/>
         </w:rPr>
+        <w:lastRenderedPageBreak/>
         <w:drawing>
           <wp:inline distT="0" distB="0" distL="0" distR="0" wp14:anchorId="261F755C" wp14:editId="1FE60EE9">
             <wp:extent cx="4162425" cy="2213031"/>
@@ -9624,6 +9696,7 @@
           <w:szCs w:val="24"/>
           <w:lang w:eastAsia="zh-CN"/>
         </w:rPr>
+        <w:lastRenderedPageBreak/>
         <w:t xml:space="preserve">Gráfico </w:t>
       </w:r>
       <w:r>
@@ -9903,7 +9976,13 @@
         <w:t xml:space="preserve"> </w:t>
       </w:r>
       <w:r>
-        <w:t xml:space="preserve">A implementação parcial do sistema de contratação e gestão de estagiários para os alunos da Fatec Jales mostrou-se um avanço relevante para os recursos internos da instituição. </w:t>
+        <w:t>A implementação parcial do sistema de contratação e gestão de estagiários para os alunos da Fatec Jales</w:t>
+      </w:r>
+      <w:r>
+        <w:t xml:space="preserve"> trará </w:t>
+      </w:r>
+      <w:r>
+        <w:t xml:space="preserve">um avanço relevante para os recursos internos da instituição. </w:t>
       </w:r>
     </w:p>
     <w:p>
@@ -9912,7 +9991,65 @@
         <w:ind w:firstLine="567"/>
       </w:pPr>
       <w:r>
-        <w:t>Os resultados indicam que o sistema trará benefícios operacionais, como a otimização do tempo nos processos de recrutamento, seleção e acompanhamento de estagiários, com a redução substancial da burocracia anteriormente envolvida. A automatização permitiu à administração concentrar-se em atividades mais estratégicas, além de proporcionar maior transparência e eficiência tanto para alunos quanto para empresas parceiras.</w:t>
+        <w:t>Os resultados indicam que o sistema benef</w:t>
+      </w:r>
+      <w:r>
+        <w:t xml:space="preserve">iciara os recursos </w:t>
+      </w:r>
+      <w:r>
+        <w:t>operacionais, como a otimização d</w:t>
+      </w:r>
+      <w:r>
+        <w:t>e</w:t>
+      </w:r>
+      <w:r>
+        <w:t xml:space="preserve"> tempo</w:t>
+      </w:r>
+      <w:r>
+        <w:t xml:space="preserve"> e a automação</w:t>
+      </w:r>
+      <w:r>
+        <w:t xml:space="preserve"> </w:t>
+      </w:r>
+      <w:r>
+        <w:t>d</w:t>
+      </w:r>
+      <w:r>
+        <w:t>os processos de recrutamento, seleção e acompanhamento de estagiários, com a redução substancial da burocracia anteriormente</w:t>
+      </w:r>
+      <w:r>
+        <w:t xml:space="preserve"> feita manualmente</w:t>
+      </w:r>
+      <w:r>
+        <w:t xml:space="preserve">. A automatização </w:t>
+      </w:r>
+      <w:r>
+        <w:t>permitirá</w:t>
+      </w:r>
+      <w:r>
+        <w:t xml:space="preserve"> à administração concentrar-se em </w:t>
+      </w:r>
+      <w:r>
+        <w:t xml:space="preserve">outras </w:t>
+      </w:r>
+      <w:r>
+        <w:t xml:space="preserve">atividades mais estratégicas, </w:t>
+      </w:r>
+      <w:r>
+        <w:lastRenderedPageBreak/>
+        <w:t>além d</w:t>
+      </w:r>
+      <w:r>
+        <w:t>isso</w:t>
+      </w:r>
+      <w:r>
+        <w:t xml:space="preserve"> proporciona</w:t>
+      </w:r>
+      <w:r>
+        <w:t>ndo</w:t>
+      </w:r>
+      <w:r>
+        <w:t xml:space="preserve"> maior transparência e eficiência tanto para alunos quanto para empresas parceiras.</w:t>
       </w:r>
     </w:p>
     <w:p>
@@ -9921,7 +10058,33 @@
         <w:ind w:firstLine="567"/>
       </w:pPr>
       <w:r>
-        <w:t>Embora o sistema ainda não tenha sido completamente implantado, os resultados preliminares sugerem uma melhora significativa na comunicação entre a instituição e as empresas, facilitando o preenchimento de vagas de estágio. Espera-se que, com a integração do sistema à base de dados acadêmica, haja um acompanhamento mais detalhado do desempenho dos estagiários, resultando na redução de 30% do tempo médio de colocação no mercado e no aumento da satisfação dos usuários.</w:t>
+        <w:t>Embora o sistema ainda não tenha sido implantado, os resultados pre</w:t>
+      </w:r>
+      <w:r>
+        <w:t>vistos</w:t>
+      </w:r>
+      <w:bookmarkStart w:id="0" w:name="_GoBack"/>
+      <w:bookmarkEnd w:id="0"/>
+      <w:r>
+        <w:t xml:space="preserve"> sugerem uma melhora significativa na comunicação entre a instituição e as empresas, facilitando o preenchimento de vagas de estágio. Espera-se que, com a integração do sistema à base de dados acadêmica, haja um acompanhamento mais detalhado do desempenho dos estagiários, resultando na redução do tempo médio de </w:t>
+      </w:r>
+      <w:r>
+        <w:t>alocação</w:t>
+      </w:r>
+      <w:r>
+        <w:t xml:space="preserve"> no mercado </w:t>
+      </w:r>
+      <w:r>
+        <w:t xml:space="preserve">de trabalho </w:t>
+      </w:r>
+      <w:r>
+        <w:t>e no</w:t>
+      </w:r>
+      <w:r>
+        <w:t xml:space="preserve"> aumento da satisfação dos alunos por estarem atuando na área desejada</w:t>
+      </w:r>
+      <w:r>
+        <w:t>.</w:t>
       </w:r>
     </w:p>
     <w:p>
@@ -10359,6 +10522,7 @@
           <w:rFonts w:cs="Times New Roman"/>
           <w:szCs w:val="24"/>
         </w:rPr>
+        <w:lastRenderedPageBreak/>
         <w:t>CNN BRASIL.</w:t>
       </w:r>
       <w:r>
@@ -10860,8 +11024,6 @@
       <w:pPr>
         <w:pStyle w:val="Textodenotaderodap"/>
       </w:pPr>
-      <w:bookmarkStart w:id="0" w:name="_GoBack"/>
-      <w:bookmarkEnd w:id="0"/>
     </w:p>
   </w:footnote>
 </w:footnotes>
@@ -21593,6 +21755,15 @@
 </file>
 
 <file path=customXml/item1.xml><?xml version="1.0" encoding="utf-8"?>
+<?mso-contentType ?>
+<FormTemplates xmlns="http://schemas.microsoft.com/sharepoint/v3/contenttype/forms">
+  <Display>DocumentLibraryForm</Display>
+  <Edit>DocumentLibraryForm</Edit>
+  <New>DocumentLibraryForm</New>
+</FormTemplates>
+</file>
+
+<file path=customXml/item2.xml><?xml version="1.0" encoding="utf-8"?>
 <ct:contentTypeSchema xmlns:ct="http://schemas.microsoft.com/office/2006/metadata/contentType" xmlns:ma="http://schemas.microsoft.com/office/2006/metadata/properties/metaAttributes" ct:_="" ma:_="" ma:contentTypeName="Documento" ma:contentTypeID="0x010100329BC59A687F2946BA6EC5EE12A580FE" ma:contentTypeVersion="6" ma:contentTypeDescription="Crie um novo documento." ma:contentTypeScope="" ma:versionID="66d2a6735f53dce24fbda713163a15d9">
   <xsd:schema xmlns:xsd="http://www.w3.org/2001/XMLSchema" xmlns:xs="http://www.w3.org/2001/XMLSchema" xmlns:p="http://schemas.microsoft.com/office/2006/metadata/properties" xmlns:ns2="a3dbc14d-f407-4232-ba0d-f27aa88ea346" xmlns:ns3="7b207923-2602-4a45-a8a5-2b7637eff3eb" targetNamespace="http://schemas.microsoft.com/office/2006/metadata/properties" ma:root="true" ma:fieldsID="0ff1b87503b9a477739d25cd431cb5f7" ns2:_="" ns3:_="">
     <xsd:import namespace="a3dbc14d-f407-4232-ba0d-f27aa88ea346"/>
@@ -21769,20 +21940,19 @@
 </ct:contentTypeSchema>
 </file>
 
-<file path=customXml/item2.xml><?xml version="1.0" encoding="utf-8"?>
-<?mso-contentType ?>
-<FormTemplates xmlns="http://schemas.microsoft.com/sharepoint/v3/contenttype/forms">
-  <Display>DocumentLibraryForm</Display>
-  <Edit>DocumentLibraryForm</Edit>
-  <New>DocumentLibraryForm</New>
-</FormTemplates>
-</file>
-
 <file path=customXml/item3.xml><?xml version="1.0" encoding="utf-8"?>
 <b:Sources xmlns:b="http://schemas.openxmlformats.org/officeDocument/2006/bibliography" xmlns="http://schemas.openxmlformats.org/officeDocument/2006/bibliography" SelectedStyle="\APASixthEditionOfficeOnline.xsl" StyleName="APA" Version="6"/>
 </file>
 
 <file path=customXml/itemProps1.xml><?xml version="1.0" encoding="utf-8"?>
+<ds:datastoreItem xmlns:ds="http://schemas.openxmlformats.org/officeDocument/2006/customXml" ds:itemID="{BB559905-4157-458D-9103-DD60BBB0E5D0}">
+  <ds:schemaRefs>
+    <ds:schemaRef ds:uri="http://schemas.microsoft.com/sharepoint/v3/contenttype/forms"/>
+  </ds:schemaRefs>
+</ds:datastoreItem>
+</file>
+
+<file path=customXml/itemProps2.xml><?xml version="1.0" encoding="utf-8"?>
 <ds:datastoreItem xmlns:ds="http://schemas.openxmlformats.org/officeDocument/2006/customXml" ds:itemID="{7801B339-54CB-459B-AEB2-AEFEBC908B2E}">
   <ds:schemaRefs>
     <ds:schemaRef ds:uri="http://schemas.microsoft.com/office/2006/metadata/contentType"/>
@@ -21801,16 +21971,8 @@
 </ds:datastoreItem>
 </file>
 
-<file path=customXml/itemProps2.xml><?xml version="1.0" encoding="utf-8"?>
-<ds:datastoreItem xmlns:ds="http://schemas.openxmlformats.org/officeDocument/2006/customXml" ds:itemID="{BB559905-4157-458D-9103-DD60BBB0E5D0}">
-  <ds:schemaRefs>
-    <ds:schemaRef ds:uri="http://schemas.microsoft.com/sharepoint/v3/contenttype/forms"/>
-  </ds:schemaRefs>
-</ds:datastoreItem>
-</file>
-
 <file path=customXml/itemProps3.xml><?xml version="1.0" encoding="utf-8"?>
-<ds:datastoreItem xmlns:ds="http://schemas.openxmlformats.org/officeDocument/2006/customXml" ds:itemID="{65AD9149-C2D6-4273-9DFB-C8767A0864A6}">
+<ds:datastoreItem xmlns:ds="http://schemas.openxmlformats.org/officeDocument/2006/customXml" ds:itemID="{62832E08-42DC-464E-9F5C-E89AF1AF1C5C}">
   <ds:schemaRefs>
     <ds:schemaRef ds:uri="http://schemas.openxmlformats.org/officeDocument/2006/bibliography"/>
   </ds:schemaRefs>

</xml_diff>

<commit_message>
Começando a fazer a Metodologia do artigo
</commit_message>
<xml_diff>
--- a/Documentos/Artigo/Artigo_Estagio_Tech.docx
+++ b/Documentos/Artigo/Artigo_Estagio_Tech.docx
@@ -986,7 +986,16 @@
         <w:ind w:firstLine="708"/>
       </w:pPr>
       <w:r>
-        <w:t xml:space="preserve">O desenvolvimento e utilização de sistemas de informação tem proporcionado avanços significativos em diversas áreas, incluindo a gestão de estágios acadêmicos. De acordo com Laudon e Laudon (2014), os sistemas de informação são essenciais para integrar processos organizacionais e proporcionar uma maior eficiência, especialmente em setores que envolvem múltiplos agentes, como instituições de ensino, empresas e alunos. </w:t>
+        <w:t xml:space="preserve">O desenvolvimento e utilização de sistemas de informação tem proporcionado avanços significativos em diversas áreas, incluindo a gestão de estágios acadêmicos. De acordo com </w:t>
+      </w:r>
+      <w:r>
+        <w:rPr>
+          <w:highlight w:val="yellow"/>
+        </w:rPr>
+        <w:t>Laudon e Laudon (2014)</w:t>
+      </w:r>
+      <w:r>
+        <w:t xml:space="preserve">, os sistemas de informação são essenciais para integrar processos organizacionais e proporcionar uma maior eficiência, especialmente em setores que envolvem múltiplos agentes, como instituições de ensino, empresas e alunos. </w:t>
       </w:r>
     </w:p>
     <w:p>
@@ -1013,7 +1022,16 @@
         <w:ind w:firstLine="708"/>
       </w:pPr>
       <w:r>
-        <w:t xml:space="preserve">A informatização de processos, como a gestão de estágios, traz inúmeros benefícios. Entre eles, destaca-se a eliminação de documentos físicos, proporcionando economia de espaço e recursos, além de melhorar a organização das informações. A digitalização também facilita a centralização das operações, promovendo uma maior segurança dos dados e possibilitando o acesso remoto às informações acadêmicas (Sommerville, 2018). </w:t>
+        <w:t xml:space="preserve">A informatização de processos, como a gestão de estágios, traz inúmeros benefícios. Entre eles, destaca-se a eliminação de documentos físicos, proporcionando economia de espaço e recursos, além de melhorar a organização das informações. A digitalização também facilita a centralização das operações, promovendo uma maior segurança dos dados e possibilitando o acesso remoto às informações acadêmicas </w:t>
+      </w:r>
+      <w:r>
+        <w:rPr>
+          <w:highlight w:val="yellow"/>
+        </w:rPr>
+        <w:t>(Sommerville, 2018)</w:t>
+      </w:r>
+      <w:r>
+        <w:t xml:space="preserve">. </w:t>
       </w:r>
     </w:p>
     <w:p>
@@ -1022,7 +1040,22 @@
         <w:ind w:firstLine="708"/>
       </w:pPr>
       <w:r>
-        <w:t>Outro benefício relevante é a redução de erros manuais que, muitas vezes, ocorrem nos processos físicos tradicionais (Pressman, 2015). A digitalização contribui ainda para o acompanhamento em tempo real das atividades do estagiário, promovendo uma gestão mais eficaz dos contratos e relatórios de estágio (Boehm, 2006).</w:t>
+        <w:t xml:space="preserve">Outro benefício relevante é a redução de erros manuais que, muitas vezes, ocorrem nos processos físicos tradicionais </w:t>
+      </w:r>
+      <w:r>
+        <w:rPr>
+          <w:highlight w:val="yellow"/>
+        </w:rPr>
+        <w:t>(Pressman, 2015)</w:t>
+      </w:r>
+      <w:r>
+        <w:t xml:space="preserve">. A digitalização contribui ainda para o acompanhamento em tempo real das atividades do estagiário, promovendo uma gestão mais eficaz dos contratos e relatórios de estágio </w:t>
+      </w:r>
+      <w:r>
+        <w:rPr>
+          <w:highlight w:val="yellow"/>
+        </w:rPr>
+        <w:t>(Boehm, 2006).</w:t>
       </w:r>
     </w:p>
     <w:p>
@@ -1043,7 +1076,22 @@
         </w:rPr>
       </w:pPr>
       <w:r>
-        <w:t>Segundo Oliveira (2012), esses sistemas possibilitam o controle rigoroso das informações acadêmicas e a otimização dos processos de gestão educacional, resultando em tomadas de decisões mais estratégicas e ágeis. Além disso, o uso de relatórios detalhados sobre o progresso dos alunos auxilia as instituições de ensino e as empresas a avaliar o impacto das atividades desenvolvidas durante o estágio (Corrêa &amp; Gianesi, 2011).</w:t>
+        <w:t xml:space="preserve">Segundo </w:t>
+      </w:r>
+      <w:r>
+        <w:rPr>
+          <w:highlight w:val="yellow"/>
+        </w:rPr>
+        <w:t>Oliveira (2012)</w:t>
+      </w:r>
+      <w:r>
+        <w:t xml:space="preserve">, esses sistemas possibilitam o controle rigoroso das informações acadêmicas e a otimização dos processos de gestão educacional, resultando em tomadas de decisões mais estratégicas e ágeis. Além disso, o uso de relatórios detalhados sobre o progresso dos alunos auxilia as instituições de ensino e as empresas a avaliar o impacto das atividades desenvolvidas durante o estágio </w:t>
+      </w:r>
+      <w:r>
+        <w:rPr>
+          <w:highlight w:val="yellow"/>
+        </w:rPr>
+        <w:t>(Corrêa &amp; Gianesi, 2011).</w:t>
       </w:r>
     </w:p>
     <w:p>
@@ -2886,12 +2934,445 @@
         <w:t>METODOLOGIA</w:t>
       </w:r>
     </w:p>
-    <w:p>
-      <w:pPr>
-        <w:spacing w:after="0" w:line="240" w:lineRule="auto"/>
-        <w:rPr>
-          <w:rFonts w:cs="Times New Roman"/>
-          <w:szCs w:val="24"/>
+    <w:p/>
+    <w:p>
+      <w:pPr>
+        <w:spacing w:line="240" w:lineRule="auto"/>
+      </w:pPr>
+      <w:r>
+        <w:tab/>
+      </w:r>
+      <w:r>
+        <w:t>A abordagem adotada neste estudo se concentra na criação de um software para simplificar a administração de contratos de estágio e atividades da Fatec Jales. O objetivo é desenvolver um instrumento que simplifique esse procedimento e conduzir um estudo quantitativo para avaliar a sua aceitação pela comunidade.</w:t>
+      </w:r>
+    </w:p>
+    <w:p>
+      <w:pPr>
+        <w:spacing w:line="240" w:lineRule="auto"/>
+        <w:ind w:firstLine="567"/>
+      </w:pPr>
+      <w:r>
+        <w:t xml:space="preserve">Inicialmente, recolhemos informações por meio de entrevistas e observações para compreender a situação atual e os principais obstáculos na administração de contratos. Com base nesses dados, identificamos os requisitos necessários para a modelagem e criação do software, de acordo com as fases da engenharia de software descritas por </w:t>
+      </w:r>
+      <w:r>
+        <w:rPr>
+          <w:highlight w:val="yellow"/>
+        </w:rPr>
+        <w:t>Pressman (2015).</w:t>
+      </w:r>
+    </w:p>
+    <w:p>
+      <w:pPr>
+        <w:spacing w:line="240" w:lineRule="auto"/>
+        <w:ind w:firstLine="567"/>
+      </w:pPr>
+      <w:r>
+        <w:t>Esta estratégia possibilitou uma melhor compreensão das necessidades da instituição e a criação de uma solução apropriada para suas necessidades.</w:t>
+      </w:r>
+    </w:p>
+    <w:p>
+      <w:pPr>
+        <w:spacing w:line="240" w:lineRule="auto"/>
+        <w:ind w:firstLine="567"/>
+      </w:pPr>
+      <w:r>
+        <w:t xml:space="preserve">De acordo com </w:t>
+      </w:r>
+      <w:r>
+        <w:rPr>
+          <w:highlight w:val="yellow"/>
+        </w:rPr>
+        <w:t>Guedes (2011)</w:t>
+      </w:r>
+      <w:r>
+        <w:t xml:space="preserve">, a Linguagem de Modelagem Unificada (UML) é uma linguagem visual empregada na modelagem de software orientado a objetos, podendo ser utilizada em várias áreas. A UML, amplamente utilizada na indústria de software, não é uma linguagem de programação. </w:t>
+      </w:r>
+    </w:p>
+    <w:p>
+      <w:pPr>
+        <w:spacing w:line="240" w:lineRule="auto"/>
+        <w:ind w:firstLine="567"/>
+      </w:pPr>
+      <w:r>
+        <w:t>O objetivo é ajudar engenheiros a estabelecer elementos como requisitos, comportamento, estrutura lógica, dinâmica de processos e requisitos físicos para a execução de sistemas.</w:t>
+      </w:r>
+    </w:p>
+    <w:p>
+      <w:pPr>
+        <w:spacing w:line="240" w:lineRule="auto"/>
+        <w:ind w:firstLine="567"/>
+        <w:rPr>
+          <w:rFonts w:cs="Times New Roman"/>
+          <w:szCs w:val="24"/>
+          <w:lang w:eastAsia="pt-BR"/>
+        </w:rPr>
+      </w:pPr>
+      <w:r>
+        <w:rPr>
+          <w:rFonts w:cs="Times New Roman"/>
+          <w:szCs w:val="24"/>
+          <w:lang w:eastAsia="pt-BR"/>
+        </w:rPr>
+        <w:t xml:space="preserve">O desenvolvimento da aplicação seguiu os princípios descritos por </w:t>
+      </w:r>
+      <w:r>
+        <w:rPr>
+          <w:rFonts w:cs="Times New Roman"/>
+          <w:szCs w:val="24"/>
+          <w:highlight w:val="yellow"/>
+          <w:lang w:eastAsia="pt-BR"/>
+        </w:rPr>
+        <w:t>Sommerville (2007)</w:t>
+      </w:r>
+      <w:r>
+        <w:rPr>
+          <w:rFonts w:cs="Times New Roman"/>
+          <w:szCs w:val="24"/>
+          <w:lang w:eastAsia="pt-BR"/>
+        </w:rPr>
+        <w:t xml:space="preserve">, utilizando principalmente free software. A arquitetura da aplicação é baseada em uma RESTful API, conforme o modelo de web services que adota os princípios de </w:t>
+      </w:r>
+      <w:r>
+        <w:rPr>
+          <w:rFonts w:cs="Times New Roman"/>
+          <w:i/>
+          <w:szCs w:val="24"/>
+          <w:lang w:eastAsia="pt-BR"/>
+        </w:rPr>
+        <w:t>Representational State Transfer</w:t>
+      </w:r>
+      <w:r>
+        <w:rPr>
+          <w:rFonts w:cs="Times New Roman"/>
+          <w:szCs w:val="24"/>
+          <w:lang w:eastAsia="pt-BR"/>
+        </w:rPr>
+        <w:t xml:space="preserve"> (REST). Utilizando o protocolo HTTP, são realizadas operações CRUD (</w:t>
+      </w:r>
+      <w:r>
+        <w:rPr>
+          <w:rFonts w:cs="Times New Roman"/>
+          <w:i/>
+          <w:szCs w:val="24"/>
+          <w:lang w:eastAsia="pt-BR"/>
+        </w:rPr>
+        <w:t>Create, Read, Update, Delete</w:t>
+      </w:r>
+      <w:r>
+        <w:rPr>
+          <w:rFonts w:cs="Times New Roman"/>
+          <w:szCs w:val="24"/>
+          <w:lang w:eastAsia="pt-BR"/>
+        </w:rPr>
+        <w:t>) sobre os recursos, identificados por URIs (</w:t>
+      </w:r>
+      <w:r>
+        <w:rPr>
+          <w:rFonts w:cs="Times New Roman"/>
+          <w:i/>
+          <w:szCs w:val="24"/>
+          <w:lang w:eastAsia="pt-BR"/>
+        </w:rPr>
+        <w:t>Uniform Resource Identifiers</w:t>
+      </w:r>
+      <w:r>
+        <w:rPr>
+          <w:rFonts w:cs="Times New Roman"/>
+          <w:szCs w:val="24"/>
+          <w:lang w:eastAsia="pt-BR"/>
+        </w:rPr>
+        <w:t xml:space="preserve">). Cada recurso é tratado como uma entidade única e manipulado por meio dos métodos HTTP padrões, como </w:t>
+      </w:r>
+      <w:r>
+        <w:rPr>
+          <w:rFonts w:cs="Times New Roman"/>
+          <w:i/>
+          <w:szCs w:val="24"/>
+          <w:lang w:eastAsia="pt-BR"/>
+        </w:rPr>
+        <w:t>GET, POST, PUT e DELETE</w:t>
+      </w:r>
+      <w:r>
+        <w:rPr>
+          <w:rFonts w:cs="Times New Roman"/>
+          <w:szCs w:val="24"/>
+          <w:lang w:eastAsia="pt-BR"/>
+        </w:rPr>
+        <w:t>.</w:t>
+      </w:r>
+    </w:p>
+    <w:p>
+      <w:pPr>
+        <w:ind w:firstLine="567"/>
+        <w:rPr>
+          <w:lang w:eastAsia="pt-BR"/>
+        </w:rPr>
+      </w:pPr>
+      <w:r>
+        <w:rPr>
+          <w:lang w:eastAsia="pt-BR"/>
+        </w:rPr>
+        <w:t>Para o desenvolvimento do servidor (</w:t>
+      </w:r>
+      <w:r>
+        <w:rPr>
+          <w:i/>
+          <w:lang w:eastAsia="pt-BR"/>
+        </w:rPr>
+        <w:t>back-end</w:t>
+      </w:r>
+      <w:r>
+        <w:rPr>
+          <w:lang w:eastAsia="pt-BR"/>
+        </w:rPr>
+        <w:t>) da aplicação, foi escolhido o C# para criar uma API sólida e eficaz, reconhecida por sua simplicidade e orientação a objetos, o que facilita o aprendizado e a manutenção. A persistência de dados foi realizada com o PGAdmin, uma ferramenta para gerenciamento do PostgreSQL. Essa combinação de C# e PostgreSQL contribui para uma aplicação confiável e escalável.</w:t>
+      </w:r>
+    </w:p>
+    <w:p>
+      <w:pPr>
+        <w:ind w:firstLine="567"/>
+        <w:rPr>
+          <w:rFonts w:cs="Times New Roman"/>
+          <w:szCs w:val="24"/>
+          <w:highlight w:val="yellow"/>
+          <w:lang w:eastAsia="pt-BR"/>
+        </w:rPr>
+      </w:pPr>
+      <w:r>
+        <w:rPr>
+          <w:rFonts w:cs="Times New Roman"/>
+          <w:szCs w:val="24"/>
+          <w:lang w:eastAsia="pt-BR"/>
+        </w:rPr>
+        <w:t xml:space="preserve">O protocolo de comunicação entre o cliente e o servidor é o JSON (JavaScript </w:t>
+      </w:r>
+      <w:proofErr w:type="spellStart"/>
+      <w:r>
+        <w:rPr>
+          <w:rFonts w:cs="Times New Roman"/>
+          <w:szCs w:val="24"/>
+          <w:lang w:eastAsia="pt-BR"/>
+        </w:rPr>
+        <w:t>Object</w:t>
+      </w:r>
+      <w:proofErr w:type="spellEnd"/>
+      <w:r>
+        <w:rPr>
+          <w:rFonts w:cs="Times New Roman"/>
+          <w:szCs w:val="24"/>
+          <w:lang w:eastAsia="pt-BR"/>
+        </w:rPr>
+        <w:t xml:space="preserve"> </w:t>
+      </w:r>
+      <w:proofErr w:type="spellStart"/>
+      <w:r>
+        <w:rPr>
+          <w:rFonts w:cs="Times New Roman"/>
+          <w:szCs w:val="24"/>
+          <w:lang w:eastAsia="pt-BR"/>
+        </w:rPr>
+        <w:t>Notation</w:t>
+      </w:r>
+      <w:proofErr w:type="spellEnd"/>
+      <w:r>
+        <w:rPr>
+          <w:rFonts w:cs="Times New Roman"/>
+          <w:szCs w:val="24"/>
+          <w:lang w:eastAsia="pt-BR"/>
+        </w:rPr>
+        <w:t>), um formato leve e de fácil compreensão para a troca de informações. A utilização do formato JSON para comunicação assegura uma serialização eficaz, possibilitando a troca de dados entre diversos sistemas e linguagens de programação de forma agnóstica. Esta estratégia promove a interoperabilidade, o que torna o processo de integração mais rápido e adaptável</w:t>
+      </w:r>
+      <w:r>
+        <w:rPr>
+          <w:rFonts w:cs="Times New Roman"/>
+          <w:szCs w:val="24"/>
+          <w:lang w:eastAsia="pt-BR"/>
+        </w:rPr>
+        <w:t xml:space="preserve">. </w:t>
+      </w:r>
+      <w:r>
+        <w:rPr>
+          <w:rFonts w:cs="Times New Roman"/>
+          <w:szCs w:val="24"/>
+          <w:highlight w:val="yellow"/>
+          <w:lang w:eastAsia="pt-BR"/>
+        </w:rPr>
+        <w:t>(Sommerville, 2007)</w:t>
+      </w:r>
+      <w:r>
+        <w:rPr>
+          <w:rFonts w:cs="Times New Roman"/>
+          <w:szCs w:val="24"/>
+          <w:highlight w:val="yellow"/>
+          <w:lang w:eastAsia="pt-BR"/>
+        </w:rPr>
+        <w:t>.</w:t>
+      </w:r>
+    </w:p>
+    <w:p>
+      <w:pPr>
+        <w:ind w:firstLine="567"/>
+      </w:pPr>
+      <w:r>
+        <w:t>Para o desenvolvimento do cliente (</w:t>
+      </w:r>
+      <w:r>
+        <w:rPr>
+          <w:i/>
+        </w:rPr>
+        <w:t>front-end</w:t>
+      </w:r>
+      <w:r>
+        <w:t xml:space="preserve">), utilizou-se a prototipagem com a ferramenta Figma, </w:t>
+      </w:r>
+      <w:r>
+        <w:t xml:space="preserve">eficaz na criação de interface </w:t>
+      </w:r>
+      <w:r>
+        <w:rPr>
+          <w:highlight w:val="yellow"/>
+        </w:rPr>
+        <w:t>(Boulton, 2020)</w:t>
+      </w:r>
+      <w:r>
+        <w:t xml:space="preserve">. Em seguida, a programação da aplicação cliente e servidor foi realizada em </w:t>
+      </w:r>
+      <w:r>
+        <w:rPr>
+          <w:i/>
+        </w:rPr>
+        <w:t>TypeScript</w:t>
+      </w:r>
+      <w:r>
+        <w:t xml:space="preserve">, utilizando o </w:t>
+      </w:r>
+      <w:r>
+        <w:rPr>
+          <w:i/>
+        </w:rPr>
+        <w:t>framework</w:t>
+      </w:r>
+      <w:r>
+        <w:t xml:space="preserve"> React, que oferece uma estrutura robusta para o desenvolvimento de aplicações web </w:t>
+      </w:r>
+      <w:r>
+        <w:rPr>
+          <w:highlight w:val="yellow"/>
+        </w:rPr>
+        <w:t>(Hodgson, 2021).</w:t>
+      </w:r>
+      <w:r>
+        <w:t xml:space="preserve"> </w:t>
+      </w:r>
+    </w:p>
+    <w:p>
+      <w:pPr>
+        <w:ind w:firstLine="567"/>
+        <w:rPr>
+          <w:lang w:eastAsia="pt-BR"/>
+        </w:rPr>
+      </w:pPr>
+      <w:r>
+        <w:rPr>
+          <w:lang w:eastAsia="pt-BR"/>
+        </w:rPr>
+        <w:t xml:space="preserve">Para a gestão do projeto, foi adotada a metodologia Scrum, que permite o desenvolvimento em sprints </w:t>
+      </w:r>
+      <w:r>
+        <w:rPr>
+          <w:highlight w:val="yellow"/>
+          <w:lang w:eastAsia="pt-BR"/>
+        </w:rPr>
+        <w:t>(</w:t>
+      </w:r>
+      <w:proofErr w:type="spellStart"/>
+      <w:r>
+        <w:rPr>
+          <w:highlight w:val="yellow"/>
+          <w:lang w:eastAsia="pt-BR"/>
+        </w:rPr>
+        <w:t>Schwaber</w:t>
+      </w:r>
+      <w:proofErr w:type="spellEnd"/>
+      <w:r>
+        <w:rPr>
+          <w:highlight w:val="yellow"/>
+          <w:lang w:eastAsia="pt-BR"/>
+        </w:rPr>
+        <w:t xml:space="preserve"> &amp; Sutherland, 2020)</w:t>
+      </w:r>
+      <w:r>
+        <w:rPr>
+          <w:lang w:eastAsia="pt-BR"/>
+        </w:rPr>
+        <w:t xml:space="preserve">. </w:t>
+      </w:r>
+      <w:r>
+        <w:rPr>
+          <w:lang w:eastAsia="pt-BR"/>
+        </w:rPr>
+        <w:t>As etapas do projeto foram organizadas no Azure DevOps, detalhando as responsabilidades de cada membro do grupo e as entregas realizadas. As tarefas foram gerenciadas por meio de fichas que definem e encerram as sprints.</w:t>
+      </w:r>
+      <w:r>
+        <w:rPr>
+          <w:lang w:eastAsia="pt-BR"/>
+        </w:rPr>
+        <w:t xml:space="preserve"> </w:t>
+      </w:r>
+      <w:r>
+        <w:rPr>
+          <w:lang w:eastAsia="pt-BR"/>
+        </w:rPr>
+        <w:t>Após cada entrega parcial, foram realizadas análises individuais de cada módulo e uma avaliação geral do sistema.</w:t>
+      </w:r>
+    </w:p>
+    <w:p>
+      <w:pPr>
+        <w:ind w:firstLine="567"/>
+        <w:rPr>
+          <w:lang w:eastAsia="pt-BR"/>
+        </w:rPr>
+      </w:pPr>
+    </w:p>
+    <w:p>
+      <w:pPr>
+        <w:ind w:firstLine="567"/>
+        <w:rPr>
+          <w:lang w:eastAsia="pt-BR"/>
+        </w:rPr>
+      </w:pPr>
+    </w:p>
+    <w:p>
+      <w:pPr>
+        <w:ind w:firstLine="567"/>
+        <w:rPr>
+          <w:lang w:eastAsia="pt-BR"/>
+        </w:rPr>
+      </w:pPr>
+    </w:p>
+    <w:p>
+      <w:pPr>
+        <w:ind w:firstLine="567"/>
+        <w:rPr>
+          <w:lang w:eastAsia="pt-BR"/>
+        </w:rPr>
+      </w:pPr>
+      <w:bookmarkStart w:id="0" w:name="_GoBack"/>
+      <w:bookmarkEnd w:id="0"/>
+    </w:p>
+    <w:p>
+      <w:pPr>
+        <w:ind w:firstLine="567"/>
+        <w:rPr>
+          <w:lang w:eastAsia="pt-BR"/>
+        </w:rPr>
+      </w:pPr>
+    </w:p>
+    <w:p>
+      <w:pPr>
+        <w:ind w:firstLine="567"/>
+        <w:rPr>
+          <w:lang w:eastAsia="pt-BR"/>
         </w:rPr>
       </w:pPr>
     </w:p>
@@ -2911,79 +3392,37 @@
           <w:szCs w:val="24"/>
           <w:lang w:eastAsia="pt-BR"/>
         </w:rPr>
-        <w:t>A metodologia utilizada caracteriza-se como aplicada</w:t>
-      </w:r>
-      <w:r>
-        <w:rPr>
-          <w:rFonts w:cs="Times New Roman"/>
-          <w:szCs w:val="24"/>
-          <w:lang w:eastAsia="pt-BR"/>
-        </w:rPr>
-        <w:t xml:space="preserve">, abrangendo </w:t>
-      </w:r>
-      <w:r>
-        <w:rPr>
-          <w:rFonts w:cs="Times New Roman"/>
-          <w:szCs w:val="24"/>
-          <w:lang w:eastAsia="pt-BR"/>
-        </w:rPr>
-        <w:t>o desenvolvimento de</w:t>
-      </w:r>
-      <w:r>
-        <w:rPr>
-          <w:rFonts w:cs="Times New Roman"/>
-          <w:szCs w:val="24"/>
-          <w:lang w:eastAsia="pt-BR"/>
-        </w:rPr>
-        <w:t xml:space="preserve"> um software para uso em empresas de pequeno </w:t>
-      </w:r>
-      <w:r>
-        <w:rPr>
-          <w:rFonts w:cs="Times New Roman"/>
-          <w:szCs w:val="24"/>
-          <w:lang w:eastAsia="pt-BR"/>
-        </w:rPr>
-        <w:t xml:space="preserve">e médio </w:t>
-      </w:r>
-      <w:r>
-        <w:rPr>
-          <w:rFonts w:cs="Times New Roman"/>
-          <w:szCs w:val="24"/>
-          <w:lang w:eastAsia="pt-BR"/>
-        </w:rPr>
-        <w:t>porte</w:t>
-      </w:r>
-      <w:r>
-        <w:rPr>
-          <w:rFonts w:cs="Times New Roman"/>
-          <w:szCs w:val="24"/>
-          <w:lang w:eastAsia="pt-BR"/>
-        </w:rPr>
-        <w:t xml:space="preserve">, visando </w:t>
-      </w:r>
-      <w:r>
-        <w:rPr>
-          <w:rFonts w:cs="Times New Roman"/>
-          <w:szCs w:val="24"/>
-          <w:lang w:eastAsia="pt-BR"/>
-        </w:rPr>
-        <w:t>à</w:t>
-      </w:r>
-      <w:r>
-        <w:rPr>
-          <w:rFonts w:cs="Times New Roman"/>
-          <w:szCs w:val="24"/>
-          <w:lang w:eastAsia="pt-BR"/>
-        </w:rPr>
-        <w:t xml:space="preserve"> otimiza</w:t>
-      </w:r>
-      <w:r>
-        <w:rPr>
-          <w:rFonts w:cs="Times New Roman"/>
-          <w:szCs w:val="24"/>
-          <w:lang w:eastAsia="pt-BR"/>
-        </w:rPr>
-        <w:t>ção</w:t>
+        <w:t>Para a elaboração das análises de KPIs (</w:t>
+      </w:r>
+      <w:r>
+        <w:rPr>
+          <w:rFonts w:cs="Times New Roman"/>
+          <w:i/>
+          <w:iCs/>
+          <w:szCs w:val="24"/>
+          <w:lang w:eastAsia="pt-BR"/>
+        </w:rPr>
+        <w:t xml:space="preserve">Key Performance </w:t>
+      </w:r>
+      <w:proofErr w:type="spellStart"/>
+      <w:r>
+        <w:rPr>
+          <w:rFonts w:cs="Times New Roman"/>
+          <w:i/>
+          <w:iCs/>
+          <w:szCs w:val="24"/>
+          <w:lang w:eastAsia="pt-BR"/>
+        </w:rPr>
+        <w:t>Indicators</w:t>
+      </w:r>
+      <w:proofErr w:type="spellEnd"/>
+      <w:r>
+        <w:rPr>
+          <w:rFonts w:cs="Times New Roman"/>
+          <w:szCs w:val="24"/>
+          <w:lang w:eastAsia="pt-BR"/>
+        </w:rPr>
+        <w:t>) integradas ao sistema desenvolvido, utilizou-se a ferramenta Power BI</w:t>
       </w:r>
       <w:r>
         <w:rPr>
@@ -2996,178 +3435,19 @@
       <w:r>
         <w:rPr>
           <w:rFonts w:cs="Times New Roman"/>
-          <w:szCs w:val="24"/>
-          <w:lang w:eastAsia="pt-BR"/>
-        </w:rPr>
-        <w:t>d</w:t>
-      </w:r>
-      <w:r>
-        <w:rPr>
-          <w:rFonts w:cs="Times New Roman"/>
-          <w:szCs w:val="24"/>
-          <w:lang w:eastAsia="pt-BR"/>
-        </w:rPr>
-        <w:t xml:space="preserve">a gestão </w:t>
-      </w:r>
-      <w:r>
-        <w:rPr>
-          <w:rFonts w:cs="Times New Roman"/>
-          <w:szCs w:val="24"/>
-          <w:lang w:eastAsia="pt-BR"/>
-        </w:rPr>
-        <w:t>de viagens corporativas</w:t>
-      </w:r>
-      <w:r>
-        <w:rPr>
-          <w:rFonts w:cs="Times New Roman"/>
-          <w:szCs w:val="24"/>
-          <w:lang w:eastAsia="pt-BR"/>
-        </w:rPr>
-        <w:t>,</w:t>
-      </w:r>
-      <w:r>
-        <w:rPr>
-          <w:rFonts w:cs="Times New Roman"/>
-          <w:szCs w:val="24"/>
-          <w:lang w:eastAsia="pt-BR"/>
-        </w:rPr>
-        <w:t xml:space="preserve"> e a aplicação de uma pesquisa quantitativa para determinar a aceitação</w:t>
-      </w:r>
-      <w:r>
-        <w:rPr>
-          <w:rFonts w:cs="Times New Roman"/>
-          <w:szCs w:val="24"/>
-          <w:lang w:eastAsia="pt-BR"/>
-        </w:rPr>
-        <w:t xml:space="preserve"> da solução pelos</w:t>
-      </w:r>
-      <w:r>
-        <w:rPr>
-          <w:rFonts w:cs="Times New Roman"/>
-          <w:szCs w:val="24"/>
-          <w:lang w:eastAsia="pt-BR"/>
-        </w:rPr>
-        <w:t xml:space="preserve"> gestores. </w:t>
-      </w:r>
-      <w:r>
-        <w:rPr>
-          <w:rFonts w:cs="Times New Roman"/>
-          <w:szCs w:val="24"/>
-          <w:lang w:eastAsia="pt-BR"/>
-        </w:rPr>
-        <w:t>Para isso</w:t>
-      </w:r>
-      <w:r>
-        <w:rPr>
-          <w:rFonts w:cs="Times New Roman"/>
-          <w:szCs w:val="24"/>
-          <w:lang w:eastAsia="pt-BR"/>
-        </w:rPr>
-        <w:t xml:space="preserve">, </w:t>
-      </w:r>
-      <w:r>
-        <w:rPr>
-          <w:rFonts w:cs="Times New Roman"/>
-          <w:szCs w:val="24"/>
-          <w:lang w:eastAsia="pt-BR"/>
-        </w:rPr>
-        <w:t>realizou-se</w:t>
-      </w:r>
-      <w:r>
-        <w:rPr>
-          <w:rFonts w:cs="Times New Roman"/>
-          <w:szCs w:val="24"/>
-          <w:lang w:eastAsia="pt-BR"/>
-        </w:rPr>
-        <w:t xml:space="preserve"> a coleta de dados, diagnóstico do estado atual e </w:t>
-      </w:r>
-      <w:r>
-        <w:rPr>
-          <w:rFonts w:cs="Times New Roman"/>
-          <w:szCs w:val="24"/>
-          <w:lang w:eastAsia="pt-BR"/>
-        </w:rPr>
-        <w:t xml:space="preserve">o </w:t>
-      </w:r>
-      <w:r>
-        <w:rPr>
-          <w:rFonts w:cs="Times New Roman"/>
-          <w:szCs w:val="24"/>
-          <w:lang w:eastAsia="pt-BR"/>
-        </w:rPr>
-        <w:t>levanta</w:t>
-      </w:r>
-      <w:r>
-        <w:rPr>
-          <w:rFonts w:cs="Times New Roman"/>
-          <w:szCs w:val="24"/>
-          <w:lang w:eastAsia="pt-BR"/>
-        </w:rPr>
-        <w:t xml:space="preserve">mento </w:t>
-      </w:r>
-      <w:r>
-        <w:rPr>
-          <w:rFonts w:cs="Times New Roman"/>
-          <w:szCs w:val="24"/>
-          <w:lang w:eastAsia="pt-BR"/>
-        </w:rPr>
-        <w:t xml:space="preserve">das informações </w:t>
-      </w:r>
-      <w:r>
-        <w:rPr>
-          <w:rFonts w:cs="Times New Roman"/>
-          <w:szCs w:val="24"/>
-          <w:lang w:eastAsia="pt-BR"/>
-        </w:rPr>
-        <w:t xml:space="preserve">sobre o processo de gestão </w:t>
-      </w:r>
-      <w:r>
-        <w:rPr>
-          <w:rFonts w:cs="Times New Roman"/>
-          <w:szCs w:val="24"/>
-          <w:lang w:eastAsia="pt-BR"/>
-        </w:rPr>
-        <w:t>de</w:t>
-      </w:r>
-      <w:r>
-        <w:rPr>
-          <w:rFonts w:cs="Times New Roman"/>
-          <w:szCs w:val="24"/>
-          <w:lang w:eastAsia="pt-BR"/>
-        </w:rPr>
-        <w:t xml:space="preserve"> viagens</w:t>
-      </w:r>
-      <w:r>
-        <w:rPr>
-          <w:rFonts w:cs="Times New Roman"/>
-          <w:szCs w:val="24"/>
-          <w:lang w:eastAsia="pt-BR"/>
-        </w:rPr>
-        <w:t xml:space="preserve"> </w:t>
-      </w:r>
-      <w:r>
-        <w:rPr>
-          <w:rFonts w:cs="Times New Roman"/>
-          <w:szCs w:val="24"/>
-          <w:lang w:eastAsia="pt-BR"/>
-        </w:rPr>
-        <w:t>corporativas e</w:t>
-      </w:r>
-      <w:r>
-        <w:rPr>
-          <w:rFonts w:cs="Times New Roman"/>
-          <w:szCs w:val="24"/>
-          <w:lang w:eastAsia="pt-BR"/>
-        </w:rPr>
-        <w:t xml:space="preserve"> a</w:t>
-      </w:r>
-      <w:r>
-        <w:rPr>
-          <w:rFonts w:cs="Times New Roman"/>
-          <w:szCs w:val="24"/>
-          <w:lang w:eastAsia="pt-BR"/>
-        </w:rPr>
-        <w:t xml:space="preserve"> aderência do software desenvolvido.</w:t>
+          <w:color w:val="FF0000"/>
+          <w:szCs w:val="24"/>
+          <w:lang w:eastAsia="pt-BR"/>
+        </w:rPr>
+        <w:t>(fonte)</w:t>
+      </w:r>
+      <w:r>
+        <w:rPr>
+          <w:rFonts w:cs="Times New Roman"/>
+          <w:szCs w:val="24"/>
+          <w:lang w:eastAsia="pt-BR"/>
+        </w:rPr>
+        <w:t xml:space="preserve"> da Microsoft. O Power BI foi escolhido por suas capacidades avançadas de visualização de dados e integração com diferentes fontes de dados, o que permitiu a criação de dashboards interativos e relatórios dinâmicos.</w:t>
       </w:r>
     </w:p>
     <w:p>
@@ -3186,7 +3466,7 @@
           <w:szCs w:val="24"/>
           <w:lang w:eastAsia="pt-BR"/>
         </w:rPr>
-        <w:t>Após a análise dos dados e a investigação das características, foi realizado o levantamento de requisitos para a modelagem e construção do software, seguindo os passos metodológicos da engenharia de software propostos por Pressman (2015).</w:t>
+        <w:t>A integração do Power BI ao sistema possibilitou uma análise aprofundada dos indicadores-chave de desempenho, oferecendo uma visualização clara e detalhada das métricas relevantes para a gestão. Com isso, foi possível monitorar em tempo real os resultados, identificar tendências e subsidiar a tomada de decisões estratégicas com base em informações precisas e atualizadas.</w:t>
       </w:r>
     </w:p>
     <w:p>
@@ -3205,7 +3485,7 @@
           <w:szCs w:val="24"/>
           <w:lang w:eastAsia="pt-BR"/>
         </w:rPr>
-        <w:t xml:space="preserve">Para a representação da análise de requisitos, utilizou-se a Linguagem Unificada de Modelagem (UML - </w:t>
+        <w:t xml:space="preserve">Essa integração é implementada por meio de APIs </w:t>
       </w:r>
       <w:r>
         <w:rPr>
@@ -3215,1102 +3495,8 @@
           <w:szCs w:val="24"/>
           <w:lang w:eastAsia="pt-BR"/>
         </w:rPr>
-        <w:t xml:space="preserve">Unified </w:t>
-      </w:r>
-      <w:proofErr w:type="spellStart"/>
-      <w:r>
-        <w:rPr>
-          <w:rFonts w:cs="Times New Roman"/>
-          <w:i/>
-          <w:iCs/>
-          <w:szCs w:val="24"/>
-          <w:lang w:eastAsia="pt-BR"/>
-        </w:rPr>
-        <w:t>Modelling</w:t>
-      </w:r>
-      <w:proofErr w:type="spellEnd"/>
-      <w:r>
-        <w:rPr>
-          <w:rFonts w:cs="Times New Roman"/>
-          <w:i/>
-          <w:iCs/>
-          <w:szCs w:val="24"/>
-          <w:lang w:eastAsia="pt-BR"/>
-        </w:rPr>
-        <w:t xml:space="preserve"> Language</w:t>
-      </w:r>
-      <w:r>
-        <w:rPr>
-          <w:rFonts w:cs="Times New Roman"/>
-          <w:szCs w:val="24"/>
-          <w:lang w:eastAsia="pt-BR"/>
-        </w:rPr>
-        <w:t xml:space="preserve">), baseada no paradigma de orientação a objetos. Com o auxílio do software </w:t>
-      </w:r>
-      <w:proofErr w:type="spellStart"/>
-      <w:r>
-        <w:rPr>
-          <w:rFonts w:cs="Times New Roman"/>
-          <w:szCs w:val="24"/>
-          <w:lang w:eastAsia="pt-BR"/>
-        </w:rPr>
-        <w:t>A</w:t>
-      </w:r>
-      <w:r>
-        <w:rPr>
-          <w:rFonts w:cs="Times New Roman"/>
-          <w:szCs w:val="24"/>
-          <w:lang w:eastAsia="pt-BR"/>
-        </w:rPr>
-        <w:t>stah</w:t>
-      </w:r>
-      <w:proofErr w:type="spellEnd"/>
-      <w:r>
-        <w:rPr>
-          <w:rFonts w:cs="Times New Roman"/>
-          <w:szCs w:val="24"/>
-          <w:lang w:eastAsia="pt-BR"/>
-        </w:rPr>
-        <w:t xml:space="preserve"> </w:t>
-      </w:r>
-      <w:r>
-        <w:rPr>
-          <w:rFonts w:cs="Times New Roman"/>
-          <w:szCs w:val="24"/>
-          <w:lang w:eastAsia="pt-BR"/>
-        </w:rPr>
-        <w:t>UML</w:t>
-      </w:r>
-      <w:r>
-        <w:rPr>
-          <w:rFonts w:cs="Times New Roman"/>
-          <w:szCs w:val="24"/>
-          <w:lang w:eastAsia="pt-BR"/>
-        </w:rPr>
-        <w:t xml:space="preserve"> </w:t>
-      </w:r>
-      <w:r>
-        <w:rPr>
-          <w:rFonts w:cs="Times New Roman"/>
-          <w:color w:val="FF0000"/>
-          <w:szCs w:val="24"/>
-          <w:lang w:eastAsia="pt-BR"/>
-        </w:rPr>
-        <w:t>(fonte)</w:t>
-      </w:r>
-      <w:r>
-        <w:rPr>
-          <w:rFonts w:cs="Times New Roman"/>
-          <w:szCs w:val="24"/>
-          <w:lang w:eastAsia="pt-BR"/>
-        </w:rPr>
-        <w:t>, foram elaborados diversos diagramas UML e analisadas as funcionalidades do sistema, visando identificar as soluções que o software pode oferecer aos usuários.</w:t>
-      </w:r>
-    </w:p>
-    <w:p>
-      <w:pPr>
-        <w:spacing w:after="0" w:line="240" w:lineRule="auto"/>
-        <w:ind w:firstLine="567"/>
-        <w:rPr>
-          <w:rFonts w:cs="Times New Roman"/>
-          <w:szCs w:val="24"/>
-          <w:lang w:eastAsia="pt-BR"/>
-        </w:rPr>
-      </w:pPr>
-      <w:r>
-        <w:rPr>
-          <w:rFonts w:cs="Times New Roman"/>
-          <w:szCs w:val="24"/>
-          <w:lang w:eastAsia="pt-BR"/>
-        </w:rPr>
-        <w:t>Para o desenvolvimento da aplicação</w:t>
-      </w:r>
-      <w:r>
-        <w:rPr>
-          <w:rFonts w:cs="Times New Roman"/>
-          <w:szCs w:val="24"/>
-          <w:lang w:eastAsia="pt-BR"/>
-        </w:rPr>
-        <w:t xml:space="preserve"> utilizou-se prioritariamente software</w:t>
-      </w:r>
-      <w:r>
-        <w:rPr>
-          <w:rFonts w:cs="Times New Roman"/>
-          <w:szCs w:val="24"/>
-          <w:lang w:eastAsia="pt-BR"/>
-        </w:rPr>
-        <w:t>s</w:t>
-      </w:r>
-      <w:r>
-        <w:rPr>
-          <w:rFonts w:cs="Times New Roman"/>
-          <w:szCs w:val="24"/>
-          <w:lang w:eastAsia="pt-BR"/>
-        </w:rPr>
-        <w:t xml:space="preserve"> gratuitos. </w:t>
-      </w:r>
-      <w:r>
-        <w:rPr>
-          <w:rFonts w:cs="Times New Roman"/>
-          <w:szCs w:val="24"/>
-          <w:lang w:eastAsia="pt-BR"/>
-        </w:rPr>
-        <w:t>A</w:t>
-      </w:r>
-      <w:r>
-        <w:rPr>
-          <w:rFonts w:cs="Times New Roman"/>
-          <w:szCs w:val="24"/>
-          <w:lang w:eastAsia="pt-BR"/>
-        </w:rPr>
-        <w:t xml:space="preserve"> aplicação que oferece serviços por meio de uma API </w:t>
-      </w:r>
-      <w:proofErr w:type="spellStart"/>
-      <w:r>
-        <w:rPr>
-          <w:rFonts w:cs="Times New Roman"/>
-          <w:i/>
-          <w:iCs/>
-          <w:szCs w:val="24"/>
-          <w:lang w:eastAsia="pt-BR"/>
-        </w:rPr>
         <w:t>RESTful</w:t>
       </w:r>
-      <w:proofErr w:type="spellEnd"/>
-      <w:r>
-        <w:rPr>
-          <w:rFonts w:cs="Times New Roman"/>
-          <w:szCs w:val="24"/>
-          <w:lang w:eastAsia="pt-BR"/>
-        </w:rPr>
-        <w:t xml:space="preserve"> é uma arquitetura baseada em </w:t>
-      </w:r>
-      <w:r>
-        <w:rPr>
-          <w:rFonts w:cs="Times New Roman"/>
-          <w:i/>
-          <w:iCs/>
-          <w:szCs w:val="24"/>
-          <w:lang w:eastAsia="pt-BR"/>
-        </w:rPr>
-        <w:t xml:space="preserve">web </w:t>
-      </w:r>
-      <w:proofErr w:type="spellStart"/>
-      <w:r>
-        <w:rPr>
-          <w:rFonts w:cs="Times New Roman"/>
-          <w:i/>
-          <w:iCs/>
-          <w:szCs w:val="24"/>
-          <w:lang w:eastAsia="pt-BR"/>
-        </w:rPr>
-        <w:t>services</w:t>
-      </w:r>
-      <w:proofErr w:type="spellEnd"/>
-      <w:r>
-        <w:rPr>
-          <w:rFonts w:cs="Times New Roman"/>
-          <w:szCs w:val="24"/>
-          <w:lang w:eastAsia="pt-BR"/>
-        </w:rPr>
-        <w:t xml:space="preserve"> que segue os princípios de </w:t>
-      </w:r>
-      <w:proofErr w:type="spellStart"/>
-      <w:r>
-        <w:rPr>
-          <w:rFonts w:cs="Times New Roman"/>
-          <w:i/>
-          <w:iCs/>
-          <w:szCs w:val="24"/>
-          <w:lang w:eastAsia="pt-BR"/>
-        </w:rPr>
-        <w:t>Representational</w:t>
-      </w:r>
-      <w:proofErr w:type="spellEnd"/>
-      <w:r>
-        <w:rPr>
-          <w:rFonts w:cs="Times New Roman"/>
-          <w:i/>
-          <w:iCs/>
-          <w:szCs w:val="24"/>
-          <w:lang w:eastAsia="pt-BR"/>
-        </w:rPr>
-        <w:t xml:space="preserve"> </w:t>
-      </w:r>
-      <w:proofErr w:type="spellStart"/>
-      <w:r>
-        <w:rPr>
-          <w:rFonts w:cs="Times New Roman"/>
-          <w:i/>
-          <w:iCs/>
-          <w:szCs w:val="24"/>
-          <w:lang w:eastAsia="pt-BR"/>
-        </w:rPr>
-        <w:t>State</w:t>
-      </w:r>
-      <w:proofErr w:type="spellEnd"/>
-      <w:r>
-        <w:rPr>
-          <w:rFonts w:cs="Times New Roman"/>
-          <w:i/>
-          <w:iCs/>
-          <w:szCs w:val="24"/>
-          <w:lang w:eastAsia="pt-BR"/>
-        </w:rPr>
-        <w:t xml:space="preserve"> </w:t>
-      </w:r>
-      <w:proofErr w:type="spellStart"/>
-      <w:r>
-        <w:rPr>
-          <w:rFonts w:cs="Times New Roman"/>
-          <w:i/>
-          <w:iCs/>
-          <w:szCs w:val="24"/>
-          <w:lang w:eastAsia="pt-BR"/>
-        </w:rPr>
-        <w:t>Transfer</w:t>
-      </w:r>
-      <w:proofErr w:type="spellEnd"/>
-      <w:r>
-        <w:rPr>
-          <w:rFonts w:cs="Times New Roman"/>
-          <w:szCs w:val="24"/>
-          <w:lang w:eastAsia="pt-BR"/>
-        </w:rPr>
-        <w:t xml:space="preserve"> (REST). Essa arquitetura utiliza o protocolo HTTP para realizar operações CRUD (</w:t>
-      </w:r>
-      <w:proofErr w:type="spellStart"/>
-      <w:r>
-        <w:rPr>
-          <w:rFonts w:cs="Times New Roman"/>
-          <w:i/>
-          <w:iCs/>
-          <w:szCs w:val="24"/>
-          <w:lang w:eastAsia="pt-BR"/>
-        </w:rPr>
-        <w:t>Create</w:t>
-      </w:r>
-      <w:proofErr w:type="spellEnd"/>
-      <w:r>
-        <w:rPr>
-          <w:rFonts w:cs="Times New Roman"/>
-          <w:i/>
-          <w:iCs/>
-          <w:szCs w:val="24"/>
-          <w:lang w:eastAsia="pt-BR"/>
-        </w:rPr>
-        <w:t xml:space="preserve">, </w:t>
-      </w:r>
-      <w:proofErr w:type="spellStart"/>
-      <w:r>
-        <w:rPr>
-          <w:rFonts w:cs="Times New Roman"/>
-          <w:i/>
-          <w:iCs/>
-          <w:szCs w:val="24"/>
-          <w:lang w:eastAsia="pt-BR"/>
-        </w:rPr>
-        <w:t>Read</w:t>
-      </w:r>
-      <w:proofErr w:type="spellEnd"/>
-      <w:r>
-        <w:rPr>
-          <w:rFonts w:cs="Times New Roman"/>
-          <w:i/>
-          <w:iCs/>
-          <w:szCs w:val="24"/>
-          <w:lang w:eastAsia="pt-BR"/>
-        </w:rPr>
-        <w:t>, Update, Delete</w:t>
-      </w:r>
-      <w:r>
-        <w:rPr>
-          <w:rFonts w:cs="Times New Roman"/>
-          <w:szCs w:val="24"/>
-          <w:lang w:eastAsia="pt-BR"/>
-        </w:rPr>
-        <w:t>) sobre os recursos, que são representados por identificadores uniformes de recursos (</w:t>
-      </w:r>
-      <w:proofErr w:type="spellStart"/>
-      <w:r>
-        <w:rPr>
-          <w:rFonts w:cs="Times New Roman"/>
-          <w:szCs w:val="24"/>
-          <w:lang w:eastAsia="pt-BR"/>
-        </w:rPr>
-        <w:t>URIs</w:t>
-      </w:r>
-      <w:proofErr w:type="spellEnd"/>
-      <w:r>
-        <w:rPr>
-          <w:rFonts w:cs="Times New Roman"/>
-          <w:szCs w:val="24"/>
-          <w:lang w:eastAsia="pt-BR"/>
-        </w:rPr>
-        <w:t xml:space="preserve">). Cada recurso é tratado como uma entidade única que pode ser manipulada usando métodos HTTP padrão, como </w:t>
-      </w:r>
-      <w:r>
-        <w:rPr>
-          <w:rFonts w:cs="Times New Roman"/>
-          <w:i/>
-          <w:iCs/>
-          <w:szCs w:val="24"/>
-          <w:lang w:eastAsia="pt-BR"/>
-        </w:rPr>
-        <w:t>GET, POST, PUT e DELETE</w:t>
-      </w:r>
-      <w:r>
-        <w:rPr>
-          <w:rFonts w:cs="Times New Roman"/>
-          <w:szCs w:val="24"/>
-          <w:lang w:eastAsia="pt-BR"/>
-        </w:rPr>
-        <w:t xml:space="preserve"> </w:t>
-      </w:r>
-      <w:r>
-        <w:rPr>
-          <w:rFonts w:cs="Times New Roman"/>
-          <w:szCs w:val="24"/>
-          <w:highlight w:val="yellow"/>
-          <w:lang w:eastAsia="pt-BR"/>
-        </w:rPr>
-        <w:t>(Som</w:t>
-      </w:r>
-      <w:r>
-        <w:rPr>
-          <w:rFonts w:cs="Times New Roman"/>
-          <w:szCs w:val="24"/>
-          <w:highlight w:val="yellow"/>
-          <w:lang w:eastAsia="pt-BR"/>
-        </w:rPr>
-        <w:t>m</w:t>
-      </w:r>
-      <w:r>
-        <w:rPr>
-          <w:rFonts w:cs="Times New Roman"/>
-          <w:szCs w:val="24"/>
-          <w:highlight w:val="yellow"/>
-          <w:lang w:eastAsia="pt-BR"/>
-        </w:rPr>
-        <w:t>erville,</w:t>
-      </w:r>
-      <w:r>
-        <w:rPr>
-          <w:rFonts w:cs="Times New Roman"/>
-          <w:szCs w:val="24"/>
-          <w:highlight w:val="yellow"/>
-          <w:lang w:eastAsia="pt-BR"/>
-        </w:rPr>
-        <w:t xml:space="preserve"> 2007</w:t>
-      </w:r>
-      <w:r>
-        <w:rPr>
-          <w:rFonts w:cs="Times New Roman"/>
-          <w:szCs w:val="24"/>
-          <w:highlight w:val="yellow"/>
-          <w:lang w:eastAsia="pt-BR"/>
-        </w:rPr>
-        <w:t>)</w:t>
-      </w:r>
-      <w:r>
-        <w:rPr>
-          <w:rFonts w:cs="Times New Roman"/>
-          <w:szCs w:val="24"/>
-          <w:highlight w:val="yellow"/>
-          <w:lang w:eastAsia="pt-BR"/>
-        </w:rPr>
-        <w:t>.</w:t>
-      </w:r>
-      <w:r>
-        <w:rPr>
-          <w:rFonts w:cs="Times New Roman"/>
-          <w:color w:val="FF0000"/>
-          <w:szCs w:val="24"/>
-          <w:lang w:eastAsia="pt-BR"/>
-        </w:rPr>
-        <w:t xml:space="preserve"> </w:t>
-      </w:r>
-      <w:r>
-        <w:rPr>
-          <w:rFonts w:cs="Times New Roman"/>
-          <w:color w:val="FF0000"/>
-          <w:szCs w:val="24"/>
-          <w:lang w:eastAsia="pt-BR"/>
-        </w:rPr>
-        <w:t xml:space="preserve"> </w:t>
-      </w:r>
-      <w:r>
-        <w:rPr>
-          <w:rFonts w:cs="Times New Roman"/>
-          <w:color w:val="FF0000"/>
-          <w:szCs w:val="24"/>
-          <w:lang w:eastAsia="pt-BR"/>
-        </w:rPr>
-        <w:sym w:font="Wingdings" w:char="F0E0"/>
-      </w:r>
-      <w:r>
-        <w:rPr>
-          <w:rFonts w:cs="Times New Roman"/>
-          <w:color w:val="FF0000"/>
-          <w:szCs w:val="24"/>
-          <w:lang w:eastAsia="pt-BR"/>
-        </w:rPr>
-        <w:t xml:space="preserve"> verificar a edição mais atual do Sommerville na biblioteca da Fatec e substituir aqui e na </w:t>
-      </w:r>
-      <w:proofErr w:type="spellStart"/>
-      <w:r>
-        <w:rPr>
-          <w:rFonts w:cs="Times New Roman"/>
-          <w:color w:val="FF0000"/>
-          <w:szCs w:val="24"/>
-          <w:lang w:eastAsia="pt-BR"/>
-        </w:rPr>
-        <w:t>referencia</w:t>
-      </w:r>
-      <w:proofErr w:type="spellEnd"/>
-      <w:r>
-        <w:rPr>
-          <w:rFonts w:cs="Times New Roman"/>
-          <w:color w:val="FF0000"/>
-          <w:szCs w:val="24"/>
-          <w:lang w:eastAsia="pt-BR"/>
-        </w:rPr>
-        <w:t>.</w:t>
-      </w:r>
-    </w:p>
-    <w:p>
-      <w:pPr>
-        <w:spacing w:after="0" w:line="240" w:lineRule="auto"/>
-        <w:ind w:firstLine="567"/>
-        <w:rPr>
-          <w:rFonts w:cs="Times New Roman"/>
-          <w:szCs w:val="24"/>
-          <w:lang w:eastAsia="pt-BR"/>
-        </w:rPr>
-      </w:pPr>
-      <w:r>
-        <w:rPr>
-          <w:rFonts w:cs="Times New Roman"/>
-          <w:szCs w:val="24"/>
-          <w:lang w:eastAsia="pt-BR"/>
-        </w:rPr>
-        <w:t>A aplicação servidora (</w:t>
-      </w:r>
-      <w:proofErr w:type="spellStart"/>
-      <w:r>
-        <w:rPr>
-          <w:rFonts w:cs="Times New Roman"/>
-          <w:i/>
-          <w:iCs/>
-          <w:szCs w:val="24"/>
-          <w:lang w:eastAsia="pt-BR"/>
-        </w:rPr>
-        <w:t>back-end</w:t>
-      </w:r>
-      <w:proofErr w:type="spellEnd"/>
-      <w:r>
-        <w:rPr>
-          <w:rFonts w:cs="Times New Roman"/>
-          <w:szCs w:val="24"/>
-          <w:lang w:eastAsia="pt-BR"/>
-        </w:rPr>
-        <w:t>) foi desenvolvida utilizando-se a linguagem Java juntamente com o framework Spring</w:t>
-      </w:r>
-      <w:r>
-        <w:rPr>
-          <w:rFonts w:cs="Times New Roman"/>
-          <w:szCs w:val="24"/>
-          <w:lang w:eastAsia="pt-BR"/>
-        </w:rPr>
-        <w:t>, e a persistência de dados foi realizada utilizando</w:t>
-      </w:r>
-      <w:r>
-        <w:rPr>
-          <w:rFonts w:cs="Times New Roman"/>
-          <w:szCs w:val="24"/>
-          <w:lang w:eastAsia="pt-BR"/>
-        </w:rPr>
-        <w:t xml:space="preserve"> o PostgreSQL</w:t>
-      </w:r>
-      <w:r>
-        <w:rPr>
-          <w:rFonts w:cs="Times New Roman"/>
-          <w:szCs w:val="24"/>
-          <w:lang w:eastAsia="pt-BR"/>
-        </w:rPr>
-        <w:t xml:space="preserve"> </w:t>
-      </w:r>
-      <w:r>
-        <w:rPr>
-          <w:rFonts w:cs="Times New Roman"/>
-          <w:color w:val="FF0000"/>
-          <w:szCs w:val="24"/>
-          <w:lang w:eastAsia="pt-BR"/>
-        </w:rPr>
-        <w:t xml:space="preserve">(fonte) </w:t>
-      </w:r>
-      <w:r>
-        <w:rPr>
-          <w:rFonts w:cs="Times New Roman"/>
-          <w:szCs w:val="24"/>
-          <w:lang w:eastAsia="pt-BR"/>
-        </w:rPr>
-        <w:t>que é</w:t>
-      </w:r>
-      <w:r>
-        <w:rPr>
-          <w:rFonts w:cs="Times New Roman"/>
-          <w:szCs w:val="24"/>
-          <w:lang w:eastAsia="pt-BR"/>
-        </w:rPr>
-        <w:t xml:space="preserve"> um </w:t>
-      </w:r>
-      <w:r>
-        <w:rPr>
-          <w:rFonts w:cs="Times New Roman"/>
-          <w:szCs w:val="24"/>
-          <w:lang w:eastAsia="pt-BR"/>
-        </w:rPr>
-        <w:t>Sistema Gerenciador de Banco de Dados</w:t>
-      </w:r>
-      <w:r>
-        <w:rPr>
-          <w:rFonts w:cs="Times New Roman"/>
-          <w:szCs w:val="24"/>
-          <w:lang w:eastAsia="pt-BR"/>
-        </w:rPr>
-        <w:t xml:space="preserve"> – SGBD </w:t>
-      </w:r>
-      <w:r>
-        <w:rPr>
-          <w:rFonts w:cs="Times New Roman"/>
-          <w:szCs w:val="24"/>
-          <w:lang w:eastAsia="pt-BR"/>
-        </w:rPr>
-        <w:t xml:space="preserve">gratuito. </w:t>
-      </w:r>
-    </w:p>
-    <w:p>
-      <w:pPr>
-        <w:spacing w:after="0" w:line="240" w:lineRule="auto"/>
-        <w:ind w:firstLine="567"/>
-        <w:rPr>
-          <w:rFonts w:cs="Times New Roman"/>
-          <w:szCs w:val="24"/>
-          <w:lang w:eastAsia="pt-BR"/>
-        </w:rPr>
-      </w:pPr>
-      <w:r>
-        <w:rPr>
-          <w:rFonts w:cs="Times New Roman"/>
-          <w:szCs w:val="24"/>
-          <w:lang w:eastAsia="pt-BR"/>
-        </w:rPr>
-        <w:t>A comunicação entre o cliente e o servidor é feita no formato JSON (</w:t>
-      </w:r>
-      <w:r>
-        <w:rPr>
-          <w:rFonts w:cs="Times New Roman"/>
-          <w:i/>
-          <w:iCs/>
-          <w:szCs w:val="24"/>
-          <w:lang w:eastAsia="pt-BR"/>
-        </w:rPr>
-        <w:t xml:space="preserve">JavaScript </w:t>
-      </w:r>
-      <w:proofErr w:type="spellStart"/>
-      <w:r>
-        <w:rPr>
-          <w:rFonts w:cs="Times New Roman"/>
-          <w:i/>
-          <w:iCs/>
-          <w:szCs w:val="24"/>
-          <w:lang w:eastAsia="pt-BR"/>
-        </w:rPr>
-        <w:t>Object</w:t>
-      </w:r>
-      <w:proofErr w:type="spellEnd"/>
-      <w:r>
-        <w:rPr>
-          <w:rFonts w:cs="Times New Roman"/>
-          <w:i/>
-          <w:iCs/>
-          <w:szCs w:val="24"/>
-          <w:lang w:eastAsia="pt-BR"/>
-        </w:rPr>
-        <w:t xml:space="preserve"> </w:t>
-      </w:r>
-      <w:proofErr w:type="spellStart"/>
-      <w:r>
-        <w:rPr>
-          <w:rFonts w:cs="Times New Roman"/>
-          <w:i/>
-          <w:iCs/>
-          <w:szCs w:val="24"/>
-          <w:lang w:eastAsia="pt-BR"/>
-        </w:rPr>
-        <w:t>Notation</w:t>
-      </w:r>
-      <w:proofErr w:type="spellEnd"/>
-      <w:r>
-        <w:rPr>
-          <w:rFonts w:cs="Times New Roman"/>
-          <w:szCs w:val="24"/>
-          <w:lang w:eastAsia="pt-BR"/>
-        </w:rPr>
-        <w:t>), que é um formato leve e de fácil leitura para troca de dados. O uso de JSON como formato de comunicação permite a serialização eficiente dos dados, proporcionando intercâmbio entre diferentes sistemas e linguagens de programação de forma agnóstica, o que facilita a interoperabilidade</w:t>
-      </w:r>
-      <w:r>
-        <w:rPr>
-          <w:rFonts w:cs="Times New Roman"/>
-          <w:szCs w:val="24"/>
-          <w:lang w:eastAsia="pt-BR"/>
-        </w:rPr>
-        <w:t xml:space="preserve"> </w:t>
-      </w:r>
-      <w:r>
-        <w:rPr>
-          <w:rFonts w:cs="Times New Roman"/>
-          <w:szCs w:val="24"/>
-          <w:highlight w:val="yellow"/>
-          <w:lang w:eastAsia="pt-BR"/>
-        </w:rPr>
-        <w:t>(Som</w:t>
-      </w:r>
-      <w:r>
-        <w:rPr>
-          <w:rFonts w:cs="Times New Roman"/>
-          <w:szCs w:val="24"/>
-          <w:highlight w:val="yellow"/>
-          <w:lang w:eastAsia="pt-BR"/>
-        </w:rPr>
-        <w:t>m</w:t>
-      </w:r>
-      <w:r>
-        <w:rPr>
-          <w:rFonts w:cs="Times New Roman"/>
-          <w:szCs w:val="24"/>
-          <w:highlight w:val="yellow"/>
-          <w:lang w:eastAsia="pt-BR"/>
-        </w:rPr>
-        <w:t xml:space="preserve">erville, </w:t>
-      </w:r>
-      <w:r>
-        <w:rPr>
-          <w:rFonts w:cs="Times New Roman"/>
-          <w:szCs w:val="24"/>
-          <w:highlight w:val="yellow"/>
-          <w:lang w:eastAsia="pt-BR"/>
-        </w:rPr>
-        <w:t>2007</w:t>
-      </w:r>
-      <w:r>
-        <w:rPr>
-          <w:rFonts w:cs="Times New Roman"/>
-          <w:szCs w:val="24"/>
-          <w:highlight w:val="yellow"/>
-          <w:lang w:eastAsia="pt-BR"/>
-        </w:rPr>
-        <w:t>)</w:t>
-      </w:r>
-      <w:r>
-        <w:rPr>
-          <w:rFonts w:cs="Times New Roman"/>
-          <w:szCs w:val="24"/>
-          <w:highlight w:val="yellow"/>
-          <w:lang w:eastAsia="pt-BR"/>
-        </w:rPr>
-        <w:t>.</w:t>
-      </w:r>
-    </w:p>
-    <w:p>
-      <w:pPr>
-        <w:spacing w:after="0" w:line="240" w:lineRule="auto"/>
-        <w:ind w:firstLine="567"/>
-        <w:rPr>
-          <w:rFonts w:cs="Times New Roman"/>
-          <w:szCs w:val="24"/>
-          <w:lang w:eastAsia="pt-BR"/>
-        </w:rPr>
-      </w:pPr>
-      <w:r>
-        <w:rPr>
-          <w:rFonts w:cs="Times New Roman"/>
-          <w:szCs w:val="24"/>
-          <w:lang w:eastAsia="pt-BR"/>
-        </w:rPr>
-        <w:t>Para o desenvolvimento do cliente (</w:t>
-      </w:r>
-      <w:r>
-        <w:rPr>
-          <w:rFonts w:cs="Times New Roman"/>
-          <w:i/>
-          <w:iCs/>
-          <w:szCs w:val="24"/>
-          <w:lang w:eastAsia="pt-BR"/>
-        </w:rPr>
-        <w:t>front-</w:t>
-      </w:r>
-      <w:proofErr w:type="spellStart"/>
-      <w:r>
-        <w:rPr>
-          <w:rFonts w:cs="Times New Roman"/>
-          <w:i/>
-          <w:iCs/>
-          <w:szCs w:val="24"/>
-          <w:lang w:eastAsia="pt-BR"/>
-        </w:rPr>
-        <w:t>end</w:t>
-      </w:r>
-      <w:proofErr w:type="spellEnd"/>
-      <w:r>
-        <w:rPr>
-          <w:rFonts w:cs="Times New Roman"/>
-          <w:szCs w:val="24"/>
-          <w:lang w:eastAsia="pt-BR"/>
-        </w:rPr>
-        <w:t>)</w:t>
-      </w:r>
-      <w:r>
-        <w:rPr>
-          <w:rFonts w:cs="Times New Roman"/>
-          <w:szCs w:val="24"/>
-          <w:lang w:eastAsia="pt-BR"/>
-        </w:rPr>
-        <w:t xml:space="preserve"> </w:t>
-      </w:r>
-      <w:r>
-        <w:rPr>
-          <w:rFonts w:cs="Times New Roman"/>
-          <w:szCs w:val="24"/>
-          <w:lang w:eastAsia="pt-BR"/>
-        </w:rPr>
-        <w:t>realizou-se</w:t>
-      </w:r>
-      <w:r>
-        <w:rPr>
-          <w:rFonts w:cs="Times New Roman"/>
-          <w:szCs w:val="24"/>
-          <w:lang w:eastAsia="pt-BR"/>
-        </w:rPr>
-        <w:t xml:space="preserve"> a prototipagem das telas utilizando a ferramenta </w:t>
-      </w:r>
-      <w:proofErr w:type="spellStart"/>
-      <w:r>
-        <w:rPr>
-          <w:rFonts w:cs="Times New Roman"/>
-          <w:szCs w:val="24"/>
-          <w:lang w:eastAsia="pt-BR"/>
-        </w:rPr>
-        <w:t>Figma</w:t>
-      </w:r>
-      <w:proofErr w:type="spellEnd"/>
-      <w:r>
-        <w:rPr>
-          <w:rFonts w:cs="Times New Roman"/>
-          <w:szCs w:val="24"/>
-          <w:lang w:eastAsia="pt-BR"/>
-        </w:rPr>
-        <w:t xml:space="preserve"> </w:t>
-      </w:r>
-      <w:r>
-        <w:rPr>
-          <w:rFonts w:cs="Times New Roman"/>
-          <w:color w:val="FF0000"/>
-          <w:szCs w:val="24"/>
-          <w:lang w:eastAsia="pt-BR"/>
-        </w:rPr>
-        <w:t xml:space="preserve">(fonte) </w:t>
-      </w:r>
-      <w:r>
-        <w:rPr>
-          <w:rFonts w:cs="Times New Roman"/>
-          <w:szCs w:val="24"/>
-          <w:lang w:eastAsia="pt-BR"/>
-        </w:rPr>
-        <w:t xml:space="preserve">e posteriormente </w:t>
-      </w:r>
-      <w:r>
-        <w:rPr>
-          <w:rFonts w:cs="Times New Roman"/>
-          <w:szCs w:val="24"/>
-          <w:lang w:eastAsia="pt-BR"/>
-        </w:rPr>
-        <w:t>efetuou-se a programação da aplicação cliente</w:t>
-      </w:r>
-      <w:r>
-        <w:rPr>
-          <w:rFonts w:cs="Times New Roman"/>
-          <w:szCs w:val="24"/>
-          <w:lang w:eastAsia="pt-BR"/>
-        </w:rPr>
-        <w:t xml:space="preserve"> na linguagem </w:t>
-      </w:r>
-      <w:r>
-        <w:rPr>
-          <w:rFonts w:cs="Times New Roman"/>
-          <w:i/>
-          <w:iCs/>
-          <w:szCs w:val="24"/>
-          <w:lang w:eastAsia="pt-BR"/>
-        </w:rPr>
-        <w:t>Typescript</w:t>
-      </w:r>
-      <w:r>
-        <w:rPr>
-          <w:rFonts w:cs="Times New Roman"/>
-          <w:szCs w:val="24"/>
-          <w:lang w:eastAsia="pt-BR"/>
-        </w:rPr>
-        <w:t xml:space="preserve"> utilizando o </w:t>
-      </w:r>
-      <w:r>
-        <w:rPr>
-          <w:rFonts w:cs="Times New Roman"/>
-          <w:i/>
-          <w:iCs/>
-          <w:szCs w:val="24"/>
-          <w:lang w:eastAsia="pt-BR"/>
-        </w:rPr>
-        <w:t>framework</w:t>
-      </w:r>
-      <w:r>
-        <w:rPr>
-          <w:rFonts w:cs="Times New Roman"/>
-          <w:szCs w:val="24"/>
-          <w:lang w:eastAsia="pt-BR"/>
-        </w:rPr>
-        <w:t xml:space="preserve"> Angular </w:t>
-      </w:r>
-      <w:r>
-        <w:rPr>
-          <w:rFonts w:cs="Times New Roman"/>
-          <w:color w:val="FF0000"/>
-          <w:szCs w:val="24"/>
-          <w:lang w:eastAsia="pt-BR"/>
-        </w:rPr>
-        <w:t>(fonte)</w:t>
-      </w:r>
-      <w:r>
-        <w:rPr>
-          <w:rFonts w:cs="Times New Roman"/>
-          <w:color w:val="FF0000"/>
-          <w:szCs w:val="24"/>
-          <w:lang w:eastAsia="pt-BR"/>
-        </w:rPr>
-        <w:t xml:space="preserve"> </w:t>
-      </w:r>
-      <w:r>
-        <w:rPr>
-          <w:rFonts w:cs="Times New Roman"/>
-          <w:szCs w:val="24"/>
-          <w:lang w:eastAsia="pt-BR"/>
-        </w:rPr>
-        <w:t>que fornece uma estrutura completa para desenvolvimento de uma aplicação web.</w:t>
-      </w:r>
-    </w:p>
-    <w:p>
-      <w:pPr>
-        <w:spacing w:after="0" w:line="240" w:lineRule="auto"/>
-        <w:ind w:firstLine="567"/>
-        <w:rPr>
-          <w:rFonts w:cs="Times New Roman"/>
-          <w:szCs w:val="24"/>
-          <w:lang w:eastAsia="pt-BR"/>
-        </w:rPr>
-      </w:pPr>
-      <w:r>
-        <w:rPr>
-          <w:rFonts w:cs="Times New Roman"/>
-          <w:szCs w:val="24"/>
-          <w:lang w:eastAsia="pt-BR"/>
-        </w:rPr>
-        <w:t>Para a gestão do projeto, foi adotada a metodologia Scrum</w:t>
-      </w:r>
-      <w:r>
-        <w:rPr>
-          <w:rFonts w:cs="Times New Roman"/>
-          <w:szCs w:val="24"/>
-          <w:lang w:eastAsia="pt-BR"/>
-        </w:rPr>
-        <w:t xml:space="preserve"> </w:t>
-      </w:r>
-      <w:r>
-        <w:rPr>
-          <w:rFonts w:cs="Times New Roman"/>
-          <w:color w:val="FF0000"/>
-          <w:szCs w:val="24"/>
-          <w:lang w:eastAsia="pt-BR"/>
-        </w:rPr>
-        <w:t>(fonte)</w:t>
-      </w:r>
-      <w:r>
-        <w:rPr>
-          <w:rFonts w:cs="Times New Roman"/>
-          <w:szCs w:val="24"/>
-          <w:lang w:eastAsia="pt-BR"/>
-        </w:rPr>
-        <w:t xml:space="preserve">, com o desenvolvimento realizado em sprints. Após cada entrega parcial, foram realizadas análises individuais de cada módulo, seguidas de uma avaliação geral do sistema. As etapas do projeto foram detalhadamente classificadas e organizadas no </w:t>
-      </w:r>
-      <w:proofErr w:type="spellStart"/>
-      <w:r>
-        <w:rPr>
-          <w:rFonts w:cs="Times New Roman"/>
-          <w:szCs w:val="24"/>
-          <w:lang w:eastAsia="pt-BR"/>
-        </w:rPr>
-        <w:t>Trello</w:t>
-      </w:r>
-      <w:proofErr w:type="spellEnd"/>
-      <w:r>
-        <w:rPr>
-          <w:rFonts w:cs="Times New Roman"/>
-          <w:szCs w:val="24"/>
-          <w:lang w:eastAsia="pt-BR"/>
-        </w:rPr>
-        <w:t xml:space="preserve"> </w:t>
-      </w:r>
-      <w:r>
-        <w:rPr>
-          <w:rFonts w:cs="Times New Roman"/>
-          <w:color w:val="FF0000"/>
-          <w:szCs w:val="24"/>
-          <w:lang w:eastAsia="pt-BR"/>
-        </w:rPr>
-        <w:t>(fonte)</w:t>
-      </w:r>
-      <w:r>
-        <w:rPr>
-          <w:rFonts w:cs="Times New Roman"/>
-          <w:szCs w:val="24"/>
-          <w:lang w:eastAsia="pt-BR"/>
-        </w:rPr>
-        <w:t>, software gratuito para controle de tarefas.</w:t>
-      </w:r>
-    </w:p>
-    <w:p>
-      <w:pPr>
-        <w:spacing w:after="0" w:line="240" w:lineRule="auto"/>
-        <w:ind w:firstLine="567"/>
-        <w:rPr>
-          <w:rFonts w:cs="Times New Roman"/>
-          <w:szCs w:val="24"/>
-          <w:lang w:eastAsia="pt-BR"/>
-        </w:rPr>
-      </w:pPr>
-      <w:r>
-        <w:rPr>
-          <w:rFonts w:cs="Times New Roman"/>
-          <w:szCs w:val="24"/>
-          <w:lang w:eastAsia="pt-BR"/>
-        </w:rPr>
-        <w:t>Para a elaboração das análises de KPIs (</w:t>
-      </w:r>
-      <w:r>
-        <w:rPr>
-          <w:rFonts w:cs="Times New Roman"/>
-          <w:i/>
-          <w:iCs/>
-          <w:szCs w:val="24"/>
-          <w:lang w:eastAsia="pt-BR"/>
-        </w:rPr>
-        <w:t xml:space="preserve">Key Performance </w:t>
-      </w:r>
-      <w:proofErr w:type="spellStart"/>
-      <w:r>
-        <w:rPr>
-          <w:rFonts w:cs="Times New Roman"/>
-          <w:i/>
-          <w:iCs/>
-          <w:szCs w:val="24"/>
-          <w:lang w:eastAsia="pt-BR"/>
-        </w:rPr>
-        <w:t>Indicators</w:t>
-      </w:r>
-      <w:proofErr w:type="spellEnd"/>
-      <w:r>
-        <w:rPr>
-          <w:rFonts w:cs="Times New Roman"/>
-          <w:szCs w:val="24"/>
-          <w:lang w:eastAsia="pt-BR"/>
-        </w:rPr>
-        <w:t>) integradas ao sistema desenvolvido, utilizou-se a ferramenta Power BI</w:t>
-      </w:r>
-      <w:r>
-        <w:rPr>
-          <w:rFonts w:cs="Times New Roman"/>
-          <w:szCs w:val="24"/>
-          <w:lang w:eastAsia="pt-BR"/>
-        </w:rPr>
-        <w:t xml:space="preserve"> </w:t>
-      </w:r>
-      <w:r>
-        <w:rPr>
-          <w:rFonts w:cs="Times New Roman"/>
-          <w:color w:val="FF0000"/>
-          <w:szCs w:val="24"/>
-          <w:lang w:eastAsia="pt-BR"/>
-        </w:rPr>
-        <w:t>(fonte)</w:t>
-      </w:r>
-      <w:r>
-        <w:rPr>
-          <w:rFonts w:cs="Times New Roman"/>
-          <w:szCs w:val="24"/>
-          <w:lang w:eastAsia="pt-BR"/>
-        </w:rPr>
-        <w:t xml:space="preserve"> da Microsoft. O Power BI foi escolhido por suas capacidades avançadas de visualização de dados e integração com diferentes fontes de dados, o que permitiu a criação de dashboards interativos e relatórios dinâmicos.</w:t>
-      </w:r>
-    </w:p>
-    <w:p>
-      <w:pPr>
-        <w:spacing w:after="0" w:line="240" w:lineRule="auto"/>
-        <w:ind w:firstLine="567"/>
-        <w:rPr>
-          <w:rFonts w:cs="Times New Roman"/>
-          <w:szCs w:val="24"/>
-          <w:lang w:eastAsia="pt-BR"/>
-        </w:rPr>
-      </w:pPr>
-      <w:r>
-        <w:rPr>
-          <w:rFonts w:cs="Times New Roman"/>
-          <w:szCs w:val="24"/>
-          <w:lang w:eastAsia="pt-BR"/>
-        </w:rPr>
-        <w:t>A integração do Power BI ao sistema possibilitou uma análise aprofundada dos indicadores-chave de desempenho, oferecendo uma visualização clara e detalhada das métricas relevantes para a gestão. Com isso, foi possível monitorar em tempo real os resultados, identificar tendências e subsidiar a tomada de decisões estratégicas com base em informações precisas e atualizadas.</w:t>
-      </w:r>
-    </w:p>
-    <w:p>
-      <w:pPr>
-        <w:spacing w:after="0" w:line="240" w:lineRule="auto"/>
-        <w:ind w:firstLine="567"/>
-        <w:rPr>
-          <w:rFonts w:cs="Times New Roman"/>
-          <w:szCs w:val="24"/>
-          <w:lang w:eastAsia="pt-BR"/>
-        </w:rPr>
-      </w:pPr>
-      <w:r>
-        <w:rPr>
-          <w:rFonts w:cs="Times New Roman"/>
-          <w:szCs w:val="24"/>
-          <w:lang w:eastAsia="pt-BR"/>
-        </w:rPr>
-        <w:t xml:space="preserve">Essa integração é implementada por meio de APIs </w:t>
-      </w:r>
-      <w:proofErr w:type="spellStart"/>
-      <w:r>
-        <w:rPr>
-          <w:rFonts w:cs="Times New Roman"/>
-          <w:i/>
-          <w:iCs/>
-          <w:szCs w:val="24"/>
-          <w:lang w:eastAsia="pt-BR"/>
-        </w:rPr>
-        <w:t>RESTful</w:t>
-      </w:r>
-      <w:proofErr w:type="spellEnd"/>
       <w:r>
         <w:rPr>
           <w:rFonts w:cs="Times New Roman"/>
@@ -10860,8 +10046,6 @@
       <w:pPr>
         <w:pStyle w:val="Textodenotaderodap"/>
       </w:pPr>
-      <w:bookmarkStart w:id="0" w:name="_GoBack"/>
-      <w:bookmarkEnd w:id="0"/>
     </w:p>
   </w:footnote>
 </w:footnotes>
@@ -21593,6 +20777,15 @@
 </file>
 
 <file path=customXml/item1.xml><?xml version="1.0" encoding="utf-8"?>
+<?mso-contentType ?>
+<FormTemplates xmlns="http://schemas.microsoft.com/sharepoint/v3/contenttype/forms">
+  <Display>DocumentLibraryForm</Display>
+  <Edit>DocumentLibraryForm</Edit>
+  <New>DocumentLibraryForm</New>
+</FormTemplates>
+</file>
+
+<file path=customXml/item2.xml><?xml version="1.0" encoding="utf-8"?>
 <ct:contentTypeSchema xmlns:ct="http://schemas.microsoft.com/office/2006/metadata/contentType" xmlns:ma="http://schemas.microsoft.com/office/2006/metadata/properties/metaAttributes" ct:_="" ma:_="" ma:contentTypeName="Documento" ma:contentTypeID="0x010100329BC59A687F2946BA6EC5EE12A580FE" ma:contentTypeVersion="6" ma:contentTypeDescription="Crie um novo documento." ma:contentTypeScope="" ma:versionID="66d2a6735f53dce24fbda713163a15d9">
   <xsd:schema xmlns:xsd="http://www.w3.org/2001/XMLSchema" xmlns:xs="http://www.w3.org/2001/XMLSchema" xmlns:p="http://schemas.microsoft.com/office/2006/metadata/properties" xmlns:ns2="a3dbc14d-f407-4232-ba0d-f27aa88ea346" xmlns:ns3="7b207923-2602-4a45-a8a5-2b7637eff3eb" targetNamespace="http://schemas.microsoft.com/office/2006/metadata/properties" ma:root="true" ma:fieldsID="0ff1b87503b9a477739d25cd431cb5f7" ns2:_="" ns3:_="">
     <xsd:import namespace="a3dbc14d-f407-4232-ba0d-f27aa88ea346"/>
@@ -21769,20 +20962,19 @@
 </ct:contentTypeSchema>
 </file>
 
-<file path=customXml/item2.xml><?xml version="1.0" encoding="utf-8"?>
-<?mso-contentType ?>
-<FormTemplates xmlns="http://schemas.microsoft.com/sharepoint/v3/contenttype/forms">
-  <Display>DocumentLibraryForm</Display>
-  <Edit>DocumentLibraryForm</Edit>
-  <New>DocumentLibraryForm</New>
-</FormTemplates>
-</file>
-
 <file path=customXml/item3.xml><?xml version="1.0" encoding="utf-8"?>
 <b:Sources xmlns:b="http://schemas.openxmlformats.org/officeDocument/2006/bibliography" xmlns="http://schemas.openxmlformats.org/officeDocument/2006/bibliography" SelectedStyle="\APASixthEditionOfficeOnline.xsl" StyleName="APA" Version="6"/>
 </file>
 
 <file path=customXml/itemProps1.xml><?xml version="1.0" encoding="utf-8"?>
+<ds:datastoreItem xmlns:ds="http://schemas.openxmlformats.org/officeDocument/2006/customXml" ds:itemID="{BB559905-4157-458D-9103-DD60BBB0E5D0}">
+  <ds:schemaRefs>
+    <ds:schemaRef ds:uri="http://schemas.microsoft.com/sharepoint/v3/contenttype/forms"/>
+  </ds:schemaRefs>
+</ds:datastoreItem>
+</file>
+
+<file path=customXml/itemProps2.xml><?xml version="1.0" encoding="utf-8"?>
 <ds:datastoreItem xmlns:ds="http://schemas.openxmlformats.org/officeDocument/2006/customXml" ds:itemID="{7801B339-54CB-459B-AEB2-AEFEBC908B2E}">
   <ds:schemaRefs>
     <ds:schemaRef ds:uri="http://schemas.microsoft.com/office/2006/metadata/contentType"/>
@@ -21801,16 +20993,8 @@
 </ds:datastoreItem>
 </file>
 
-<file path=customXml/itemProps2.xml><?xml version="1.0" encoding="utf-8"?>
-<ds:datastoreItem xmlns:ds="http://schemas.openxmlformats.org/officeDocument/2006/customXml" ds:itemID="{BB559905-4157-458D-9103-DD60BBB0E5D0}">
-  <ds:schemaRefs>
-    <ds:schemaRef ds:uri="http://schemas.microsoft.com/sharepoint/v3/contenttype/forms"/>
-  </ds:schemaRefs>
-</ds:datastoreItem>
-</file>
-
 <file path=customXml/itemProps3.xml><?xml version="1.0" encoding="utf-8"?>
-<ds:datastoreItem xmlns:ds="http://schemas.openxmlformats.org/officeDocument/2006/customXml" ds:itemID="{65AD9149-C2D6-4273-9DFB-C8767A0864A6}">
+<ds:datastoreItem xmlns:ds="http://schemas.openxmlformats.org/officeDocument/2006/customXml" ds:itemID="{FA22D9DC-B41F-4551-B638-D7526C42DC9D}">
   <ds:schemaRefs>
     <ds:schemaRef ds:uri="http://schemas.openxmlformats.org/officeDocument/2006/bibliography"/>
   </ds:schemaRefs>

</xml_diff>

<commit_message>
Terminando a metodologia do artigo, faltando apenas colocar as imagens dos diagramas
</commit_message>
<xml_diff>
--- a/Documentos/Artigo/Artigo_Estagio_Tech.docx
+++ b/Documentos/Artigo/Artigo_Estagio_Tech.docx
@@ -3047,7 +3047,26 @@
           <w:szCs w:val="24"/>
           <w:lang w:eastAsia="pt-BR"/>
         </w:rPr>
-        <w:t xml:space="preserve"> (REST). Utilizando o protocolo HTTP, são realizadas operações CRUD (</w:t>
+        <w:t xml:space="preserve"> (REST). </w:t>
+      </w:r>
+    </w:p>
+    <w:p>
+      <w:pPr>
+        <w:spacing w:line="240" w:lineRule="auto"/>
+        <w:ind w:firstLine="567"/>
+        <w:rPr>
+          <w:rFonts w:cs="Times New Roman"/>
+          <w:szCs w:val="24"/>
+          <w:lang w:eastAsia="pt-BR"/>
+        </w:rPr>
+      </w:pPr>
+      <w:r>
+        <w:rPr>
+          <w:rFonts w:cs="Times New Roman"/>
+          <w:szCs w:val="24"/>
+          <w:lang w:eastAsia="pt-BR"/>
+        </w:rPr>
+        <w:t>Utilizando o protocolo HTTP, são realizadas operações CRUD (</w:t>
       </w:r>
       <w:r>
         <w:rPr>
@@ -3132,6 +3151,20 @@
       <w:pPr>
         <w:ind w:firstLine="567"/>
         <w:rPr>
+          <w:lang w:eastAsia="pt-BR"/>
+        </w:rPr>
+      </w:pPr>
+      <w:r>
+        <w:rPr>
+          <w:lang w:eastAsia="pt-BR"/>
+        </w:rPr>
+        <w:t>O diferencial da API deste projeto é sua divisão entre dois grupos, onde cada um foi responsável pela implementação de uma parte distinta do sistema. Essa abordagem colaborativa permitiu uma integração eficiente das funcionalidades, garantindo que cada equipe pudesse focar em sua área de especialização.</w:t>
+      </w:r>
+    </w:p>
+    <w:p>
+      <w:pPr>
+        <w:ind w:firstLine="567"/>
+        <w:rPr>
           <w:rFonts w:cs="Times New Roman"/>
           <w:szCs w:val="24"/>
           <w:highlight w:val="yellow"/>
@@ -3144,237 +3177,132 @@
           <w:szCs w:val="24"/>
           <w:lang w:eastAsia="pt-BR"/>
         </w:rPr>
-        <w:t xml:space="preserve">O protocolo de comunicação entre o cliente e o servidor é o JSON (JavaScript </w:t>
-      </w:r>
-      <w:proofErr w:type="spellStart"/>
-      <w:r>
-        <w:rPr>
-          <w:rFonts w:cs="Times New Roman"/>
-          <w:szCs w:val="24"/>
-          <w:lang w:eastAsia="pt-BR"/>
-        </w:rPr>
-        <w:t>Object</w:t>
-      </w:r>
-      <w:proofErr w:type="spellEnd"/>
-      <w:r>
-        <w:rPr>
-          <w:rFonts w:cs="Times New Roman"/>
-          <w:szCs w:val="24"/>
-          <w:lang w:eastAsia="pt-BR"/>
-        </w:rPr>
+        <w:t>O protocolo de comunicação entre o cliente e o servidor é o JSON (JavaScript Object Notation), um formato leve e de fácil compreensão para a troca de informações. A utilização do formato JSON para comunicação assegura uma serialização eficaz, possibilitando a troca de dados entre diversos sistemas e linguagens de programação de forma agnóstica. Esta estratégia promove a interoperabilidade, o que torna o processo de integração mais rápido e adaptável</w:t>
+      </w:r>
+      <w:r>
+        <w:rPr>
+          <w:rFonts w:cs="Times New Roman"/>
+          <w:szCs w:val="24"/>
+          <w:lang w:eastAsia="pt-BR"/>
+        </w:rPr>
+        <w:t xml:space="preserve">. </w:t>
+      </w:r>
+      <w:r>
+        <w:rPr>
+          <w:rFonts w:cs="Times New Roman"/>
+          <w:szCs w:val="24"/>
+          <w:highlight w:val="yellow"/>
+          <w:lang w:eastAsia="pt-BR"/>
+        </w:rPr>
+        <w:t>(Sommerville, 2007)</w:t>
+      </w:r>
+      <w:r>
+        <w:rPr>
+          <w:rFonts w:cs="Times New Roman"/>
+          <w:szCs w:val="24"/>
+          <w:highlight w:val="yellow"/>
+          <w:lang w:eastAsia="pt-BR"/>
+        </w:rPr>
+        <w:t>.</w:t>
+      </w:r>
+    </w:p>
+    <w:p>
+      <w:pPr>
+        <w:ind w:firstLine="567"/>
+      </w:pPr>
+      <w:r>
+        <w:t>Para o desenvolvimento do cliente (</w:t>
+      </w:r>
+      <w:r>
+        <w:rPr>
+          <w:i/>
+        </w:rPr>
+        <w:t>front-end</w:t>
+      </w:r>
+      <w:r>
+        <w:t xml:space="preserve">), utilizou-se a prototipagem com a ferramenta Figma, eficaz na criação de interface </w:t>
+      </w:r>
+      <w:r>
+        <w:rPr>
+          <w:highlight w:val="yellow"/>
+        </w:rPr>
+        <w:t>(Boulton, 2020)</w:t>
+      </w:r>
+      <w:r>
+        <w:t xml:space="preserve">. Em seguida, a programação da aplicação cliente e servidor foi realizada em </w:t>
+      </w:r>
+      <w:r>
+        <w:rPr>
+          <w:i/>
+        </w:rPr>
+        <w:t>TypeScript</w:t>
+      </w:r>
+      <w:r>
+        <w:t xml:space="preserve">, utilizando o </w:t>
+      </w:r>
+      <w:r>
+        <w:rPr>
+          <w:i/>
+        </w:rPr>
+        <w:t>framework</w:t>
+      </w:r>
+      <w:r>
+        <w:t xml:space="preserve"> React, que oferece uma estrutura robusta para o desenvolvimento de aplicações web </w:t>
+      </w:r>
+      <w:r>
+        <w:rPr>
+          <w:highlight w:val="yellow"/>
+        </w:rPr>
+        <w:t>(Hodgson, 2021).</w:t>
+      </w:r>
+      <w:r>
         <w:t xml:space="preserve"> </w:t>
       </w:r>
-      <w:proofErr w:type="spellStart"/>
-      <w:r>
-        <w:rPr>
-          <w:rFonts w:cs="Times New Roman"/>
-          <w:szCs w:val="24"/>
-          <w:lang w:eastAsia="pt-BR"/>
-        </w:rPr>
-        <w:t>Notation</w:t>
-      </w:r>
-      <w:proofErr w:type="spellEnd"/>
-      <w:r>
-        <w:rPr>
-          <w:rFonts w:cs="Times New Roman"/>
-          <w:szCs w:val="24"/>
-          <w:lang w:eastAsia="pt-BR"/>
-        </w:rPr>
-        <w:t>), um formato leve e de fácil compreensão para a troca de informações. A utilização do formato JSON para comunicação assegura uma serialização eficaz, possibilitando a troca de dados entre diversos sistemas e linguagens de programação de forma agnóstica. Esta estratégia promove a interoperabilidade, o que torna o processo de integração mais rápido e adaptável</w:t>
-      </w:r>
-      <w:r>
-        <w:rPr>
-          <w:rFonts w:cs="Times New Roman"/>
-          <w:szCs w:val="24"/>
+    </w:p>
+    <w:p>
+      <w:pPr>
+        <w:ind w:firstLine="567"/>
+        <w:rPr>
+          <w:lang w:eastAsia="pt-BR"/>
+        </w:rPr>
+      </w:pPr>
+      <w:r>
+        <w:rPr>
+          <w:lang w:eastAsia="pt-BR"/>
+        </w:rPr>
+        <w:t xml:space="preserve">Para a gestão do projeto, foi adotada a metodologia Scrum, que permite o desenvolvimento em sprints </w:t>
+      </w:r>
+      <w:r>
+        <w:rPr>
+          <w:highlight w:val="yellow"/>
+          <w:lang w:eastAsia="pt-BR"/>
+        </w:rPr>
+        <w:t>(Schwaber &amp; Sutherland, 2020)</w:t>
+      </w:r>
+      <w:r>
+        <w:rPr>
           <w:lang w:eastAsia="pt-BR"/>
         </w:rPr>
         <w:t xml:space="preserve">. </w:t>
       </w:r>
       <w:r>
         <w:rPr>
-          <w:rFonts w:cs="Times New Roman"/>
-          <w:szCs w:val="24"/>
-          <w:highlight w:val="yellow"/>
-          <w:lang w:eastAsia="pt-BR"/>
-        </w:rPr>
-        <w:t>(Sommerville, 2007)</w:t>
-      </w:r>
-      <w:r>
-        <w:rPr>
-          <w:rFonts w:cs="Times New Roman"/>
-          <w:szCs w:val="24"/>
-          <w:highlight w:val="yellow"/>
-          <w:lang w:eastAsia="pt-BR"/>
-        </w:rPr>
-        <w:t>.</w:t>
-      </w:r>
-    </w:p>
-    <w:p>
-      <w:pPr>
-        <w:ind w:firstLine="567"/>
-      </w:pPr>
-      <w:r>
-        <w:t>Para o desenvolvimento do cliente (</w:t>
-      </w:r>
-      <w:r>
-        <w:rPr>
-          <w:i/>
-        </w:rPr>
-        <w:t>front-end</w:t>
-      </w:r>
-      <w:r>
-        <w:t xml:space="preserve">), utilizou-se a prototipagem com a ferramenta Figma, </w:t>
-      </w:r>
-      <w:r>
-        <w:t xml:space="preserve">eficaz na criação de interface </w:t>
-      </w:r>
-      <w:r>
-        <w:rPr>
-          <w:highlight w:val="yellow"/>
-        </w:rPr>
-        <w:t>(Boulton, 2020)</w:t>
-      </w:r>
-      <w:r>
-        <w:t xml:space="preserve">. Em seguida, a programação da aplicação cliente e servidor foi realizada em </w:t>
-      </w:r>
-      <w:r>
-        <w:rPr>
-          <w:i/>
-        </w:rPr>
-        <w:t>TypeScript</w:t>
-      </w:r>
-      <w:r>
-        <w:t xml:space="preserve">, utilizando o </w:t>
-      </w:r>
-      <w:r>
-        <w:rPr>
-          <w:i/>
-        </w:rPr>
-        <w:t>framework</w:t>
-      </w:r>
-      <w:r>
-        <w:t xml:space="preserve"> React, que oferece uma estrutura robusta para o desenvolvimento de aplicações web </w:t>
-      </w:r>
-      <w:r>
-        <w:rPr>
-          <w:highlight w:val="yellow"/>
-        </w:rPr>
-        <w:t>(Hodgson, 2021).</w:t>
-      </w:r>
-      <w:r>
+          <w:lang w:eastAsia="pt-BR"/>
+        </w:rPr>
+        <w:t>As etapas do projeto foram organizadas no Azure DevOps, detalhando as responsabilidades de cada membro do grupo e as entregas realizadas. As tarefas foram gerenciadas por meio de fichas que definem e encerram as sprints.</w:t>
+      </w:r>
+      <w:r>
+        <w:rPr>
+          <w:lang w:eastAsia="pt-BR"/>
+        </w:rPr>
         <w:t xml:space="preserve"> </w:t>
       </w:r>
-    </w:p>
-    <w:p>
-      <w:pPr>
-        <w:ind w:firstLine="567"/>
-        <w:rPr>
-          <w:lang w:eastAsia="pt-BR"/>
-        </w:rPr>
-      </w:pPr>
-      <w:r>
-        <w:rPr>
-          <w:lang w:eastAsia="pt-BR"/>
-        </w:rPr>
-        <w:t xml:space="preserve">Para a gestão do projeto, foi adotada a metodologia Scrum, que permite o desenvolvimento em sprints </w:t>
-      </w:r>
-      <w:r>
-        <w:rPr>
-          <w:highlight w:val="yellow"/>
-          <w:lang w:eastAsia="pt-BR"/>
-        </w:rPr>
-        <w:t>(</w:t>
-      </w:r>
-      <w:proofErr w:type="spellStart"/>
-      <w:r>
-        <w:rPr>
-          <w:highlight w:val="yellow"/>
-          <w:lang w:eastAsia="pt-BR"/>
-        </w:rPr>
-        <w:t>Schwaber</w:t>
-      </w:r>
-      <w:proofErr w:type="spellEnd"/>
-      <w:r>
-        <w:rPr>
-          <w:highlight w:val="yellow"/>
-          <w:lang w:eastAsia="pt-BR"/>
-        </w:rPr>
-        <w:t xml:space="preserve"> &amp; Sutherland, 2020)</w:t>
-      </w:r>
-      <w:r>
-        <w:rPr>
-          <w:lang w:eastAsia="pt-BR"/>
-        </w:rPr>
-        <w:t xml:space="preserve">. </w:t>
-      </w:r>
-      <w:r>
-        <w:rPr>
-          <w:lang w:eastAsia="pt-BR"/>
-        </w:rPr>
-        <w:t>As etapas do projeto foram organizadas no Azure DevOps, detalhando as responsabilidades de cada membro do grupo e as entregas realizadas. As tarefas foram gerenciadas por meio de fichas que definem e encerram as sprints.</w:t>
-      </w:r>
-      <w:r>
-        <w:rPr>
-          <w:lang w:eastAsia="pt-BR"/>
-        </w:rPr>
-        <w:t xml:space="preserve"> </w:t>
-      </w:r>
       <w:r>
         <w:rPr>
           <w:lang w:eastAsia="pt-BR"/>
         </w:rPr>
         <w:t>Após cada entrega parcial, foram realizadas análises individuais de cada módulo e uma avaliação geral do sistema.</w:t>
       </w:r>
-    </w:p>
-    <w:p>
-      <w:pPr>
-        <w:ind w:firstLine="567"/>
-        <w:rPr>
-          <w:lang w:eastAsia="pt-BR"/>
-        </w:rPr>
-      </w:pPr>
-    </w:p>
-    <w:p>
-      <w:pPr>
-        <w:ind w:firstLine="567"/>
-        <w:rPr>
-          <w:lang w:eastAsia="pt-BR"/>
-        </w:rPr>
-      </w:pPr>
-    </w:p>
-    <w:p>
-      <w:pPr>
-        <w:ind w:firstLine="567"/>
-        <w:rPr>
-          <w:lang w:eastAsia="pt-BR"/>
-        </w:rPr>
-      </w:pPr>
-    </w:p>
-    <w:p>
-      <w:pPr>
-        <w:ind w:firstLine="567"/>
-        <w:rPr>
-          <w:lang w:eastAsia="pt-BR"/>
-        </w:rPr>
-      </w:pPr>
-      <w:bookmarkStart w:id="0" w:name="_GoBack"/>
-      <w:bookmarkEnd w:id="0"/>
-    </w:p>
-    <w:p>
-      <w:pPr>
-        <w:ind w:firstLine="567"/>
-        <w:rPr>
-          <w:lang w:eastAsia="pt-BR"/>
-        </w:rPr>
-      </w:pPr>
-    </w:p>
-    <w:p>
-      <w:pPr>
-        <w:ind w:firstLine="567"/>
-        <w:rPr>
-          <w:lang w:eastAsia="pt-BR"/>
-        </w:rPr>
-      </w:pPr>
     </w:p>
     <w:p>
       <w:pPr>
@@ -3392,37 +3320,40 @@
           <w:szCs w:val="24"/>
           <w:lang w:eastAsia="pt-BR"/>
         </w:rPr>
-        <w:t>Para a elaboração das análises de KPIs (</w:t>
+        <w:t xml:space="preserve">Essa integração é implementada por meio de </w:t>
       </w:r>
       <w:r>
         <w:rPr>
           <w:rFonts w:cs="Times New Roman"/>
           <w:i/>
-          <w:iCs/>
-          <w:szCs w:val="24"/>
-          <w:lang w:eastAsia="pt-BR"/>
-        </w:rPr>
-        <w:t xml:space="preserve">Key Performance </w:t>
-      </w:r>
-      <w:proofErr w:type="spellStart"/>
-      <w:r>
-        <w:rPr>
-          <w:rFonts w:cs="Times New Roman"/>
-          <w:i/>
-          <w:iCs/>
-          <w:szCs w:val="24"/>
-          <w:lang w:eastAsia="pt-BR"/>
-        </w:rPr>
-        <w:t>Indicators</w:t>
-      </w:r>
-      <w:proofErr w:type="spellEnd"/>
-      <w:r>
-        <w:rPr>
-          <w:rFonts w:cs="Times New Roman"/>
-          <w:szCs w:val="24"/>
-          <w:lang w:eastAsia="pt-BR"/>
-        </w:rPr>
-        <w:t>) integradas ao sistema desenvolvido, utilizou-se a ferramenta Power BI</w:t>
+          <w:szCs w:val="24"/>
+          <w:lang w:eastAsia="pt-BR"/>
+        </w:rPr>
+        <w:t>APIs RESTful</w:t>
+      </w:r>
+      <w:r>
+        <w:rPr>
+          <w:rFonts w:cs="Times New Roman"/>
+          <w:szCs w:val="24"/>
+          <w:lang w:eastAsia="pt-BR"/>
+        </w:rPr>
+        <w:t>, que facilitam a comunicação eficiente entre o banco de dados relacional, gerenciado pelo PgAdmin, e a aplicação desenvolvida em C#. O PgAdmin gerencia os dados de forma robusta, permitindo que informações relevantes sejam processadas e utilizadas para gerar relatórios interativos ajustados às necessidades específicas d</w:t>
+      </w:r>
+      <w:r>
+        <w:rPr>
+          <w:rFonts w:cs="Times New Roman"/>
+          <w:szCs w:val="24"/>
+          <w:lang w:eastAsia="pt-BR"/>
+        </w:rPr>
+        <w:t>o</w:t>
+      </w:r>
+      <w:r>
+        <w:rPr>
+          <w:rFonts w:cs="Times New Roman"/>
+          <w:szCs w:val="24"/>
+          <w:lang w:eastAsia="pt-BR"/>
+        </w:rPr>
+        <w:t xml:space="preserve"> projeto.</w:t>
       </w:r>
       <w:r>
         <w:rPr>
@@ -3431,23 +3362,6 @@
           <w:lang w:eastAsia="pt-BR"/>
         </w:rPr>
         <w:t xml:space="preserve"> </w:t>
-      </w:r>
-      <w:r>
-        <w:rPr>
-          <w:rFonts w:cs="Times New Roman"/>
-          <w:color w:val="FF0000"/>
-          <w:szCs w:val="24"/>
-          <w:lang w:eastAsia="pt-BR"/>
-        </w:rPr>
-        <w:t>(fonte)</w:t>
-      </w:r>
-      <w:r>
-        <w:rPr>
-          <w:rFonts w:cs="Times New Roman"/>
-          <w:szCs w:val="24"/>
-          <w:lang w:eastAsia="pt-BR"/>
-        </w:rPr>
-        <w:t xml:space="preserve"> da Microsoft. O Power BI foi escolhido por suas capacidades avançadas de visualização de dados e integração com diferentes fontes de dados, o que permitiu a criação de dashboards interativos e relatórios dinâmicos.</w:t>
       </w:r>
     </w:p>
     <w:p>
@@ -3466,7 +3380,58 @@
           <w:szCs w:val="24"/>
           <w:lang w:eastAsia="pt-BR"/>
         </w:rPr>
-        <w:t>A integração do Power BI ao sistema possibilitou uma análise aprofundada dos indicadores-chave de desempenho, oferecendo uma visualização clara e detalhada das métricas relevantes para a gestão. Com isso, foi possível monitorar em tempo real os resultados, identificar tendências e subsidiar a tomada de decisões estratégicas com base em informações precisas e atualizadas.</w:t>
+        <w:t xml:space="preserve">No projeto, o método de autenticação emprega tokens produzidos pelo </w:t>
+      </w:r>
+      <w:r>
+        <w:rPr>
+          <w:rFonts w:cs="Times New Roman"/>
+          <w:i/>
+          <w:szCs w:val="24"/>
+          <w:lang w:eastAsia="pt-BR"/>
+        </w:rPr>
+        <w:t>JWT</w:t>
+      </w:r>
+      <w:r>
+        <w:rPr>
+          <w:rFonts w:cs="Times New Roman"/>
+          <w:szCs w:val="24"/>
+          <w:lang w:eastAsia="pt-BR"/>
+        </w:rPr>
+        <w:t xml:space="preserve"> (</w:t>
+      </w:r>
+      <w:r>
+        <w:rPr>
+          <w:rFonts w:cs="Times New Roman"/>
+          <w:i/>
+          <w:szCs w:val="24"/>
+          <w:lang w:eastAsia="pt-BR"/>
+        </w:rPr>
+        <w:t>Token Web JSON</w:t>
+      </w:r>
+      <w:r>
+        <w:rPr>
+          <w:rFonts w:cs="Times New Roman"/>
+          <w:szCs w:val="24"/>
+          <w:lang w:eastAsia="pt-BR"/>
+        </w:rPr>
+        <w:t xml:space="preserve">). Este procedimento possibilita o desenvolvimento de tokens seguros e compactos, contendo dados codificados no formato </w:t>
+      </w:r>
+      <w:r>
+        <w:rPr>
+          <w:rFonts w:cs="Times New Roman"/>
+          <w:i/>
+          <w:szCs w:val="24"/>
+          <w:lang w:eastAsia="pt-BR"/>
+        </w:rPr>
+        <w:t>JSON</w:t>
+      </w:r>
+      <w:r>
+        <w:rPr>
+          <w:rFonts w:cs="Times New Roman"/>
+          <w:szCs w:val="24"/>
+          <w:lang w:eastAsia="pt-BR"/>
+        </w:rPr>
+        <w:t xml:space="preserve">. </w:t>
       </w:r>
     </w:p>
     <w:p>
@@ -3485,25 +3450,7 @@
           <w:szCs w:val="24"/>
           <w:lang w:eastAsia="pt-BR"/>
         </w:rPr>
-        <w:t xml:space="preserve">Essa integração é implementada por meio de APIs </w:t>
-      </w:r>
-      <w:r>
-        <w:rPr>
-          <w:rFonts w:cs="Times New Roman"/>
-          <w:i/>
-          <w:iCs/>
-          <w:szCs w:val="24"/>
-          <w:lang w:eastAsia="pt-BR"/>
-        </w:rPr>
-        <w:t>RESTful</w:t>
-      </w:r>
-      <w:r>
-        <w:rPr>
-          <w:rFonts w:cs="Times New Roman"/>
-          <w:szCs w:val="24"/>
-          <w:lang w:eastAsia="pt-BR"/>
-        </w:rPr>
-        <w:t>, que possibilitam uma comunicação eficiente entre o banco de dados relacional, gerenciado pelo Spring, e a plataforma de visualização de dados Power BI. O Power BI extrai informações relevantes sobre as despesas de viagem, permitindo a geração de relatórios interativos que são ajustados para atender às necessidades específicas de cada empresa.</w:t>
+        <w:t>O token é criado durante a autenticação e enviado ao usuário, que o emprega para acessar áreas protegidas na aplicação. A implementação do JWT assegura que cada pedido autenticado contenha o token no cabeçalho, possibilitando uma verificação ágil e eficaz no servidor, sem a necessidade de guardar sessões, o que aprimora a escalabilidade e a segurança do sistema.</w:t>
       </w:r>
     </w:p>
     <w:p>
@@ -3522,48 +3469,52 @@
           <w:szCs w:val="24"/>
           <w:lang w:eastAsia="pt-BR"/>
         </w:rPr>
-        <w:t>Para estabelecer a conexão, é necessário utilizar um token de autenticação, conforme descrito na documentação da Microsoft. O token é gerado pelo processo de autenticação OAuth 2.0</w:t>
-      </w:r>
-      <w:r>
-        <w:rPr>
-          <w:rFonts w:cs="Times New Roman"/>
-          <w:szCs w:val="24"/>
-          <w:lang w:eastAsia="pt-BR"/>
-        </w:rPr>
-        <w:t xml:space="preserve"> </w:t>
-      </w:r>
-      <w:r>
-        <w:rPr>
-          <w:rFonts w:cs="Times New Roman"/>
-          <w:color w:val="FF0000"/>
-          <w:szCs w:val="24"/>
-          <w:lang w:eastAsia="pt-BR"/>
-        </w:rPr>
-        <w:t>(fonte)</w:t>
-      </w:r>
-      <w:r>
-        <w:rPr>
-          <w:rFonts w:cs="Times New Roman"/>
-          <w:szCs w:val="24"/>
-          <w:lang w:eastAsia="pt-BR"/>
-        </w:rPr>
-        <w:t>, garantindo a segurança das informações transmitidas. Esse token deve ser incluído no cabeçalho das requisições feitas à API do Power BI, permitindo o acesso seguro e a manipulação dos dados de forma protegida.</w:t>
-      </w:r>
-    </w:p>
-    <w:p>
-      <w:pPr>
-        <w:spacing w:after="0" w:line="240" w:lineRule="auto"/>
+        <w:t xml:space="preserve">Para iniciar a prototipagem do software, foi necessário aplicar conhecimento em gestão de software e regras de negócio, o objetivo é mapear os problemas do sistema atual de contratação de estagiários e identificar soluções positivas e tomar as decisões corretas. </w:t>
+      </w:r>
+      <w:r>
+        <w:rPr>
+          <w:rFonts w:cs="Times New Roman"/>
+          <w:szCs w:val="24"/>
+          <w:lang w:eastAsia="pt-BR"/>
+        </w:rPr>
+        <w:t xml:space="preserve">Durante o processo de mapeamento das regras de negócio, a lógica de programação foi utilizada para definir as funcionalidades do sistema de gestão de estágios da Fatec. </w:t>
+      </w:r>
+    </w:p>
+    <w:p>
+      <w:pPr>
         <w:ind w:firstLine="567"/>
         <w:rPr>
-          <w:rFonts w:cs="Times New Roman"/>
-          <w:szCs w:val="24"/>
-          <w:lang w:eastAsia="pt-BR"/>
-        </w:rPr>
-      </w:pPr>
-    </w:p>
-    <w:p>
-      <w:pPr>
-        <w:spacing w:after="0" w:line="240" w:lineRule="auto"/>
+          <w:lang w:eastAsia="pt-BR"/>
+        </w:rPr>
+      </w:pPr>
+      <w:r>
+        <w:rPr>
+          <w:lang w:eastAsia="pt-BR"/>
+        </w:rPr>
+        <w:t xml:space="preserve">A modelagem do sistema começou com o mapeamento e a organização das informações recolhidas, resultando na elaboração de vários diagramas UML para ilustrar as estruturas e comportamentos do software. Por exemplo, </w:t>
+      </w:r>
+      <w:r>
+        <w:rPr>
+          <w:highlight w:val="yellow"/>
+          <w:lang w:eastAsia="pt-BR"/>
+        </w:rPr>
+        <w:t>a figura</w:t>
+      </w:r>
+      <w:r>
+        <w:rPr>
+          <w:lang w:eastAsia="pt-BR"/>
+        </w:rPr>
+        <w:t xml:space="preserve"> mostra o diagrama de classes, que descreve a disposição das entidades do sistema e suas conexões, oferecendo uma visão nítida das funcionalidades previstas e dos elementos essenciais para a criação do software</w:t>
+      </w:r>
+      <w:r>
+        <w:rPr>
+          <w:lang w:eastAsia="pt-BR"/>
+        </w:rPr>
+        <w:t>.</w:t>
+      </w:r>
+    </w:p>
+    <w:p>
+      <w:pPr>
         <w:ind w:firstLine="567"/>
         <w:rPr>
           <w:rFonts w:cs="Times New Roman"/>
@@ -3573,94 +3524,15 @@
       </w:pPr>
       <w:r>
         <w:rPr>
-          <w:rFonts w:cs="Times New Roman"/>
-          <w:szCs w:val="24"/>
-          <w:lang w:eastAsia="pt-BR"/>
-        </w:rPr>
-        <w:t>Para iniciar a prototipagem do software, foi necessário aplicar conhecimentos em gestão de negócios e regras de negócio, com o objetivo de mapear as lacunas dos sistemas atuais e identificar soluções que impactassem positivamente as tomadas de decisão. Durante o processo de mapeamento das regras de negócio, a lógica de programação foi utilizada para definir as funcionalidades essenciais do sistema de gestão de despesas de viagens.</w:t>
-      </w:r>
-    </w:p>
-    <w:p>
-      <w:pPr>
-        <w:spacing w:after="0" w:line="240" w:lineRule="auto"/>
-        <w:ind w:firstLine="567"/>
-        <w:rPr>
-          <w:rFonts w:cs="Times New Roman"/>
-          <w:szCs w:val="24"/>
-          <w:lang w:eastAsia="pt-BR"/>
-        </w:rPr>
-      </w:pPr>
-      <w:r>
-        <w:rPr>
-          <w:rFonts w:cs="Times New Roman"/>
-          <w:szCs w:val="24"/>
-          <w:lang w:eastAsia="pt-BR"/>
-        </w:rPr>
-        <w:t xml:space="preserve">Com </w:t>
-      </w:r>
-      <w:r>
-        <w:rPr>
-          <w:rFonts w:cs="Times New Roman"/>
-          <w:szCs w:val="24"/>
-          <w:lang w:eastAsia="pt-BR"/>
-        </w:rPr>
-        <w:t>o mapeamento</w:t>
-      </w:r>
-      <w:r>
-        <w:rPr>
-          <w:rFonts w:cs="Times New Roman"/>
-          <w:szCs w:val="24"/>
-          <w:lang w:eastAsia="pt-BR"/>
-        </w:rPr>
-        <w:t xml:space="preserve"> e a organização das informações coletadas, deu-se início à modelagem do sistema, que envolveu a criação de diversos diagramas UML</w:t>
-      </w:r>
-      <w:r>
-        <w:rPr>
-          <w:rFonts w:cs="Times New Roman"/>
-          <w:szCs w:val="24"/>
-          <w:lang w:eastAsia="pt-BR"/>
-        </w:rPr>
-        <w:t xml:space="preserve"> </w:t>
-      </w:r>
-      <w:r>
-        <w:rPr>
-          <w:rFonts w:cs="Times New Roman"/>
-          <w:szCs w:val="24"/>
-          <w:lang w:eastAsia="pt-BR"/>
-        </w:rPr>
-        <w:t xml:space="preserve">para representar as estruturas e comportamentos do software. </w:t>
-      </w:r>
-      <w:r>
-        <w:rPr>
-          <w:rFonts w:cs="Times New Roman"/>
-          <w:szCs w:val="24"/>
-          <w:lang w:eastAsia="pt-BR"/>
-        </w:rPr>
-        <w:t>Na</w:t>
-      </w:r>
-      <w:r>
-        <w:rPr>
-          <w:rFonts w:cs="Times New Roman"/>
-          <w:szCs w:val="24"/>
-          <w:lang w:eastAsia="pt-BR"/>
-        </w:rPr>
-        <w:t xml:space="preserve"> Figura 3, por exemplo, apresenta</w:t>
-      </w:r>
-      <w:r>
-        <w:rPr>
-          <w:rFonts w:cs="Times New Roman"/>
-          <w:szCs w:val="24"/>
-          <w:lang w:eastAsia="pt-BR"/>
-        </w:rPr>
-        <w:t>-se</w:t>
-      </w:r>
-      <w:r>
-        <w:rPr>
-          <w:rFonts w:cs="Times New Roman"/>
-          <w:szCs w:val="24"/>
-          <w:lang w:eastAsia="pt-BR"/>
-        </w:rPr>
-        <w:t xml:space="preserve"> o diagrama de classes, que detalha a organização das entidades do sistema e suas relações, proporcionando uma visão clara das funcionalidades planejadas e dos componentes necessários para o desenvolvimento do software.</w:t>
+          <w:lang w:eastAsia="pt-BR"/>
+        </w:rPr>
+        <w:t>É importante saber que a imagem a seguir demonstra um diagrama muito maior do que realmente será desenvolvido pelo ESTAGIOTECH, pois o sistema é divido em dois módulos e cada parte do sistema ficará com classes e atores específicos</w:t>
+      </w:r>
+      <w:r>
+        <w:rPr>
+          <w:lang w:eastAsia="pt-BR"/>
+        </w:rPr>
+        <w:t>.</w:t>
       </w:r>
     </w:p>
     <w:p>
@@ -3809,7 +3681,80 @@
           <w:szCs w:val="24"/>
           <w:lang w:eastAsia="pt-BR"/>
         </w:rPr>
-        <w:t>Com base no diagrama de classes, foram definidos os atores do sistema, que representam os diferentes papéis que os usuários podem desempenhar. Para cada tipo de ator, foram estabelecidos atribuições, funções e níveis de acesso específicos, de acordo com as suas responsabilidades no sistema. Os atores — Administrador, Aprovador e Operacional —, conforme ilustrado na Figura 4, herdam atributos da classe "Usuário", o que assegura que todos possam interagir com o sistema de maneira consistente.</w:t>
+        <w:t xml:space="preserve">De acordo com o diagrama de classes, foram definidos os atores do sistema, esses atores representam os diferentes papéis e hierarquias que os usuários podem desempenhar. </w:t>
+      </w:r>
+      <w:r>
+        <w:rPr>
+          <w:rFonts w:cs="Times New Roman"/>
+          <w:szCs w:val="24"/>
+          <w:lang w:eastAsia="pt-BR"/>
+        </w:rPr>
+        <w:t xml:space="preserve">Para cada tipo de ator foram estabelecidas funções e níveis de acesso específicos, de acordo com as responsabilidades no sistema. Os atores </w:t>
+      </w:r>
+      <w:r>
+        <w:rPr>
+          <w:rFonts w:cs="Times New Roman"/>
+          <w:szCs w:val="24"/>
+          <w:lang w:eastAsia="pt-BR"/>
+        </w:rPr>
+        <w:t xml:space="preserve">— Administrador, </w:t>
+      </w:r>
+      <w:r>
+        <w:rPr>
+          <w:rFonts w:cs="Times New Roman"/>
+          <w:szCs w:val="24"/>
+          <w:lang w:eastAsia="pt-BR"/>
+        </w:rPr>
+        <w:t>Instituição de Ensino, Concedente, Supervisor de Estágio</w:t>
+      </w:r>
+      <w:r>
+        <w:rPr>
+          <w:rFonts w:cs="Times New Roman"/>
+          <w:szCs w:val="24"/>
+          <w:lang w:eastAsia="pt-BR"/>
+        </w:rPr>
+        <w:t xml:space="preserve"> e </w:t>
+      </w:r>
+      <w:r>
+        <w:rPr>
+          <w:rFonts w:cs="Times New Roman"/>
+          <w:szCs w:val="24"/>
+          <w:lang w:eastAsia="pt-BR"/>
+        </w:rPr>
+        <w:t>Coordenador de Estágio</w:t>
+      </w:r>
+      <w:r>
+        <w:rPr>
+          <w:rFonts w:cs="Times New Roman"/>
+          <w:szCs w:val="24"/>
+          <w:lang w:eastAsia="pt-BR"/>
+        </w:rPr>
+        <w:t xml:space="preserve"> —</w:t>
+      </w:r>
+      <w:r>
+        <w:rPr>
+          <w:rFonts w:cs="Times New Roman"/>
+          <w:szCs w:val="24"/>
+          <w:lang w:eastAsia="pt-BR"/>
+        </w:rPr>
+        <w:t xml:space="preserve"> conforme ilustrado na </w:t>
+      </w:r>
+      <w:r>
+        <w:rPr>
+          <w:rFonts w:cs="Times New Roman"/>
+          <w:szCs w:val="24"/>
+          <w:highlight w:val="yellow"/>
+          <w:lang w:eastAsia="pt-BR"/>
+        </w:rPr>
+        <w:t>figura</w:t>
+      </w:r>
+      <w:r>
+        <w:rPr>
+          <w:rFonts w:cs="Times New Roman"/>
+          <w:szCs w:val="24"/>
+          <w:lang w:eastAsia="pt-BR"/>
+        </w:rPr>
+        <w:t xml:space="preserve">, eles herdam esses atributos de suas próprias classes. </w:t>
       </w:r>
     </w:p>
     <w:p>
@@ -3828,7 +3773,7 @@
           <w:szCs w:val="24"/>
           <w:lang w:eastAsia="pt-BR"/>
         </w:rPr>
-        <w:t>O controle de acesso é implementado por meio da validação de credenciais, exigindo que os usuários realizem login utilizando e-mail ou nome de usuário e senha. Essa abordagem garante a segurança e a integridade do sistema, limitando as funcionalidades disponíveis com base no papel associado a cada ator.</w:t>
+        <w:t>O controle de acesso é implementado por validando as credenciais e token do usuário, exigindo que os usuários façam login no sistema utilizado e-mail e senha. Com isso o administrador do sistema ou atores hierarquicamente maiores conseguem limitar as funções disponíveis com o papel do ator no sistema.</w:t>
       </w:r>
     </w:p>
     <w:p>
@@ -3956,35 +3901,55 @@
       <w:pPr>
         <w:spacing w:after="0" w:line="240" w:lineRule="auto"/>
         <w:ind w:firstLine="567"/>
-        <w:rPr>
-          <w:rFonts w:cs="Times New Roman"/>
-          <w:szCs w:val="24"/>
-          <w:lang w:eastAsia="pt-BR"/>
-        </w:rPr>
-      </w:pPr>
-    </w:p>
-    <w:p>
-      <w:pPr>
-        <w:spacing w:after="0" w:line="240" w:lineRule="auto"/>
+      </w:pPr>
+      <w:r>
+        <w:rPr>
+          <w:rFonts w:cs="Times New Roman"/>
+          <w:szCs w:val="24"/>
+          <w:lang w:eastAsia="pt-BR"/>
+        </w:rPr>
+        <w:t>O ator Administrador possui acesso total</w:t>
+      </w:r>
+      <w:r>
+        <w:rPr>
+          <w:rFonts w:cs="Times New Roman"/>
+          <w:szCs w:val="24"/>
+          <w:lang w:eastAsia="pt-BR"/>
+        </w:rPr>
+        <w:t xml:space="preserve"> ao sistema este </w:t>
+      </w:r>
+      <w:r>
+        <w:t>usuário possui privilégios amplos que lhe permitem acessar e gerenciar todas as funcionalidades e recursos do sistema</w:t>
+      </w:r>
+      <w:r>
+        <w:t xml:space="preserve">. O ator Instituição de Ensino </w:t>
+      </w:r>
+      <w:r>
+        <w:t>é responsável pela gestão das vagas de estágio ou pela disponibilização das instalações para a realização das atividades</w:t>
+      </w:r>
+      <w:r>
+        <w:t xml:space="preserve">. </w:t>
+      </w:r>
+    </w:p>
+    <w:p>
+      <w:pPr>
         <w:ind w:firstLine="567"/>
-        <w:rPr>
-          <w:rFonts w:cs="Times New Roman"/>
-          <w:szCs w:val="24"/>
-          <w:lang w:eastAsia="pt-BR"/>
-        </w:rPr>
-      </w:pPr>
-      <w:r>
-        <w:rPr>
-          <w:rFonts w:cs="Times New Roman"/>
-          <w:szCs w:val="24"/>
-          <w:lang w:eastAsia="pt-BR"/>
-        </w:rPr>
-        <w:t>O ator Administrador detém o nível mais elevado de acesso no sistema, sendo responsável por executar todas as operações, incluindo listar, listar por ID, cadastrar, editar e excluir dados. O ator Aprovador, por sua vez, possui um nível de acesso intermediário, com algumas restrições em relação à configuração, inserção e definição de regras do sistema, embora ainda tenha permissões para gerenciar viagens e acessar dashboards.</w:t>
-      </w:r>
-    </w:p>
-    <w:p>
-      <w:pPr>
-        <w:spacing w:after="0" w:line="240" w:lineRule="auto"/>
+      </w:pPr>
+      <w:r>
+        <w:t>O ator Concedente</w:t>
+      </w:r>
+      <w:r>
+        <w:t xml:space="preserve"> é encarregado de disponibilizar as vagas de estágio aos alunos. Este pode ser uma entidade externa, como uma empresa ou organização, um profissional autônomo ou até mesmo a própria instituição de ensino</w:t>
+      </w:r>
+      <w:r>
+        <w:t xml:space="preserve">. </w:t>
+      </w:r>
+      <w:r>
+        <w:t xml:space="preserve">O ator Supervisor de Estágio é responsável pelo acompanhamento e supervisão direta das atividades desenvolvidas pelo estagiário. </w:t>
+      </w:r>
+    </w:p>
+    <w:p>
+      <w:pPr>
         <w:ind w:firstLine="567"/>
         <w:rPr>
           <w:rFonts w:cs="Times New Roman"/>
@@ -3998,39 +3963,24 @@
           <w:szCs w:val="24"/>
           <w:lang w:eastAsia="pt-BR"/>
         </w:rPr>
-        <w:t xml:space="preserve">Por último, o ator Operacional apresenta um nível de acesso mais restrito, sem permissão para visualizar o dashboard e com controle limitado apenas sobre as próprias viagens e lançamentos. </w:t>
-      </w:r>
-      <w:r>
-        <w:rPr>
-          <w:rFonts w:cs="Times New Roman"/>
-          <w:szCs w:val="24"/>
-          <w:lang w:eastAsia="pt-BR"/>
-        </w:rPr>
-        <w:t>No</w:t>
-      </w:r>
-      <w:r>
-        <w:rPr>
-          <w:rFonts w:cs="Times New Roman"/>
-          <w:szCs w:val="24"/>
-          <w:lang w:eastAsia="pt-BR"/>
-        </w:rPr>
-        <w:t xml:space="preserve"> diagrama de casos de uso, mostrado na Figura 5, ilustra</w:t>
-      </w:r>
-      <w:r>
-        <w:rPr>
-          <w:rFonts w:cs="Times New Roman"/>
-          <w:szCs w:val="24"/>
-          <w:lang w:eastAsia="pt-BR"/>
-        </w:rPr>
-        <w:t>-se</w:t>
-      </w:r>
-      <w:r>
-        <w:rPr>
-          <w:rFonts w:cs="Times New Roman"/>
-          <w:szCs w:val="24"/>
-          <w:lang w:eastAsia="pt-BR"/>
-        </w:rPr>
-        <w:t xml:space="preserve"> detalhadamente todas as interações do ator Administrador com o sistema, destacando suas funcionalidades e permissões.</w:t>
+        <w:t xml:space="preserve">O </w:t>
+      </w:r>
+      <w:r>
+        <w:rPr>
+          <w:rFonts w:cs="Times New Roman"/>
+          <w:szCs w:val="24"/>
+          <w:lang w:eastAsia="pt-BR"/>
+        </w:rPr>
+        <w:t xml:space="preserve">ator Coordenador de Estágio </w:t>
+      </w:r>
+      <w:r>
+        <w:t>é responsável por gerenciar e coordenar as vagas de estágio oferecidas aos alunos</w:t>
+      </w:r>
+      <w:r>
+        <w:t>. No diagrama de caso de uso, mostrado na figura</w:t>
+      </w:r>
+      <w:r>
+        <w:t>, ilustra com detalhes todas as funções do ator Administrador em relação ao sistema, que destaca todas funcionalidades e permissões do sistema.</w:t>
       </w:r>
     </w:p>
     <w:p>
@@ -4137,19 +4087,30 @@
         <w:jc w:val="center"/>
         <w:rPr>
           <w:rFonts w:cs="Times New Roman"/>
+          <w:sz w:val="20"/>
+          <w:szCs w:val="20"/>
+        </w:rPr>
+      </w:pPr>
+      <w:r>
+        <w:rPr>
+          <w:rFonts w:cs="Times New Roman"/>
+          <w:sz w:val="20"/>
+          <w:szCs w:val="20"/>
+        </w:rPr>
+        <w:t>Fonte: Elaborada pelos autores.</w:t>
+      </w:r>
+    </w:p>
+    <w:p>
+      <w:pPr>
+        <w:spacing w:after="0"/>
+        <w:jc w:val="center"/>
+        <w:rPr>
+          <w:rFonts w:cs="Times New Roman"/>
           <w:b/>
           <w:bCs/>
           <w:lang w:eastAsia="pt-BR"/>
         </w:rPr>
       </w:pPr>
-      <w:r>
-        <w:rPr>
-          <w:rFonts w:cs="Times New Roman"/>
-          <w:sz w:val="20"/>
-          <w:szCs w:val="20"/>
-        </w:rPr>
-        <w:t>Fonte: Elaborada pelos autores.</w:t>
-      </w:r>
     </w:p>
     <w:p>
       <w:pPr>
@@ -4161,6 +4122,39 @@
           <w:lang w:eastAsia="pt-BR"/>
         </w:rPr>
       </w:pPr>
+      <w:r>
+        <w:rPr>
+          <w:rFonts w:cs="Times New Roman"/>
+          <w:szCs w:val="24"/>
+          <w:lang w:eastAsia="pt-BR"/>
+        </w:rPr>
+        <w:t xml:space="preserve">Na </w:t>
+      </w:r>
+      <w:r>
+        <w:rPr>
+          <w:rFonts w:cs="Times New Roman"/>
+          <w:szCs w:val="24"/>
+          <w:highlight w:val="yellow"/>
+          <w:lang w:eastAsia="pt-BR"/>
+        </w:rPr>
+        <w:t>figura</w:t>
+      </w:r>
+      <w:r>
+        <w:rPr>
+          <w:rFonts w:cs="Times New Roman"/>
+          <w:szCs w:val="24"/>
+          <w:lang w:eastAsia="pt-BR"/>
+        </w:rPr>
+        <w:t xml:space="preserve"> apresenta o diagrama de sequência do sistema, que demonstra o fluxo de interação do ator Administrador com todo o caminho e troca de mensagem entre os objetos. No diagrama está mostrando o fluxo ideal, que seria no caso de dar certo e o fluxo alternativo, caso ocorra um erro em determinada parte do sistema. Com esse diagrama é possível ter a visão detalhada do funcionamento do sistema e permite entender como os objetos colaboram entre si para que o Administrador consiga fazer </w:t>
+      </w:r>
+      <w:r>
+        <w:rPr>
+          <w:rFonts w:cs="Times New Roman"/>
+          <w:szCs w:val="24"/>
+          <w:lang w:eastAsia="pt-BR"/>
+        </w:rPr>
+        <w:t>uma determinada ação no sistema.</w:t>
+      </w:r>
     </w:p>
     <w:p>
       <w:pPr>
@@ -4172,54 +4166,6 @@
           <w:lang w:eastAsia="pt-BR"/>
         </w:rPr>
       </w:pPr>
-      <w:r>
-        <w:rPr>
-          <w:rFonts w:cs="Times New Roman"/>
-          <w:szCs w:val="24"/>
-          <w:lang w:eastAsia="pt-BR"/>
-        </w:rPr>
-        <w:t>Na</w:t>
-      </w:r>
-      <w:r>
-        <w:rPr>
-          <w:rFonts w:cs="Times New Roman"/>
-          <w:szCs w:val="24"/>
-          <w:lang w:eastAsia="pt-BR"/>
-        </w:rPr>
-        <w:t xml:space="preserve"> Figura 6 apresenta</w:t>
-      </w:r>
-      <w:r>
-        <w:rPr>
-          <w:rFonts w:cs="Times New Roman"/>
-          <w:szCs w:val="24"/>
-          <w:lang w:eastAsia="pt-BR"/>
-        </w:rPr>
-        <w:t>-se</w:t>
-      </w:r>
-      <w:r>
-        <w:rPr>
-          <w:rFonts w:cs="Times New Roman"/>
-          <w:szCs w:val="24"/>
-          <w:lang w:eastAsia="pt-BR"/>
-        </w:rPr>
-        <w:t xml:space="preserve"> o diagrama de sequência do sistema, demonstrando o fluxo de interação do ator Administrador com os objetos e as trocas de mensagens entre esses objetos. </w:t>
-      </w:r>
-      <w:r>
-        <w:rPr>
-          <w:rFonts w:cs="Times New Roman"/>
-          <w:szCs w:val="24"/>
-          <w:lang w:eastAsia="pt-BR"/>
-        </w:rPr>
-        <w:t>No diagrama está mapeado</w:t>
-      </w:r>
-      <w:r>
-        <w:rPr>
-          <w:rFonts w:cs="Times New Roman"/>
-          <w:szCs w:val="24"/>
-          <w:lang w:eastAsia="pt-BR"/>
-        </w:rPr>
-        <w:t xml:space="preserve"> tanto o fluxo ideal, em que as operações ocorrem conforme esperado, quanto cenários alternativos, nos quais são exibidas diferentes mensagens de retorno para cada situação. Essa abordagem proporciona uma visão detalhada das dinâmicas do sistema, permitindo entender como os objetos colaboram para atender às ações do Administrador e lidar com eventuais desvios no fluxo.</w:t>
-      </w:r>
     </w:p>
     <w:p>
       <w:pPr>
@@ -4356,16 +4302,14 @@
         <w:rPr>
           <w:rFonts w:cs="Times New Roman"/>
           <w:szCs w:val="24"/>
-          <w:lang w:eastAsia="pt-BR"/>
-        </w:rPr>
-      </w:pPr>
-      <w:r>
-        <w:rPr>
-          <w:rFonts w:cs="Times New Roman"/>
-          <w:szCs w:val="24"/>
-          <w:lang w:eastAsia="pt-BR"/>
-        </w:rPr>
-        <w:t>Com essa configuração, o sistema não apenas facilita a tomada de decisões estratégicas, mas também oferece uma visão abrangente e detalhada dos gastos. Essa abordagem permite que os gestores identifiquem padrões, tendências e oportunidades para otimização de custos, tornando a gestão mais eficiente e proativa.</w:t>
+        </w:rPr>
+      </w:pPr>
+      <w:r>
+        <w:rPr>
+          <w:rFonts w:cs="Times New Roman"/>
+          <w:szCs w:val="24"/>
+        </w:rPr>
+        <w:t xml:space="preserve">Com essa configuração e com todas as outras apresentadas nesse capítulo, proporciona uma visão detalhada e abrangente das operações do sistema. Isso permite que os gestores da instituição e do sistema possam tornar a gestão da aplicação mais eficiente. </w:t>
       </w:r>
     </w:p>
     <w:p>
@@ -4377,6 +4321,8 @@
           <w:szCs w:val="24"/>
         </w:rPr>
       </w:pPr>
+      <w:bookmarkStart w:id="0" w:name="_GoBack"/>
+      <w:bookmarkEnd w:id="0"/>
     </w:p>
     <w:p>
       <w:pPr>
@@ -10465,7 +10411,7 @@
     <w:lsdException w:name="Block Text" w:semiHidden="1" w:unhideWhenUsed="1"/>
     <w:lsdException w:name="Hyperlink" w:semiHidden="1" w:unhideWhenUsed="1"/>
     <w:lsdException w:name="FollowedHyperlink" w:semiHidden="1" w:unhideWhenUsed="1"/>
-    <w:lsdException w:name="Strong" w:uiPriority="0" w:qFormat="1"/>
+    <w:lsdException w:name="Strong" w:uiPriority="22" w:qFormat="1"/>
     <w:lsdException w:name="Emphasis" w:uiPriority="20" w:qFormat="1"/>
     <w:lsdException w:name="Document Map" w:semiHidden="1" w:unhideWhenUsed="1"/>
     <w:lsdException w:name="Plain Text" w:semiHidden="1" w:unhideWhenUsed="1"/>
@@ -11003,7 +10949,6 @@
   <w:style w:type="character" w:default="1" w:styleId="Fontepargpadro">
     <w:name w:val="Default Paragraph Font"/>
     <w:uiPriority w:val="1"/>
-    <w:semiHidden/>
     <w:unhideWhenUsed/>
   </w:style>
   <w:style w:type="table" w:default="1" w:styleId="Tabelanormal">
@@ -11114,6 +11059,7 @@
   </w:style>
   <w:style w:type="character" w:styleId="Forte">
     <w:name w:val="Strong"/>
+    <w:uiPriority w:val="22"/>
     <w:qFormat/>
     <w:rsid w:val="000420C5"/>
     <w:rPr>
@@ -20777,15 +20723,6 @@
 </file>
 
 <file path=customXml/item1.xml><?xml version="1.0" encoding="utf-8"?>
-<?mso-contentType ?>
-<FormTemplates xmlns="http://schemas.microsoft.com/sharepoint/v3/contenttype/forms">
-  <Display>DocumentLibraryForm</Display>
-  <Edit>DocumentLibraryForm</Edit>
-  <New>DocumentLibraryForm</New>
-</FormTemplates>
-</file>
-
-<file path=customXml/item2.xml><?xml version="1.0" encoding="utf-8"?>
 <ct:contentTypeSchema xmlns:ct="http://schemas.microsoft.com/office/2006/metadata/contentType" xmlns:ma="http://schemas.microsoft.com/office/2006/metadata/properties/metaAttributes" ct:_="" ma:_="" ma:contentTypeName="Documento" ma:contentTypeID="0x010100329BC59A687F2946BA6EC5EE12A580FE" ma:contentTypeVersion="6" ma:contentTypeDescription="Crie um novo documento." ma:contentTypeScope="" ma:versionID="66d2a6735f53dce24fbda713163a15d9">
   <xsd:schema xmlns:xsd="http://www.w3.org/2001/XMLSchema" xmlns:xs="http://www.w3.org/2001/XMLSchema" xmlns:p="http://schemas.microsoft.com/office/2006/metadata/properties" xmlns:ns2="a3dbc14d-f407-4232-ba0d-f27aa88ea346" xmlns:ns3="7b207923-2602-4a45-a8a5-2b7637eff3eb" targetNamespace="http://schemas.microsoft.com/office/2006/metadata/properties" ma:root="true" ma:fieldsID="0ff1b87503b9a477739d25cd431cb5f7" ns2:_="" ns3:_="">
     <xsd:import namespace="a3dbc14d-f407-4232-ba0d-f27aa88ea346"/>
@@ -20962,19 +20899,20 @@
 </ct:contentTypeSchema>
 </file>
 
+<file path=customXml/item2.xml><?xml version="1.0" encoding="utf-8"?>
+<?mso-contentType ?>
+<FormTemplates xmlns="http://schemas.microsoft.com/sharepoint/v3/contenttype/forms">
+  <Display>DocumentLibraryForm</Display>
+  <Edit>DocumentLibraryForm</Edit>
+  <New>DocumentLibraryForm</New>
+</FormTemplates>
+</file>
+
 <file path=customXml/item3.xml><?xml version="1.0" encoding="utf-8"?>
 <b:Sources xmlns:b="http://schemas.openxmlformats.org/officeDocument/2006/bibliography" xmlns="http://schemas.openxmlformats.org/officeDocument/2006/bibliography" SelectedStyle="\APASixthEditionOfficeOnline.xsl" StyleName="APA" Version="6"/>
 </file>
 
 <file path=customXml/itemProps1.xml><?xml version="1.0" encoding="utf-8"?>
-<ds:datastoreItem xmlns:ds="http://schemas.openxmlformats.org/officeDocument/2006/customXml" ds:itemID="{BB559905-4157-458D-9103-DD60BBB0E5D0}">
-  <ds:schemaRefs>
-    <ds:schemaRef ds:uri="http://schemas.microsoft.com/sharepoint/v3/contenttype/forms"/>
-  </ds:schemaRefs>
-</ds:datastoreItem>
-</file>
-
-<file path=customXml/itemProps2.xml><?xml version="1.0" encoding="utf-8"?>
 <ds:datastoreItem xmlns:ds="http://schemas.openxmlformats.org/officeDocument/2006/customXml" ds:itemID="{7801B339-54CB-459B-AEB2-AEFEBC908B2E}">
   <ds:schemaRefs>
     <ds:schemaRef ds:uri="http://schemas.microsoft.com/office/2006/metadata/contentType"/>
@@ -20993,8 +20931,16 @@
 </ds:datastoreItem>
 </file>
 
+<file path=customXml/itemProps2.xml><?xml version="1.0" encoding="utf-8"?>
+<ds:datastoreItem xmlns:ds="http://schemas.openxmlformats.org/officeDocument/2006/customXml" ds:itemID="{BB559905-4157-458D-9103-DD60BBB0E5D0}">
+  <ds:schemaRefs>
+    <ds:schemaRef ds:uri="http://schemas.microsoft.com/sharepoint/v3/contenttype/forms"/>
+  </ds:schemaRefs>
+</ds:datastoreItem>
+</file>
+
 <file path=customXml/itemProps3.xml><?xml version="1.0" encoding="utf-8"?>
-<ds:datastoreItem xmlns:ds="http://schemas.openxmlformats.org/officeDocument/2006/customXml" ds:itemID="{FA22D9DC-B41F-4551-B638-D7526C42DC9D}">
+<ds:datastoreItem xmlns:ds="http://schemas.openxmlformats.org/officeDocument/2006/customXml" ds:itemID="{8549145E-6F05-44BE-ABB2-12A7E70DD566}">
   <ds:schemaRefs>
     <ds:schemaRef ds:uri="http://schemas.openxmlformats.org/officeDocument/2006/bibliography"/>
   </ds:schemaRefs>

</xml_diff>